<commit_message>
init: Add Section 8
</commit_message>
<xml_diff>
--- a/8-Class/类.docx
+++ b/8-Class/类.docx
@@ -200,7 +200,7 @@
         <w:spacing w:before="100" w:beforeAutospacing="1" w:after="100" w:afterAutospacing="1"/>
         <w:jc w:val="left"/>
         <w:rPr>
-          <w:rFonts w:ascii="微软雅黑" w:eastAsia="微软雅黑" w:hAnsi="微软雅黑" w:cs="Segoe UI" w:hint="eastAsia"/>
+          <w:rFonts w:ascii="微软雅黑" w:eastAsia="微软雅黑" w:hAnsi="微软雅黑" w:cs="Segoe UI"/>
           <w:color w:val="333333"/>
           <w:kern w:val="0"/>
           <w:sz w:val="24"/>
@@ -232,7 +232,7 @@
         <w:spacing w:before="100" w:beforeAutospacing="1" w:after="100" w:afterAutospacing="1"/>
         <w:jc w:val="left"/>
         <w:rPr>
-          <w:rFonts w:ascii="微软雅黑" w:eastAsia="微软雅黑" w:hAnsi="微软雅黑" w:cs="Segoe UI" w:hint="eastAsia"/>
+          <w:rFonts w:ascii="微软雅黑" w:eastAsia="微软雅黑" w:hAnsi="微软雅黑" w:cs="Segoe UI"/>
           <w:color w:val="333333"/>
           <w:kern w:val="0"/>
           <w:sz w:val="24"/>
@@ -260,23 +260,23 @@
         <w:spacing w:before="225" w:after="225"/>
         <w:jc w:val="left"/>
         <w:rPr>
-          <w:rFonts w:ascii="微软雅黑" w:eastAsia="微软雅黑" w:hAnsi="微软雅黑" w:cs="Segoe UI" w:hint="eastAsia"/>
-          <w:color w:val="333333"/>
-          <w:kern w:val="0"/>
-          <w:sz w:val="24"/>
-          <w:szCs w:val="24"/>
-        </w:rPr>
-      </w:pPr>
-      <w:r>
-        <w:rPr>
-          <w:rFonts w:ascii="微软雅黑" w:eastAsia="微软雅黑" w:hAnsi="微软雅黑" w:cs="Segoe UI" w:hint="eastAsia"/>
+          <w:rFonts w:ascii="微软雅黑" w:eastAsia="微软雅黑" w:hAnsi="微软雅黑" w:cs="Segoe UI"/>
+          <w:color w:val="333333"/>
+          <w:kern w:val="0"/>
+          <w:sz w:val="24"/>
+          <w:szCs w:val="24"/>
+        </w:rPr>
+      </w:pPr>
+      <w:r>
+        <w:rPr>
+          <w:rFonts w:ascii="微软雅黑" w:eastAsia="微软雅黑" w:hAnsi="微软雅黑" w:cs="Segoe UI"/>
           <w:color w:val="333333"/>
           <w:kern w:val="0"/>
           <w:sz w:val="24"/>
           <w:szCs w:val="24"/>
         </w:rPr>
         <w:pict w14:anchorId="5F3168AF">
-          <v:rect id="_x0000_i1057" style="width:0;height:0" o:hralign="center" o:hrstd="t" o:hr="t" fillcolor="#a0a0a0" stroked="f"/>
+          <v:rect id="_x0000_i1025" style="width:0;height:0" o:hralign="center" o:hrstd="t" o:hr="t" fillcolor="#a0a0a0" stroked="f"/>
         </w:pict>
       </w:r>
     </w:p>
@@ -288,6 +288,17 @@
         <w:jc w:val="left"/>
         <w:outlineLvl w:val="2"/>
         <w:rPr>
+          <w:rFonts w:ascii="微软雅黑" w:eastAsia="微软雅黑" w:hAnsi="微软雅黑" w:cs="Segoe UI"/>
+          <w:b/>
+          <w:bCs/>
+          <w:color w:val="333333"/>
+          <w:kern w:val="0"/>
+          <w:sz w:val="36"/>
+          <w:szCs w:val="36"/>
+        </w:rPr>
+      </w:pPr>
+      <w:r>
+        <w:rPr>
           <w:rFonts w:ascii="微软雅黑" w:eastAsia="微软雅黑" w:hAnsi="微软雅黑" w:cs="Segoe UI" w:hint="eastAsia"/>
           <w:b/>
           <w:bCs/>
@@ -296,6 +307,50 @@
           <w:sz w:val="36"/>
           <w:szCs w:val="36"/>
         </w:rPr>
+        <w:t>任务描述</w:t>
+      </w:r>
+    </w:p>
+    <w:p>
+      <w:pPr>
+        <w:widowControl/>
+        <w:shd w:val="clear" w:color="auto" w:fill="FAFAFA"/>
+        <w:spacing w:after="240" w:line="420" w:lineRule="atLeast"/>
+        <w:jc w:val="left"/>
+        <w:rPr>
+          <w:rFonts w:ascii="微软雅黑" w:eastAsia="微软雅黑" w:hAnsi="微软雅黑" w:cs="Segoe UI"/>
+          <w:color w:val="333333"/>
+          <w:kern w:val="0"/>
+          <w:sz w:val="24"/>
+          <w:szCs w:val="24"/>
+        </w:rPr>
+      </w:pPr>
+      <w:r>
+        <w:rPr>
+          <w:rFonts w:ascii="微软雅黑" w:eastAsia="微软雅黑" w:hAnsi="微软雅黑" w:cs="Segoe UI" w:hint="eastAsia"/>
+          <w:color w:val="333333"/>
+          <w:kern w:val="0"/>
+          <w:sz w:val="24"/>
+          <w:szCs w:val="24"/>
+        </w:rPr>
+        <w:t>本关任务：定义圆的类Circle，包含三个属性：圆心(x,y)和半径r</w:t>
+      </w:r>
+    </w:p>
+    <w:p>
+      <w:pPr>
+        <w:widowControl/>
+        <w:shd w:val="clear" w:color="auto" w:fill="FAFAFA"/>
+        <w:spacing w:before="240" w:after="240"/>
+        <w:jc w:val="left"/>
+        <w:outlineLvl w:val="2"/>
+        <w:rPr>
+          <w:rFonts w:ascii="微软雅黑" w:eastAsia="微软雅黑" w:hAnsi="微软雅黑" w:cs="Segoe UI"/>
+          <w:b/>
+          <w:bCs/>
+          <w:color w:val="333333"/>
+          <w:kern w:val="0"/>
+          <w:sz w:val="36"/>
+          <w:szCs w:val="36"/>
+        </w:rPr>
       </w:pPr>
       <w:r>
         <w:rPr>
@@ -307,7 +362,7 @@
           <w:sz w:val="36"/>
           <w:szCs w:val="36"/>
         </w:rPr>
-        <w:t>任务描述</w:t>
+        <w:t>编程要求</w:t>
       </w:r>
     </w:p>
     <w:p>
@@ -317,44 +372,22 @@
         <w:spacing w:after="240" w:line="420" w:lineRule="atLeast"/>
         <w:jc w:val="left"/>
         <w:rPr>
+          <w:rFonts w:ascii="微软雅黑" w:eastAsia="微软雅黑" w:hAnsi="微软雅黑" w:cs="Segoe UI"/>
+          <w:color w:val="333333"/>
+          <w:kern w:val="0"/>
+          <w:sz w:val="24"/>
+          <w:szCs w:val="24"/>
+        </w:rPr>
+      </w:pPr>
+      <w:r>
+        <w:rPr>
           <w:rFonts w:ascii="微软雅黑" w:eastAsia="微软雅黑" w:hAnsi="微软雅黑" w:cs="Segoe UI" w:hint="eastAsia"/>
           <w:color w:val="333333"/>
           <w:kern w:val="0"/>
           <w:sz w:val="24"/>
           <w:szCs w:val="24"/>
         </w:rPr>
-      </w:pPr>
-      <w:r>
-        <w:rPr>
-          <w:rFonts w:ascii="微软雅黑" w:eastAsia="微软雅黑" w:hAnsi="微软雅黑" w:cs="Segoe UI" w:hint="eastAsia"/>
-          <w:color w:val="333333"/>
-          <w:kern w:val="0"/>
-          <w:sz w:val="24"/>
-          <w:szCs w:val="24"/>
-        </w:rPr>
-        <w:t>本关任务：定义圆的类Circle，包含三个属性：圆心(</w:t>
-      </w:r>
-      <w:proofErr w:type="spellStart"/>
-      <w:r>
-        <w:rPr>
-          <w:rFonts w:ascii="微软雅黑" w:eastAsia="微软雅黑" w:hAnsi="微软雅黑" w:cs="Segoe UI" w:hint="eastAsia"/>
-          <w:color w:val="333333"/>
-          <w:kern w:val="0"/>
-          <w:sz w:val="24"/>
-          <w:szCs w:val="24"/>
-        </w:rPr>
-        <w:t>x,y</w:t>
-      </w:r>
-      <w:proofErr w:type="spellEnd"/>
-      <w:r>
-        <w:rPr>
-          <w:rFonts w:ascii="微软雅黑" w:eastAsia="微软雅黑" w:hAnsi="微软雅黑" w:cs="Segoe UI" w:hint="eastAsia"/>
-          <w:color w:val="333333"/>
-          <w:kern w:val="0"/>
-          <w:sz w:val="24"/>
-          <w:szCs w:val="24"/>
-        </w:rPr>
-        <w:t>)和半径r</w:t>
+        <w:t>根据提示，在右侧编辑器补充代码，定义圆的类Circle，包含三个属性：圆心(x,y)和半径r，成员函数见main函数。用户先输入整数x, y, r，表示圆心（x,y）和半径r，程序输出圆的圆心坐标，以及圆的半径。用户再输入整数move_x, move_y，表示圆心的偏移量。程序输出移动后的圆的圆心坐标。用户最后输入整数new_r，表示新的半径，程序输出修改后的圆的半径。</w:t>
       </w:r>
     </w:p>
     <w:p>
@@ -365,6 +398,17 @@
         <w:jc w:val="left"/>
         <w:outlineLvl w:val="2"/>
         <w:rPr>
+          <w:rFonts w:ascii="微软雅黑" w:eastAsia="微软雅黑" w:hAnsi="微软雅黑" w:cs="Segoe UI"/>
+          <w:b/>
+          <w:bCs/>
+          <w:color w:val="333333"/>
+          <w:kern w:val="0"/>
+          <w:sz w:val="36"/>
+          <w:szCs w:val="36"/>
+        </w:rPr>
+      </w:pPr>
+      <w:r>
+        <w:rPr>
           <w:rFonts w:ascii="微软雅黑" w:eastAsia="微软雅黑" w:hAnsi="微软雅黑" w:cs="Segoe UI" w:hint="eastAsia"/>
           <w:b/>
           <w:bCs/>
@@ -373,18 +417,7 @@
           <w:sz w:val="36"/>
           <w:szCs w:val="36"/>
         </w:rPr>
-      </w:pPr>
-      <w:r>
-        <w:rPr>
-          <w:rFonts w:ascii="微软雅黑" w:eastAsia="微软雅黑" w:hAnsi="微软雅黑" w:cs="Segoe UI" w:hint="eastAsia"/>
-          <w:b/>
-          <w:bCs/>
-          <w:color w:val="333333"/>
-          <w:kern w:val="0"/>
-          <w:sz w:val="36"/>
-          <w:szCs w:val="36"/>
-        </w:rPr>
-        <w:t>编程要求</w:t>
+        <w:t>测试说明</w:t>
       </w:r>
     </w:p>
     <w:p>
@@ -394,172 +427,7 @@
         <w:spacing w:after="240" w:line="420" w:lineRule="atLeast"/>
         <w:jc w:val="left"/>
         <w:rPr>
-          <w:rFonts w:ascii="微软雅黑" w:eastAsia="微软雅黑" w:hAnsi="微软雅黑" w:cs="Segoe UI" w:hint="eastAsia"/>
-          <w:color w:val="333333"/>
-          <w:kern w:val="0"/>
-          <w:sz w:val="24"/>
-          <w:szCs w:val="24"/>
-        </w:rPr>
-      </w:pPr>
-      <w:r>
-        <w:rPr>
-          <w:rFonts w:ascii="微软雅黑" w:eastAsia="微软雅黑" w:hAnsi="微软雅黑" w:cs="Segoe UI" w:hint="eastAsia"/>
-          <w:color w:val="333333"/>
-          <w:kern w:val="0"/>
-          <w:sz w:val="24"/>
-          <w:szCs w:val="24"/>
-        </w:rPr>
-        <w:t>根据提示，在右侧编辑器补充代码，定义圆的类Circle，包含三个属性：圆心(</w:t>
-      </w:r>
-      <w:proofErr w:type="spellStart"/>
-      <w:r>
-        <w:rPr>
-          <w:rFonts w:ascii="微软雅黑" w:eastAsia="微软雅黑" w:hAnsi="微软雅黑" w:cs="Segoe UI" w:hint="eastAsia"/>
-          <w:color w:val="333333"/>
-          <w:kern w:val="0"/>
-          <w:sz w:val="24"/>
-          <w:szCs w:val="24"/>
-        </w:rPr>
-        <w:t>x,y</w:t>
-      </w:r>
-      <w:proofErr w:type="spellEnd"/>
-      <w:r>
-        <w:rPr>
-          <w:rFonts w:ascii="微软雅黑" w:eastAsia="微软雅黑" w:hAnsi="微软雅黑" w:cs="Segoe UI" w:hint="eastAsia"/>
-          <w:color w:val="333333"/>
-          <w:kern w:val="0"/>
-          <w:sz w:val="24"/>
-          <w:szCs w:val="24"/>
-        </w:rPr>
-        <w:t>)和半径r，成员函数见main函数。用户先输入整数x, y, r，表示圆心（</w:t>
-      </w:r>
-      <w:proofErr w:type="spellStart"/>
-      <w:r>
-        <w:rPr>
-          <w:rFonts w:ascii="微软雅黑" w:eastAsia="微软雅黑" w:hAnsi="微软雅黑" w:cs="Segoe UI" w:hint="eastAsia"/>
-          <w:color w:val="333333"/>
-          <w:kern w:val="0"/>
-          <w:sz w:val="24"/>
-          <w:szCs w:val="24"/>
-        </w:rPr>
-        <w:t>x,y</w:t>
-      </w:r>
-      <w:proofErr w:type="spellEnd"/>
-      <w:r>
-        <w:rPr>
-          <w:rFonts w:ascii="微软雅黑" w:eastAsia="微软雅黑" w:hAnsi="微软雅黑" w:cs="Segoe UI" w:hint="eastAsia"/>
-          <w:color w:val="333333"/>
-          <w:kern w:val="0"/>
-          <w:sz w:val="24"/>
-          <w:szCs w:val="24"/>
-        </w:rPr>
-        <w:t>）和半径r，程序输出圆的圆心坐标，以及圆的半径。用户再输入整数</w:t>
-      </w:r>
-      <w:proofErr w:type="spellStart"/>
-      <w:r>
-        <w:rPr>
-          <w:rFonts w:ascii="微软雅黑" w:eastAsia="微软雅黑" w:hAnsi="微软雅黑" w:cs="Segoe UI" w:hint="eastAsia"/>
-          <w:color w:val="333333"/>
-          <w:kern w:val="0"/>
-          <w:sz w:val="24"/>
-          <w:szCs w:val="24"/>
-        </w:rPr>
-        <w:t>move_x</w:t>
-      </w:r>
-      <w:proofErr w:type="spellEnd"/>
-      <w:r>
-        <w:rPr>
-          <w:rFonts w:ascii="微软雅黑" w:eastAsia="微软雅黑" w:hAnsi="微软雅黑" w:cs="Segoe UI" w:hint="eastAsia"/>
-          <w:color w:val="333333"/>
-          <w:kern w:val="0"/>
-          <w:sz w:val="24"/>
-          <w:szCs w:val="24"/>
-        </w:rPr>
-        <w:t xml:space="preserve">, </w:t>
-      </w:r>
-      <w:proofErr w:type="spellStart"/>
-      <w:r>
-        <w:rPr>
-          <w:rFonts w:ascii="微软雅黑" w:eastAsia="微软雅黑" w:hAnsi="微软雅黑" w:cs="Segoe UI" w:hint="eastAsia"/>
-          <w:color w:val="333333"/>
-          <w:kern w:val="0"/>
-          <w:sz w:val="24"/>
-          <w:szCs w:val="24"/>
-        </w:rPr>
-        <w:t>move_y</w:t>
-      </w:r>
-      <w:proofErr w:type="spellEnd"/>
-      <w:r>
-        <w:rPr>
-          <w:rFonts w:ascii="微软雅黑" w:eastAsia="微软雅黑" w:hAnsi="微软雅黑" w:cs="Segoe UI" w:hint="eastAsia"/>
-          <w:color w:val="333333"/>
-          <w:kern w:val="0"/>
-          <w:sz w:val="24"/>
-          <w:szCs w:val="24"/>
-        </w:rPr>
-        <w:t>，表示圆心的偏移量。程序输出移动后的圆的圆心坐标。用户最后输入整数</w:t>
-      </w:r>
-      <w:proofErr w:type="spellStart"/>
-      <w:r>
-        <w:rPr>
-          <w:rFonts w:ascii="微软雅黑" w:eastAsia="微软雅黑" w:hAnsi="微软雅黑" w:cs="Segoe UI" w:hint="eastAsia"/>
-          <w:color w:val="333333"/>
-          <w:kern w:val="0"/>
-          <w:sz w:val="24"/>
-          <w:szCs w:val="24"/>
-        </w:rPr>
-        <w:t>new_r</w:t>
-      </w:r>
-      <w:proofErr w:type="spellEnd"/>
-      <w:r>
-        <w:rPr>
-          <w:rFonts w:ascii="微软雅黑" w:eastAsia="微软雅黑" w:hAnsi="微软雅黑" w:cs="Segoe UI" w:hint="eastAsia"/>
-          <w:color w:val="333333"/>
-          <w:kern w:val="0"/>
-          <w:sz w:val="24"/>
-          <w:szCs w:val="24"/>
-        </w:rPr>
-        <w:t>，表示新的半径，程序输出修改后的圆的半径。</w:t>
-      </w:r>
-    </w:p>
-    <w:p>
-      <w:pPr>
-        <w:widowControl/>
-        <w:shd w:val="clear" w:color="auto" w:fill="FAFAFA"/>
-        <w:spacing w:before="240" w:after="240"/>
-        <w:jc w:val="left"/>
-        <w:outlineLvl w:val="2"/>
-        <w:rPr>
-          <w:rFonts w:ascii="微软雅黑" w:eastAsia="微软雅黑" w:hAnsi="微软雅黑" w:cs="Segoe UI" w:hint="eastAsia"/>
-          <w:b/>
-          <w:bCs/>
-          <w:color w:val="333333"/>
-          <w:kern w:val="0"/>
-          <w:sz w:val="36"/>
-          <w:szCs w:val="36"/>
-        </w:rPr>
-      </w:pPr>
-      <w:r>
-        <w:rPr>
-          <w:rFonts w:ascii="微软雅黑" w:eastAsia="微软雅黑" w:hAnsi="微软雅黑" w:cs="Segoe UI" w:hint="eastAsia"/>
-          <w:b/>
-          <w:bCs/>
-          <w:color w:val="333333"/>
-          <w:kern w:val="0"/>
-          <w:sz w:val="36"/>
-          <w:szCs w:val="36"/>
-        </w:rPr>
-        <w:t>测试说明</w:t>
-      </w:r>
-    </w:p>
-    <w:p>
-      <w:pPr>
-        <w:widowControl/>
-        <w:shd w:val="clear" w:color="auto" w:fill="FAFAFA"/>
-        <w:spacing w:after="240" w:line="420" w:lineRule="atLeast"/>
-        <w:jc w:val="left"/>
-        <w:rPr>
-          <w:rFonts w:ascii="微软雅黑" w:eastAsia="微软雅黑" w:hAnsi="微软雅黑" w:cs="Segoe UI" w:hint="eastAsia"/>
+          <w:rFonts w:ascii="微软雅黑" w:eastAsia="微软雅黑" w:hAnsi="微软雅黑" w:cs="Segoe UI"/>
           <w:color w:val="333333"/>
           <w:kern w:val="0"/>
           <w:sz w:val="24"/>
@@ -584,7 +452,7 @@
         <w:spacing w:line="420" w:lineRule="atLeast"/>
         <w:jc w:val="left"/>
         <w:rPr>
-          <w:rFonts w:ascii="微软雅黑" w:eastAsia="微软雅黑" w:hAnsi="微软雅黑" w:cs="Segoe UI" w:hint="eastAsia"/>
+          <w:rFonts w:ascii="微软雅黑" w:eastAsia="微软雅黑" w:hAnsi="微软雅黑" w:cs="Segoe UI"/>
           <w:color w:val="333333"/>
           <w:kern w:val="0"/>
           <w:sz w:val="24"/>
@@ -659,7 +527,7 @@
         <w:spacing w:line="420" w:lineRule="atLeast"/>
         <w:jc w:val="left"/>
         <w:rPr>
-          <w:rFonts w:ascii="微软雅黑" w:eastAsia="微软雅黑" w:hAnsi="微软雅黑" w:cs="Segoe UI" w:hint="eastAsia"/>
+          <w:rFonts w:ascii="微软雅黑" w:eastAsia="微软雅黑" w:hAnsi="微软雅黑" w:cs="Segoe UI"/>
           <w:color w:val="333333"/>
           <w:kern w:val="0"/>
           <w:sz w:val="24"/>
@@ -755,23 +623,23 @@
         <w:spacing w:before="225" w:after="225"/>
         <w:jc w:val="left"/>
         <w:rPr>
-          <w:rFonts w:ascii="微软雅黑" w:eastAsia="微软雅黑" w:hAnsi="微软雅黑" w:cs="Segoe UI" w:hint="eastAsia"/>
-          <w:color w:val="333333"/>
-          <w:kern w:val="0"/>
-          <w:sz w:val="24"/>
-          <w:szCs w:val="24"/>
-        </w:rPr>
-      </w:pPr>
-      <w:r>
-        <w:rPr>
-          <w:rFonts w:ascii="微软雅黑" w:eastAsia="微软雅黑" w:hAnsi="微软雅黑" w:cs="Segoe UI" w:hint="eastAsia"/>
+          <w:rFonts w:ascii="微软雅黑" w:eastAsia="微软雅黑" w:hAnsi="微软雅黑" w:cs="Segoe UI"/>
+          <w:color w:val="333333"/>
+          <w:kern w:val="0"/>
+          <w:sz w:val="24"/>
+          <w:szCs w:val="24"/>
+        </w:rPr>
+      </w:pPr>
+      <w:r>
+        <w:rPr>
+          <w:rFonts w:ascii="微软雅黑" w:eastAsia="微软雅黑" w:hAnsi="微软雅黑" w:cs="Segoe UI"/>
           <w:color w:val="333333"/>
           <w:kern w:val="0"/>
           <w:sz w:val="24"/>
           <w:szCs w:val="24"/>
         </w:rPr>
         <w:pict w14:anchorId="0589E070">
-          <v:rect id="_x0000_i1058" style="width:0;height:0" o:hralign="center" o:hrstd="t" o:hr="t" fillcolor="#a0a0a0" stroked="f"/>
+          <v:rect id="_x0000_i1026" style="width:0;height:0" o:hralign="center" o:hrstd="t" o:hr="t" fillcolor="#a0a0a0" stroked="f"/>
         </w:pict>
       </w:r>
     </w:p>
@@ -782,7 +650,7 @@
         <w:spacing w:line="420" w:lineRule="atLeast"/>
         <w:jc w:val="left"/>
         <w:rPr>
-          <w:rFonts w:ascii="微软雅黑" w:eastAsia="微软雅黑" w:hAnsi="微软雅黑" w:cs="Segoe UI" w:hint="eastAsia"/>
+          <w:rFonts w:ascii="微软雅黑" w:eastAsia="微软雅黑" w:hAnsi="微软雅黑" w:cs="Segoe UI"/>
           <w:color w:val="333333"/>
           <w:kern w:val="0"/>
           <w:sz w:val="24"/>
@@ -998,7 +866,7 @@
         <w:spacing w:before="100" w:beforeAutospacing="1" w:after="100" w:afterAutospacing="1"/>
         <w:jc w:val="left"/>
         <w:rPr>
-          <w:rFonts w:ascii="微软雅黑" w:eastAsia="微软雅黑" w:hAnsi="微软雅黑" w:cs="Segoe UI" w:hint="eastAsia"/>
+          <w:rFonts w:ascii="微软雅黑" w:eastAsia="微软雅黑" w:hAnsi="微软雅黑" w:cs="Segoe UI"/>
           <w:color w:val="333333"/>
           <w:kern w:val="0"/>
           <w:sz w:val="24"/>
@@ -1030,7 +898,7 @@
         <w:spacing w:before="100" w:beforeAutospacing="1" w:after="100" w:afterAutospacing="1"/>
         <w:jc w:val="left"/>
         <w:rPr>
-          <w:rFonts w:ascii="微软雅黑" w:eastAsia="微软雅黑" w:hAnsi="微软雅黑" w:cs="Segoe UI" w:hint="eastAsia"/>
+          <w:rFonts w:ascii="微软雅黑" w:eastAsia="微软雅黑" w:hAnsi="微软雅黑" w:cs="Segoe UI"/>
           <w:color w:val="333333"/>
           <w:kern w:val="0"/>
           <w:sz w:val="24"/>
@@ -1058,23 +926,23 @@
         <w:spacing w:before="225" w:after="225"/>
         <w:jc w:val="left"/>
         <w:rPr>
-          <w:rFonts w:ascii="微软雅黑" w:eastAsia="微软雅黑" w:hAnsi="微软雅黑" w:cs="Segoe UI" w:hint="eastAsia"/>
-          <w:color w:val="333333"/>
-          <w:kern w:val="0"/>
-          <w:sz w:val="24"/>
-          <w:szCs w:val="24"/>
-        </w:rPr>
-      </w:pPr>
-      <w:r>
-        <w:rPr>
-          <w:rFonts w:ascii="微软雅黑" w:eastAsia="微软雅黑" w:hAnsi="微软雅黑" w:cs="Segoe UI" w:hint="eastAsia"/>
+          <w:rFonts w:ascii="微软雅黑" w:eastAsia="微软雅黑" w:hAnsi="微软雅黑" w:cs="Segoe UI"/>
+          <w:color w:val="333333"/>
+          <w:kern w:val="0"/>
+          <w:sz w:val="24"/>
+          <w:szCs w:val="24"/>
+        </w:rPr>
+      </w:pPr>
+      <w:r>
+        <w:rPr>
+          <w:rFonts w:ascii="微软雅黑" w:eastAsia="微软雅黑" w:hAnsi="微软雅黑" w:cs="Segoe UI"/>
           <w:color w:val="333333"/>
           <w:kern w:val="0"/>
           <w:sz w:val="24"/>
           <w:szCs w:val="24"/>
         </w:rPr>
         <w:pict w14:anchorId="14D14FEA">
-          <v:rect id="_x0000_i1061" style="width:0;height:0" o:hralign="center" o:hrstd="t" o:hr="t" fillcolor="#a0a0a0" stroked="f"/>
+          <v:rect id="_x0000_i1027" style="width:0;height:0" o:hralign="center" o:hrstd="t" o:hr="t" fillcolor="#a0a0a0" stroked="f"/>
         </w:pict>
       </w:r>
     </w:p>
@@ -1086,6 +954,17 @@
         <w:jc w:val="left"/>
         <w:outlineLvl w:val="2"/>
         <w:rPr>
+          <w:rFonts w:ascii="微软雅黑" w:eastAsia="微软雅黑" w:hAnsi="微软雅黑" w:cs="Segoe UI"/>
+          <w:b/>
+          <w:bCs/>
+          <w:color w:val="333333"/>
+          <w:kern w:val="0"/>
+          <w:sz w:val="36"/>
+          <w:szCs w:val="36"/>
+        </w:rPr>
+      </w:pPr>
+      <w:r>
+        <w:rPr>
           <w:rFonts w:ascii="微软雅黑" w:eastAsia="微软雅黑" w:hAnsi="微软雅黑" w:cs="Segoe UI" w:hint="eastAsia"/>
           <w:b/>
           <w:bCs/>
@@ -1094,6 +973,50 @@
           <w:sz w:val="36"/>
           <w:szCs w:val="36"/>
         </w:rPr>
+        <w:t>任务描述</w:t>
+      </w:r>
+    </w:p>
+    <w:p>
+      <w:pPr>
+        <w:widowControl/>
+        <w:shd w:val="clear" w:color="auto" w:fill="FAFAFA"/>
+        <w:spacing w:after="240" w:line="420" w:lineRule="atLeast"/>
+        <w:jc w:val="left"/>
+        <w:rPr>
+          <w:rFonts w:ascii="微软雅黑" w:eastAsia="微软雅黑" w:hAnsi="微软雅黑" w:cs="Segoe UI"/>
+          <w:color w:val="333333"/>
+          <w:kern w:val="0"/>
+          <w:sz w:val="24"/>
+          <w:szCs w:val="24"/>
+        </w:rPr>
+      </w:pPr>
+      <w:r>
+        <w:rPr>
+          <w:rFonts w:ascii="微软雅黑" w:eastAsia="微软雅黑" w:hAnsi="微软雅黑" w:cs="Segoe UI" w:hint="eastAsia"/>
+          <w:color w:val="333333"/>
+          <w:kern w:val="0"/>
+          <w:sz w:val="24"/>
+          <w:szCs w:val="24"/>
+        </w:rPr>
+        <w:t>本关任务：定义账户类SavingAccount，包含账号，存款金额和月利率。</w:t>
+      </w:r>
+    </w:p>
+    <w:p>
+      <w:pPr>
+        <w:widowControl/>
+        <w:shd w:val="clear" w:color="auto" w:fill="FAFAFA"/>
+        <w:spacing w:before="240" w:after="240"/>
+        <w:jc w:val="left"/>
+        <w:outlineLvl w:val="2"/>
+        <w:rPr>
+          <w:rFonts w:ascii="微软雅黑" w:eastAsia="微软雅黑" w:hAnsi="微软雅黑" w:cs="Segoe UI"/>
+          <w:b/>
+          <w:bCs/>
+          <w:color w:val="333333"/>
+          <w:kern w:val="0"/>
+          <w:sz w:val="36"/>
+          <w:szCs w:val="36"/>
+        </w:rPr>
       </w:pPr>
       <w:r>
         <w:rPr>
@@ -1105,7 +1028,7 @@
           <w:sz w:val="36"/>
           <w:szCs w:val="36"/>
         </w:rPr>
-        <w:t>任务描述</w:t>
+        <w:t>编程要求</w:t>
       </w:r>
     </w:p>
     <w:p>
@@ -1115,13 +1038,23 @@
         <w:spacing w:after="240" w:line="420" w:lineRule="atLeast"/>
         <w:jc w:val="left"/>
         <w:rPr>
+          <w:rFonts w:ascii="微软雅黑" w:eastAsia="微软雅黑" w:hAnsi="微软雅黑" w:cs="Segoe UI"/>
+          <w:color w:val="333333"/>
+          <w:kern w:val="0"/>
+          <w:sz w:val="24"/>
+          <w:szCs w:val="24"/>
+        </w:rPr>
+      </w:pPr>
+      <w:r>
+        <w:rPr>
           <w:rFonts w:ascii="微软雅黑" w:eastAsia="微软雅黑" w:hAnsi="微软雅黑" w:cs="Segoe UI" w:hint="eastAsia"/>
           <w:color w:val="333333"/>
           <w:kern w:val="0"/>
           <w:sz w:val="24"/>
           <w:szCs w:val="24"/>
         </w:rPr>
-      </w:pPr>
+        <w:t>根据提示，在右侧编辑器补充代码，要求账号自动生成，第一个生成的对象账号为1，第二个生成的对象账号为2，依此类推。所需的操作包括修改月利率，每月计算新的存款额（原金额加上本月利息）和显示账户金额。不得使用全局变量。月利率初始值为0.05。本题已给定main()函数，输入共三次：第一次是第一个账户和第二个账户的存款金额；第二次是第二个月以后新的月利</w:t>
+      </w:r>
       <w:r>
         <w:rPr>
           <w:rFonts w:ascii="微软雅黑" w:eastAsia="微软雅黑" w:hAnsi="微软雅黑" w:cs="Segoe UI" w:hint="eastAsia"/>
@@ -1130,29 +1063,8 @@
           <w:sz w:val="24"/>
           <w:szCs w:val="24"/>
         </w:rPr>
-        <w:t>本关任务：定义账户类</w:t>
-      </w:r>
-      <w:proofErr w:type="spellStart"/>
-      <w:r>
-        <w:rPr>
-          <w:rFonts w:ascii="微软雅黑" w:eastAsia="微软雅黑" w:hAnsi="微软雅黑" w:cs="Segoe UI" w:hint="eastAsia"/>
-          <w:color w:val="333333"/>
-          <w:kern w:val="0"/>
-          <w:sz w:val="24"/>
-          <w:szCs w:val="24"/>
-        </w:rPr>
-        <w:t>SavingAccount</w:t>
-      </w:r>
-      <w:proofErr w:type="spellEnd"/>
-      <w:r>
-        <w:rPr>
-          <w:rFonts w:ascii="微软雅黑" w:eastAsia="微软雅黑" w:hAnsi="微软雅黑" w:cs="Segoe UI" w:hint="eastAsia"/>
-          <w:color w:val="333333"/>
-          <w:kern w:val="0"/>
-          <w:sz w:val="24"/>
-          <w:szCs w:val="24"/>
-        </w:rPr>
-        <w:t>，包含账号，存款金额和月利率。</w:t>
+        <w:lastRenderedPageBreak/>
+        <w:t>率；第三次是第三个账户的存款金额。输出是四个月的所有账户的账号、存款金额和月利率。(存款金额四舍五入保留两位小数)</w:t>
       </w:r>
     </w:p>
     <w:p>
@@ -1163,6 +1075,17 @@
         <w:jc w:val="left"/>
         <w:outlineLvl w:val="2"/>
         <w:rPr>
+          <w:rFonts w:ascii="微软雅黑" w:eastAsia="微软雅黑" w:hAnsi="微软雅黑" w:cs="Segoe UI"/>
+          <w:b/>
+          <w:bCs/>
+          <w:color w:val="333333"/>
+          <w:kern w:val="0"/>
+          <w:sz w:val="36"/>
+          <w:szCs w:val="36"/>
+        </w:rPr>
+      </w:pPr>
+      <w:r>
+        <w:rPr>
           <w:rFonts w:ascii="微软雅黑" w:eastAsia="微软雅黑" w:hAnsi="微软雅黑" w:cs="Segoe UI" w:hint="eastAsia"/>
           <w:b/>
           <w:bCs/>
@@ -1171,18 +1094,7 @@
           <w:sz w:val="36"/>
           <w:szCs w:val="36"/>
         </w:rPr>
-      </w:pPr>
-      <w:r>
-        <w:rPr>
-          <w:rFonts w:ascii="微软雅黑" w:eastAsia="微软雅黑" w:hAnsi="微软雅黑" w:cs="Segoe UI" w:hint="eastAsia"/>
-          <w:b/>
-          <w:bCs/>
-          <w:color w:val="333333"/>
-          <w:kern w:val="0"/>
-          <w:sz w:val="36"/>
-          <w:szCs w:val="36"/>
-        </w:rPr>
-        <w:t>编程要求</w:t>
+        <w:t>测试说明</w:t>
       </w:r>
     </w:p>
     <w:p>
@@ -1192,63 +1104,22 @@
         <w:spacing w:after="240" w:line="420" w:lineRule="atLeast"/>
         <w:jc w:val="left"/>
         <w:rPr>
+          <w:rFonts w:ascii="微软雅黑" w:eastAsia="微软雅黑" w:hAnsi="微软雅黑" w:cs="Segoe UI"/>
+          <w:color w:val="333333"/>
+          <w:kern w:val="0"/>
+          <w:sz w:val="24"/>
+          <w:szCs w:val="24"/>
+        </w:rPr>
+      </w:pPr>
+      <w:r>
+        <w:rPr>
           <w:rFonts w:ascii="微软雅黑" w:eastAsia="微软雅黑" w:hAnsi="微软雅黑" w:cs="Segoe UI" w:hint="eastAsia"/>
           <w:color w:val="333333"/>
           <w:kern w:val="0"/>
           <w:sz w:val="24"/>
           <w:szCs w:val="24"/>
         </w:rPr>
-      </w:pPr>
-      <w:r>
-        <w:rPr>
-          <w:rFonts w:ascii="微软雅黑" w:eastAsia="微软雅黑" w:hAnsi="微软雅黑" w:cs="Segoe UI" w:hint="eastAsia"/>
-          <w:color w:val="333333"/>
-          <w:kern w:val="0"/>
-          <w:sz w:val="24"/>
-          <w:szCs w:val="24"/>
-        </w:rPr>
-        <w:t>根据提示，在右侧编辑器补充代码，要求账号自动生成，第一个生成的对象账号为1，第二个生成的对象账号为2，依此类推。所需的操作包括修改月利率，每月计算新的存款额（原金额加上本月利息）和显示账户金额。不得使用全局变量。月利率初始值为0.05。本题已给定main()函数，输入共三次：第一次是第一个账户和第二个账户的存款金额；第二次是第二个月以后新的月利</w:t>
-      </w:r>
-      <w:r>
-        <w:rPr>
-          <w:rFonts w:ascii="微软雅黑" w:eastAsia="微软雅黑" w:hAnsi="微软雅黑" w:cs="Segoe UI" w:hint="eastAsia"/>
-          <w:color w:val="333333"/>
-          <w:kern w:val="0"/>
-          <w:sz w:val="24"/>
-          <w:szCs w:val="24"/>
-        </w:rPr>
-        <w:lastRenderedPageBreak/>
-        <w:t>率；第三次是第三个账户的存款金额。输出是四个月的所有账户的账号、存款金额和月利率。(存款金额四舍五入保留两位小数)</w:t>
-      </w:r>
-    </w:p>
-    <w:p>
-      <w:pPr>
-        <w:widowControl/>
-        <w:shd w:val="clear" w:color="auto" w:fill="FAFAFA"/>
-        <w:spacing w:before="240" w:after="240"/>
-        <w:jc w:val="left"/>
-        <w:outlineLvl w:val="2"/>
-        <w:rPr>
-          <w:rFonts w:ascii="微软雅黑" w:eastAsia="微软雅黑" w:hAnsi="微软雅黑" w:cs="Segoe UI" w:hint="eastAsia"/>
-          <w:b/>
-          <w:bCs/>
-          <w:color w:val="333333"/>
-          <w:kern w:val="0"/>
-          <w:sz w:val="36"/>
-          <w:szCs w:val="36"/>
-        </w:rPr>
-      </w:pPr>
-      <w:r>
-        <w:rPr>
-          <w:rFonts w:ascii="微软雅黑" w:eastAsia="微软雅黑" w:hAnsi="微软雅黑" w:cs="Segoe UI" w:hint="eastAsia"/>
-          <w:b/>
-          <w:bCs/>
-          <w:color w:val="333333"/>
-          <w:kern w:val="0"/>
-          <w:sz w:val="36"/>
-          <w:szCs w:val="36"/>
-        </w:rPr>
-        <w:t>测试说明</w:t>
+        <w:t>平台会对你编写的代码进行测试：</w:t>
       </w:r>
     </w:p>
     <w:p>
@@ -1267,13 +1138,43 @@
       </w:pPr>
       <w:r>
         <w:rPr>
-          <w:rFonts w:ascii="微软雅黑" w:eastAsia="微软雅黑" w:hAnsi="微软雅黑" w:cs="Segoe UI" w:hint="eastAsia"/>
-          <w:color w:val="333333"/>
-          <w:kern w:val="0"/>
-          <w:sz w:val="24"/>
-          <w:szCs w:val="24"/>
-        </w:rPr>
-        <w:t>平台会对你编写的代码进行测试：</w:t>
+          <w:noProof/>
+        </w:rPr>
+        <w:drawing>
+          <wp:inline distT="0" distB="0" distL="0" distR="0" wp14:anchorId="017F4C4E" wp14:editId="0B9EEB0F">
+            <wp:extent cx="2324301" cy="4069433"/>
+            <wp:effectExtent l="0" t="0" r="0" b="7620"/>
+            <wp:docPr id="1" name="图片 1" descr="表格&#10;&#10;描述已自动生成"/>
+            <wp:cNvGraphicFramePr>
+              <a:graphicFrameLocks xmlns:a="http://schemas.openxmlformats.org/drawingml/2006/main" noChangeAspect="1"/>
+            </wp:cNvGraphicFramePr>
+            <a:graphic xmlns:a="http://schemas.openxmlformats.org/drawingml/2006/main">
+              <a:graphicData uri="http://schemas.openxmlformats.org/drawingml/2006/picture">
+                <pic:pic xmlns:pic="http://schemas.openxmlformats.org/drawingml/2006/picture">
+                  <pic:nvPicPr>
+                    <pic:cNvPr id="1" name="图片 1" descr="表格&#10;&#10;描述已自动生成"/>
+                    <pic:cNvPicPr/>
+                  </pic:nvPicPr>
+                  <pic:blipFill>
+                    <a:blip r:embed="rId13"/>
+                    <a:stretch>
+                      <a:fillRect/>
+                    </a:stretch>
+                  </pic:blipFill>
+                  <pic:spPr>
+                    <a:xfrm>
+                      <a:off x="0" y="0"/>
+                      <a:ext cx="2324301" cy="4069433"/>
+                    </a:xfrm>
+                    <a:prstGeom prst="rect">
+                      <a:avLst/>
+                    </a:prstGeom>
+                  </pic:spPr>
+                </pic:pic>
+              </a:graphicData>
+            </a:graphic>
+          </wp:inline>
+        </w:drawing>
       </w:r>
     </w:p>
     <w:p>
@@ -1283,7 +1184,7 @@
         <w:spacing w:line="420" w:lineRule="atLeast"/>
         <w:jc w:val="left"/>
         <w:rPr>
-          <w:rFonts w:ascii="微软雅黑" w:eastAsia="微软雅黑" w:hAnsi="微软雅黑" w:cs="Segoe UI" w:hint="eastAsia"/>
+          <w:rFonts w:ascii="微软雅黑" w:eastAsia="微软雅黑" w:hAnsi="微软雅黑" w:cs="Segoe UI"/>
           <w:color w:val="333333"/>
           <w:kern w:val="0"/>
           <w:sz w:val="24"/>
@@ -1358,7 +1259,7 @@
         <w:spacing w:line="420" w:lineRule="atLeast"/>
         <w:jc w:val="left"/>
         <w:rPr>
-          <w:rFonts w:ascii="微软雅黑" w:eastAsia="微软雅黑" w:hAnsi="微软雅黑" w:cs="Segoe UI" w:hint="eastAsia"/>
+          <w:rFonts w:ascii="微软雅黑" w:eastAsia="微软雅黑" w:hAnsi="微软雅黑" w:cs="Segoe UI"/>
           <w:color w:val="333333"/>
           <w:kern w:val="0"/>
           <w:sz w:val="24"/>
@@ -1553,23 +1454,23 @@
         <w:spacing w:before="225" w:after="225"/>
         <w:jc w:val="left"/>
         <w:rPr>
-          <w:rFonts w:ascii="微软雅黑" w:eastAsia="微软雅黑" w:hAnsi="微软雅黑" w:cs="Segoe UI" w:hint="eastAsia"/>
-          <w:color w:val="333333"/>
-          <w:kern w:val="0"/>
-          <w:sz w:val="24"/>
-          <w:szCs w:val="24"/>
-        </w:rPr>
-      </w:pPr>
-      <w:r>
-        <w:rPr>
-          <w:rFonts w:ascii="微软雅黑" w:eastAsia="微软雅黑" w:hAnsi="微软雅黑" w:cs="Segoe UI" w:hint="eastAsia"/>
+          <w:rFonts w:ascii="微软雅黑" w:eastAsia="微软雅黑" w:hAnsi="微软雅黑" w:cs="Segoe UI"/>
+          <w:color w:val="333333"/>
+          <w:kern w:val="0"/>
+          <w:sz w:val="24"/>
+          <w:szCs w:val="24"/>
+        </w:rPr>
+      </w:pPr>
+      <w:r>
+        <w:rPr>
+          <w:rFonts w:ascii="微软雅黑" w:eastAsia="微软雅黑" w:hAnsi="微软雅黑" w:cs="Segoe UI"/>
           <w:color w:val="333333"/>
           <w:kern w:val="0"/>
           <w:sz w:val="24"/>
           <w:szCs w:val="24"/>
         </w:rPr>
         <w:pict w14:anchorId="3CF38E0A">
-          <v:rect id="_x0000_i1062" style="width:0;height:0" o:hralign="center" o:hrstd="t" o:hr="t" fillcolor="#a0a0a0" stroked="f"/>
+          <v:rect id="_x0000_i1028" style="width:0;height:0" o:hralign="center" o:hrstd="t" o:hr="t" fillcolor="#a0a0a0" stroked="f"/>
         </w:pict>
       </w:r>
     </w:p>
@@ -1580,7 +1481,7 @@
         <w:spacing w:line="420" w:lineRule="atLeast"/>
         <w:jc w:val="left"/>
         <w:rPr>
-          <w:rFonts w:ascii="微软雅黑" w:eastAsia="微软雅黑" w:hAnsi="微软雅黑" w:cs="Segoe UI" w:hint="eastAsia"/>
+          <w:rFonts w:ascii="微软雅黑" w:eastAsia="微软雅黑" w:hAnsi="微软雅黑" w:cs="Segoe UI"/>
           <w:color w:val="333333"/>
           <w:kern w:val="0"/>
           <w:sz w:val="24"/>
@@ -1621,6 +1522,7 @@
           <w:sz w:val="27"/>
           <w:szCs w:val="27"/>
         </w:rPr>
+        <w:lastRenderedPageBreak/>
         <w:t>第</w:t>
       </w:r>
       <w:r>
@@ -1643,7 +1545,6 @@
         </w:rPr>
         <w:t>关：</w:t>
       </w:r>
-      <w:proofErr w:type="spellStart"/>
       <w:r>
         <w:rPr>
           <w:rFonts w:ascii="Segoe UI" w:eastAsia="宋体" w:hAnsi="Segoe UI" w:cs="Segoe UI"/>
@@ -1654,7 +1555,6 @@
         </w:rPr>
         <w:t>LongLongInt</w:t>
       </w:r>
-      <w:proofErr w:type="spellEnd"/>
     </w:p>
     <w:p>
       <w:pPr>
@@ -1763,7 +1663,7 @@
           <w:szCs w:val="24"/>
         </w:rPr>
       </w:pPr>
-      <w:hyperlink r:id="rId13" w:anchor="%E4%BB%BB%E5%8A%A1%E6%8F%8F%E8%BF%B0" w:history="1">
+      <w:hyperlink r:id="rId14" w:anchor="%E4%BB%BB%E5%8A%A1%E6%8F%8F%E8%BF%B0" w:history="1">
         <w:r>
           <w:rPr>
             <w:rFonts w:ascii="微软雅黑" w:eastAsia="微软雅黑" w:hAnsi="微软雅黑" w:cs="Segoe UI" w:hint="eastAsia"/>
@@ -1788,14 +1688,14 @@
         <w:spacing w:before="100" w:beforeAutospacing="1" w:after="100" w:afterAutospacing="1"/>
         <w:jc w:val="left"/>
         <w:rPr>
-          <w:rFonts w:ascii="微软雅黑" w:eastAsia="微软雅黑" w:hAnsi="微软雅黑" w:cs="Segoe UI" w:hint="eastAsia"/>
-          <w:color w:val="333333"/>
-          <w:kern w:val="0"/>
-          <w:sz w:val="24"/>
-          <w:szCs w:val="24"/>
-        </w:rPr>
-      </w:pPr>
-      <w:hyperlink r:id="rId14" w:anchor="%E7%BC%96%E7%A8%8B%E8%A6%81%E6%B1%82" w:history="1">
+          <w:rFonts w:ascii="微软雅黑" w:eastAsia="微软雅黑" w:hAnsi="微软雅黑" w:cs="Segoe UI"/>
+          <w:color w:val="333333"/>
+          <w:kern w:val="0"/>
+          <w:sz w:val="24"/>
+          <w:szCs w:val="24"/>
+        </w:rPr>
+      </w:pPr>
+      <w:hyperlink r:id="rId15" w:anchor="%E7%BC%96%E7%A8%8B%E8%A6%81%E6%B1%82" w:history="1">
         <w:r>
           <w:rPr>
             <w:rFonts w:ascii="微软雅黑" w:eastAsia="微软雅黑" w:hAnsi="微软雅黑" w:cs="Segoe UI" w:hint="eastAsia"/>
@@ -1820,14 +1720,14 @@
         <w:spacing w:before="100" w:beforeAutospacing="1" w:after="100" w:afterAutospacing="1"/>
         <w:jc w:val="left"/>
         <w:rPr>
-          <w:rFonts w:ascii="微软雅黑" w:eastAsia="微软雅黑" w:hAnsi="微软雅黑" w:cs="Segoe UI" w:hint="eastAsia"/>
-          <w:color w:val="333333"/>
-          <w:kern w:val="0"/>
-          <w:sz w:val="24"/>
-          <w:szCs w:val="24"/>
-        </w:rPr>
-      </w:pPr>
-      <w:hyperlink r:id="rId15" w:anchor="%E6%B5%8B%E8%AF%95%E8%AF%B4%E6%98%8E" w:history="1">
+          <w:rFonts w:ascii="微软雅黑" w:eastAsia="微软雅黑" w:hAnsi="微软雅黑" w:cs="Segoe UI"/>
+          <w:color w:val="333333"/>
+          <w:kern w:val="0"/>
+          <w:sz w:val="24"/>
+          <w:szCs w:val="24"/>
+        </w:rPr>
+      </w:pPr>
+      <w:hyperlink r:id="rId16" w:anchor="%E6%B5%8B%E8%AF%95%E8%AF%B4%E6%98%8E" w:history="1">
         <w:r>
           <w:rPr>
             <w:rFonts w:ascii="微软雅黑" w:eastAsia="微软雅黑" w:hAnsi="微软雅黑" w:cs="Segoe UI" w:hint="eastAsia"/>
@@ -1848,23 +1748,23 @@
         <w:spacing w:before="225" w:after="225"/>
         <w:jc w:val="left"/>
         <w:rPr>
-          <w:rFonts w:ascii="微软雅黑" w:eastAsia="微软雅黑" w:hAnsi="微软雅黑" w:cs="Segoe UI" w:hint="eastAsia"/>
-          <w:color w:val="333333"/>
-          <w:kern w:val="0"/>
-          <w:sz w:val="24"/>
-          <w:szCs w:val="24"/>
-        </w:rPr>
-      </w:pPr>
-      <w:r>
-        <w:rPr>
-          <w:rFonts w:ascii="微软雅黑" w:eastAsia="微软雅黑" w:hAnsi="微软雅黑" w:cs="Segoe UI" w:hint="eastAsia"/>
+          <w:rFonts w:ascii="微软雅黑" w:eastAsia="微软雅黑" w:hAnsi="微软雅黑" w:cs="Segoe UI"/>
+          <w:color w:val="333333"/>
+          <w:kern w:val="0"/>
+          <w:sz w:val="24"/>
+          <w:szCs w:val="24"/>
+        </w:rPr>
+      </w:pPr>
+      <w:r>
+        <w:rPr>
+          <w:rFonts w:ascii="微软雅黑" w:eastAsia="微软雅黑" w:hAnsi="微软雅黑" w:cs="Segoe UI"/>
           <w:color w:val="333333"/>
           <w:kern w:val="0"/>
           <w:sz w:val="24"/>
           <w:szCs w:val="24"/>
         </w:rPr>
         <w:pict w14:anchorId="3CBA0EB2">
-          <v:rect id="_x0000_i1065" style="width:0;height:0" o:hralign="center" o:hrstd="t" o:hr="t" fillcolor="#a0a0a0" stroked="f"/>
+          <v:rect id="_x0000_i1029" style="width:0;height:0" o:hralign="center" o:hrstd="t" o:hr="t" fillcolor="#a0a0a0" stroked="f"/>
         </w:pict>
       </w:r>
     </w:p>
@@ -1876,6 +1776,17 @@
         <w:jc w:val="left"/>
         <w:outlineLvl w:val="2"/>
         <w:rPr>
+          <w:rFonts w:ascii="微软雅黑" w:eastAsia="微软雅黑" w:hAnsi="微软雅黑" w:cs="Segoe UI"/>
+          <w:b/>
+          <w:bCs/>
+          <w:color w:val="333333"/>
+          <w:kern w:val="0"/>
+          <w:sz w:val="36"/>
+          <w:szCs w:val="36"/>
+        </w:rPr>
+      </w:pPr>
+      <w:r>
+        <w:rPr>
           <w:rFonts w:ascii="微软雅黑" w:eastAsia="微软雅黑" w:hAnsi="微软雅黑" w:cs="Segoe UI" w:hint="eastAsia"/>
           <w:b/>
           <w:bCs/>
@@ -1884,6 +1795,50 @@
           <w:sz w:val="36"/>
           <w:szCs w:val="36"/>
         </w:rPr>
+        <w:t>任务描述</w:t>
+      </w:r>
+    </w:p>
+    <w:p>
+      <w:pPr>
+        <w:widowControl/>
+        <w:shd w:val="clear" w:color="auto" w:fill="FAFAFA"/>
+        <w:spacing w:after="240" w:line="420" w:lineRule="atLeast"/>
+        <w:jc w:val="left"/>
+        <w:rPr>
+          <w:rFonts w:ascii="微软雅黑" w:eastAsia="微软雅黑" w:hAnsi="微软雅黑" w:cs="Segoe UI"/>
+          <w:color w:val="333333"/>
+          <w:kern w:val="0"/>
+          <w:sz w:val="24"/>
+          <w:szCs w:val="24"/>
+        </w:rPr>
+      </w:pPr>
+      <w:r>
+        <w:rPr>
+          <w:rFonts w:ascii="微软雅黑" w:eastAsia="微软雅黑" w:hAnsi="微软雅黑" w:cs="Segoe UI" w:hint="eastAsia"/>
+          <w:color w:val="333333"/>
+          <w:kern w:val="0"/>
+          <w:sz w:val="24"/>
+          <w:szCs w:val="24"/>
+        </w:rPr>
+        <w:t>本关任务：定义可处理任意大的正整数类LongLongInt</w:t>
+      </w:r>
+    </w:p>
+    <w:p>
+      <w:pPr>
+        <w:widowControl/>
+        <w:shd w:val="clear" w:color="auto" w:fill="FAFAFA"/>
+        <w:spacing w:before="240" w:after="240"/>
+        <w:jc w:val="left"/>
+        <w:outlineLvl w:val="2"/>
+        <w:rPr>
+          <w:rFonts w:ascii="微软雅黑" w:eastAsia="微软雅黑" w:hAnsi="微软雅黑" w:cs="Segoe UI"/>
+          <w:b/>
+          <w:bCs/>
+          <w:color w:val="333333"/>
+          <w:kern w:val="0"/>
+          <w:sz w:val="36"/>
+          <w:szCs w:val="36"/>
+        </w:rPr>
       </w:pPr>
       <w:r>
         <w:rPr>
@@ -1895,7 +1850,7 @@
           <w:sz w:val="36"/>
           <w:szCs w:val="36"/>
         </w:rPr>
-        <w:t>任务描述</w:t>
+        <w:t>编程要求</w:t>
       </w:r>
     </w:p>
     <w:p>
@@ -1905,35 +1860,23 @@
         <w:spacing w:after="240" w:line="420" w:lineRule="atLeast"/>
         <w:jc w:val="left"/>
         <w:rPr>
+          <w:rFonts w:ascii="微软雅黑" w:eastAsia="微软雅黑" w:hAnsi="微软雅黑" w:cs="Segoe UI"/>
+          <w:color w:val="333333"/>
+          <w:kern w:val="0"/>
+          <w:sz w:val="24"/>
+          <w:szCs w:val="24"/>
+        </w:rPr>
+      </w:pPr>
+      <w:r>
+        <w:rPr>
           <w:rFonts w:ascii="微软雅黑" w:eastAsia="微软雅黑" w:hAnsi="微软雅黑" w:cs="Segoe UI" w:hint="eastAsia"/>
           <w:color w:val="333333"/>
           <w:kern w:val="0"/>
           <w:sz w:val="24"/>
           <w:szCs w:val="24"/>
         </w:rPr>
-      </w:pPr>
-      <w:r>
-        <w:rPr>
-          <w:rFonts w:ascii="微软雅黑" w:eastAsia="微软雅黑" w:hAnsi="微软雅黑" w:cs="Segoe UI" w:hint="eastAsia"/>
-          <w:color w:val="333333"/>
-          <w:kern w:val="0"/>
-          <w:sz w:val="24"/>
-          <w:szCs w:val="24"/>
-        </w:rPr>
-        <w:t>本关任务：定义可处理任意大的正整数类</w:t>
-      </w:r>
-      <w:proofErr w:type="spellStart"/>
-      <w:r>
-        <w:rPr>
-          <w:rFonts w:ascii="微软雅黑" w:eastAsia="微软雅黑" w:hAnsi="微软雅黑" w:cs="Segoe UI" w:hint="eastAsia"/>
-          <w:color w:val="333333"/>
-          <w:kern w:val="0"/>
-          <w:sz w:val="24"/>
-          <w:szCs w:val="24"/>
-        </w:rPr>
-        <w:t>LongLongInt</w:t>
-      </w:r>
-      <w:proofErr w:type="spellEnd"/>
+        <w:t>根据提示，在右侧编辑器补充代码，定义可处理任意大的正整数类LongLongInt，用一个动态字符数组存放任意长度的正整数，数组的每个元素存放整型数的一位。用户输入两个任意长度的正整数，输出这两个数的和。</w:t>
+      </w:r>
     </w:p>
     <w:p>
       <w:pPr>
@@ -1943,6 +1886,17 @@
         <w:jc w:val="left"/>
         <w:outlineLvl w:val="2"/>
         <w:rPr>
+          <w:rFonts w:ascii="微软雅黑" w:eastAsia="微软雅黑" w:hAnsi="微软雅黑" w:cs="Segoe UI"/>
+          <w:b/>
+          <w:bCs/>
+          <w:color w:val="333333"/>
+          <w:kern w:val="0"/>
+          <w:sz w:val="36"/>
+          <w:szCs w:val="36"/>
+        </w:rPr>
+      </w:pPr>
+      <w:r>
+        <w:rPr>
           <w:rFonts w:ascii="微软雅黑" w:eastAsia="微软雅黑" w:hAnsi="微软雅黑" w:cs="Segoe UI" w:hint="eastAsia"/>
           <w:b/>
           <w:bCs/>
@@ -1951,19 +1905,7 @@
           <w:sz w:val="36"/>
           <w:szCs w:val="36"/>
         </w:rPr>
-      </w:pPr>
-      <w:r>
-        <w:rPr>
-          <w:rFonts w:ascii="微软雅黑" w:eastAsia="微软雅黑" w:hAnsi="微软雅黑" w:cs="Segoe UI" w:hint="eastAsia"/>
-          <w:b/>
-          <w:bCs/>
-          <w:color w:val="333333"/>
-          <w:kern w:val="0"/>
-          <w:sz w:val="36"/>
-          <w:szCs w:val="36"/>
-        </w:rPr>
-        <w:lastRenderedPageBreak/>
-        <w:t>编程要求</w:t>
+        <w:t>测试说明</w:t>
       </w:r>
     </w:p>
     <w:p>
@@ -1973,128 +1915,7 @@
         <w:spacing w:after="240" w:line="420" w:lineRule="atLeast"/>
         <w:jc w:val="left"/>
         <w:rPr>
-          <w:rFonts w:ascii="微软雅黑" w:eastAsia="微软雅黑" w:hAnsi="微软雅黑" w:cs="Segoe UI" w:hint="eastAsia"/>
-          <w:color w:val="333333"/>
-          <w:kern w:val="0"/>
-          <w:sz w:val="24"/>
-          <w:szCs w:val="24"/>
-        </w:rPr>
-      </w:pPr>
-      <w:r>
-        <w:rPr>
-          <w:rFonts w:ascii="微软雅黑" w:eastAsia="微软雅黑" w:hAnsi="微软雅黑" w:cs="Segoe UI" w:hint="eastAsia"/>
-          <w:color w:val="333333"/>
-          <w:kern w:val="0"/>
-          <w:sz w:val="24"/>
-          <w:szCs w:val="24"/>
-        </w:rPr>
-        <w:t>根据提示，在右侧编辑器补充代码，定义可处理任意大的正整数类</w:t>
-      </w:r>
-      <w:proofErr w:type="spellStart"/>
-      <w:r>
-        <w:rPr>
-          <w:rFonts w:ascii="微软雅黑" w:eastAsia="微软雅黑" w:hAnsi="微软雅黑" w:cs="Segoe UI" w:hint="eastAsia"/>
-          <w:color w:val="333333"/>
-          <w:kern w:val="0"/>
-          <w:sz w:val="24"/>
-          <w:szCs w:val="24"/>
-        </w:rPr>
-        <w:t>LongLongInt</w:t>
-      </w:r>
-      <w:proofErr w:type="spellEnd"/>
-      <w:r>
-        <w:rPr>
-          <w:rFonts w:ascii="微软雅黑" w:eastAsia="微软雅黑" w:hAnsi="微软雅黑" w:cs="Segoe UI" w:hint="eastAsia"/>
-          <w:color w:val="333333"/>
-          <w:kern w:val="0"/>
-          <w:sz w:val="24"/>
-          <w:szCs w:val="24"/>
-        </w:rPr>
-        <w:t>，用一个动态字符数组存放任意长度的正整数，数组的每个元素存放</w:t>
-      </w:r>
-      <w:proofErr w:type="gramStart"/>
-      <w:r>
-        <w:rPr>
-          <w:rFonts w:ascii="微软雅黑" w:eastAsia="微软雅黑" w:hAnsi="微软雅黑" w:cs="Segoe UI" w:hint="eastAsia"/>
-          <w:color w:val="333333"/>
-          <w:kern w:val="0"/>
-          <w:sz w:val="24"/>
-          <w:szCs w:val="24"/>
-        </w:rPr>
-        <w:t>整型数</w:t>
-      </w:r>
-      <w:proofErr w:type="gramEnd"/>
-      <w:r>
-        <w:rPr>
-          <w:rFonts w:ascii="微软雅黑" w:eastAsia="微软雅黑" w:hAnsi="微软雅黑" w:cs="Segoe UI" w:hint="eastAsia"/>
-          <w:color w:val="333333"/>
-          <w:kern w:val="0"/>
-          <w:sz w:val="24"/>
-          <w:szCs w:val="24"/>
-        </w:rPr>
-        <w:t>的一位。用户输入两个任意长度的正整数，输出这两个数的</w:t>
-      </w:r>
-      <w:proofErr w:type="gramStart"/>
-      <w:r>
-        <w:rPr>
-          <w:rFonts w:ascii="微软雅黑" w:eastAsia="微软雅黑" w:hAnsi="微软雅黑" w:cs="Segoe UI" w:hint="eastAsia"/>
-          <w:color w:val="333333"/>
-          <w:kern w:val="0"/>
-          <w:sz w:val="24"/>
-          <w:szCs w:val="24"/>
-        </w:rPr>
-        <w:t>和</w:t>
-      </w:r>
-      <w:proofErr w:type="gramEnd"/>
-      <w:r>
-        <w:rPr>
-          <w:rFonts w:ascii="微软雅黑" w:eastAsia="微软雅黑" w:hAnsi="微软雅黑" w:cs="Segoe UI" w:hint="eastAsia"/>
-          <w:color w:val="333333"/>
-          <w:kern w:val="0"/>
-          <w:sz w:val="24"/>
-          <w:szCs w:val="24"/>
-        </w:rPr>
-        <w:t>。</w:t>
-      </w:r>
-    </w:p>
-    <w:p>
-      <w:pPr>
-        <w:widowControl/>
-        <w:shd w:val="clear" w:color="auto" w:fill="FAFAFA"/>
-        <w:spacing w:before="240" w:after="240"/>
-        <w:jc w:val="left"/>
-        <w:outlineLvl w:val="2"/>
-        <w:rPr>
-          <w:rFonts w:ascii="微软雅黑" w:eastAsia="微软雅黑" w:hAnsi="微软雅黑" w:cs="Segoe UI" w:hint="eastAsia"/>
-          <w:b/>
-          <w:bCs/>
-          <w:color w:val="333333"/>
-          <w:kern w:val="0"/>
-          <w:sz w:val="36"/>
-          <w:szCs w:val="36"/>
-        </w:rPr>
-      </w:pPr>
-      <w:r>
-        <w:rPr>
-          <w:rFonts w:ascii="微软雅黑" w:eastAsia="微软雅黑" w:hAnsi="微软雅黑" w:cs="Segoe UI" w:hint="eastAsia"/>
-          <w:b/>
-          <w:bCs/>
-          <w:color w:val="333333"/>
-          <w:kern w:val="0"/>
-          <w:sz w:val="36"/>
-          <w:szCs w:val="36"/>
-        </w:rPr>
-        <w:t>测试说明</w:t>
-      </w:r>
-    </w:p>
-    <w:p>
-      <w:pPr>
-        <w:widowControl/>
-        <w:shd w:val="clear" w:color="auto" w:fill="FAFAFA"/>
-        <w:spacing w:after="240" w:line="420" w:lineRule="atLeast"/>
-        <w:jc w:val="left"/>
-        <w:rPr>
-          <w:rFonts w:ascii="微软雅黑" w:eastAsia="微软雅黑" w:hAnsi="微软雅黑" w:cs="Segoe UI" w:hint="eastAsia"/>
+          <w:rFonts w:ascii="微软雅黑" w:eastAsia="微软雅黑" w:hAnsi="微软雅黑" w:cs="Segoe UI"/>
           <w:color w:val="333333"/>
           <w:kern w:val="0"/>
           <w:sz w:val="24"/>
@@ -2119,7 +1940,7 @@
         <w:spacing w:line="420" w:lineRule="atLeast"/>
         <w:jc w:val="left"/>
         <w:rPr>
-          <w:rFonts w:ascii="微软雅黑" w:eastAsia="微软雅黑" w:hAnsi="微软雅黑" w:cs="Segoe UI" w:hint="eastAsia"/>
+          <w:rFonts w:ascii="微软雅黑" w:eastAsia="微软雅黑" w:hAnsi="微软雅黑" w:cs="Segoe UI"/>
           <w:color w:val="333333"/>
           <w:kern w:val="0"/>
           <w:sz w:val="24"/>
@@ -2174,7 +1995,7 @@
         <w:spacing w:line="420" w:lineRule="atLeast"/>
         <w:jc w:val="left"/>
         <w:rPr>
-          <w:rFonts w:ascii="微软雅黑" w:eastAsia="微软雅黑" w:hAnsi="微软雅黑" w:cs="Segoe UI" w:hint="eastAsia"/>
+          <w:rFonts w:ascii="微软雅黑" w:eastAsia="微软雅黑" w:hAnsi="微软雅黑" w:cs="Segoe UI"/>
           <w:color w:val="333333"/>
           <w:kern w:val="0"/>
           <w:sz w:val="24"/>
@@ -2209,23 +2030,23 @@
         <w:spacing w:before="225" w:after="225"/>
         <w:jc w:val="left"/>
         <w:rPr>
-          <w:rFonts w:ascii="微软雅黑" w:eastAsia="微软雅黑" w:hAnsi="微软雅黑" w:cs="Segoe UI" w:hint="eastAsia"/>
-          <w:color w:val="333333"/>
-          <w:kern w:val="0"/>
-          <w:sz w:val="24"/>
-          <w:szCs w:val="24"/>
-        </w:rPr>
-      </w:pPr>
-      <w:r>
-        <w:rPr>
-          <w:rFonts w:ascii="微软雅黑" w:eastAsia="微软雅黑" w:hAnsi="微软雅黑" w:cs="Segoe UI" w:hint="eastAsia"/>
+          <w:rFonts w:ascii="微软雅黑" w:eastAsia="微软雅黑" w:hAnsi="微软雅黑" w:cs="Segoe UI"/>
+          <w:color w:val="333333"/>
+          <w:kern w:val="0"/>
+          <w:sz w:val="24"/>
+          <w:szCs w:val="24"/>
+        </w:rPr>
+      </w:pPr>
+      <w:r>
+        <w:rPr>
+          <w:rFonts w:ascii="微软雅黑" w:eastAsia="微软雅黑" w:hAnsi="微软雅黑" w:cs="Segoe UI"/>
           <w:color w:val="333333"/>
           <w:kern w:val="0"/>
           <w:sz w:val="24"/>
           <w:szCs w:val="24"/>
         </w:rPr>
         <w:pict w14:anchorId="48D2849A">
-          <v:rect id="_x0000_i1066" style="width:0;height:0" o:hralign="center" o:hrstd="t" o:hr="t" fillcolor="#a0a0a0" stroked="f"/>
+          <v:rect id="_x0000_i1030" style="width:0;height:0" o:hralign="center" o:hrstd="t" o:hr="t" fillcolor="#a0a0a0" stroked="f"/>
         </w:pict>
       </w:r>
     </w:p>
@@ -2236,21 +2057,22 @@
         <w:spacing w:line="420" w:lineRule="atLeast"/>
         <w:jc w:val="left"/>
         <w:rPr>
+          <w:rFonts w:ascii="微软雅黑" w:eastAsia="微软雅黑" w:hAnsi="微软雅黑" w:cs="Segoe UI"/>
+          <w:color w:val="333333"/>
+          <w:kern w:val="0"/>
+          <w:sz w:val="24"/>
+          <w:szCs w:val="24"/>
+        </w:rPr>
+      </w:pPr>
+      <w:r>
+        <w:rPr>
           <w:rFonts w:ascii="微软雅黑" w:eastAsia="微软雅黑" w:hAnsi="微软雅黑" w:cs="Segoe UI" w:hint="eastAsia"/>
           <w:color w:val="333333"/>
           <w:kern w:val="0"/>
           <w:sz w:val="24"/>
           <w:szCs w:val="24"/>
         </w:rPr>
-      </w:pPr>
-      <w:r>
-        <w:rPr>
-          <w:rFonts w:ascii="微软雅黑" w:eastAsia="微软雅黑" w:hAnsi="微软雅黑" w:cs="Segoe UI" w:hint="eastAsia"/>
-          <w:color w:val="333333"/>
-          <w:kern w:val="0"/>
-          <w:sz w:val="24"/>
-          <w:szCs w:val="24"/>
-        </w:rPr>
+        <w:lastRenderedPageBreak/>
         <w:t>开始你的任务吧，祝你成功！</w:t>
       </w:r>
     </w:p>
@@ -2427,7 +2249,7 @@
           <w:szCs w:val="24"/>
         </w:rPr>
       </w:pPr>
-      <w:hyperlink r:id="rId16" w:anchor="%E4%BB%BB%E5%8A%A1%E6%8F%8F%E8%BF%B0" w:history="1">
+      <w:hyperlink r:id="rId17" w:anchor="%E4%BB%BB%E5%8A%A1%E6%8F%8F%E8%BF%B0" w:history="1">
         <w:r>
           <w:rPr>
             <w:rFonts w:ascii="微软雅黑" w:eastAsia="微软雅黑" w:hAnsi="微软雅黑" w:cs="Segoe UI" w:hint="eastAsia"/>
@@ -2452,14 +2274,14 @@
         <w:spacing w:before="100" w:beforeAutospacing="1" w:after="100" w:afterAutospacing="1"/>
         <w:jc w:val="left"/>
         <w:rPr>
-          <w:rFonts w:ascii="微软雅黑" w:eastAsia="微软雅黑" w:hAnsi="微软雅黑" w:cs="Segoe UI" w:hint="eastAsia"/>
-          <w:color w:val="333333"/>
-          <w:kern w:val="0"/>
-          <w:sz w:val="24"/>
-          <w:szCs w:val="24"/>
-        </w:rPr>
-      </w:pPr>
-      <w:hyperlink r:id="rId17" w:anchor="%E7%BC%96%E7%A8%8B%E8%A6%81%E6%B1%82" w:history="1">
+          <w:rFonts w:ascii="微软雅黑" w:eastAsia="微软雅黑" w:hAnsi="微软雅黑" w:cs="Segoe UI"/>
+          <w:color w:val="333333"/>
+          <w:kern w:val="0"/>
+          <w:sz w:val="24"/>
+          <w:szCs w:val="24"/>
+        </w:rPr>
+      </w:pPr>
+      <w:hyperlink r:id="rId18" w:anchor="%E7%BC%96%E7%A8%8B%E8%A6%81%E6%B1%82" w:history="1">
         <w:r>
           <w:rPr>
             <w:rFonts w:ascii="微软雅黑" w:eastAsia="微软雅黑" w:hAnsi="微软雅黑" w:cs="Segoe UI" w:hint="eastAsia"/>
@@ -2484,14 +2306,14 @@
         <w:spacing w:before="100" w:beforeAutospacing="1" w:after="100" w:afterAutospacing="1"/>
         <w:jc w:val="left"/>
         <w:rPr>
-          <w:rFonts w:ascii="微软雅黑" w:eastAsia="微软雅黑" w:hAnsi="微软雅黑" w:cs="Segoe UI" w:hint="eastAsia"/>
-          <w:color w:val="333333"/>
-          <w:kern w:val="0"/>
-          <w:sz w:val="24"/>
-          <w:szCs w:val="24"/>
-        </w:rPr>
-      </w:pPr>
-      <w:hyperlink r:id="rId18" w:anchor="%E6%B5%8B%E8%AF%95%E8%AF%B4%E6%98%8E" w:history="1">
+          <w:rFonts w:ascii="微软雅黑" w:eastAsia="微软雅黑" w:hAnsi="微软雅黑" w:cs="Segoe UI"/>
+          <w:color w:val="333333"/>
+          <w:kern w:val="0"/>
+          <w:sz w:val="24"/>
+          <w:szCs w:val="24"/>
+        </w:rPr>
+      </w:pPr>
+      <w:hyperlink r:id="rId19" w:anchor="%E6%B5%8B%E8%AF%95%E8%AF%B4%E6%98%8E" w:history="1">
         <w:r>
           <w:rPr>
             <w:rFonts w:ascii="微软雅黑" w:eastAsia="微软雅黑" w:hAnsi="微软雅黑" w:cs="Segoe UI" w:hint="eastAsia"/>
@@ -2512,23 +2334,23 @@
         <w:spacing w:before="225" w:after="225"/>
         <w:jc w:val="left"/>
         <w:rPr>
-          <w:rFonts w:ascii="微软雅黑" w:eastAsia="微软雅黑" w:hAnsi="微软雅黑" w:cs="Segoe UI" w:hint="eastAsia"/>
-          <w:color w:val="333333"/>
-          <w:kern w:val="0"/>
-          <w:sz w:val="24"/>
-          <w:szCs w:val="24"/>
-        </w:rPr>
-      </w:pPr>
-      <w:r>
-        <w:rPr>
-          <w:rFonts w:ascii="微软雅黑" w:eastAsia="微软雅黑" w:hAnsi="微软雅黑" w:cs="Segoe UI" w:hint="eastAsia"/>
+          <w:rFonts w:ascii="微软雅黑" w:eastAsia="微软雅黑" w:hAnsi="微软雅黑" w:cs="Segoe UI"/>
+          <w:color w:val="333333"/>
+          <w:kern w:val="0"/>
+          <w:sz w:val="24"/>
+          <w:szCs w:val="24"/>
+        </w:rPr>
+      </w:pPr>
+      <w:r>
+        <w:rPr>
+          <w:rFonts w:ascii="微软雅黑" w:eastAsia="微软雅黑" w:hAnsi="微软雅黑" w:cs="Segoe UI"/>
           <w:color w:val="333333"/>
           <w:kern w:val="0"/>
           <w:sz w:val="24"/>
           <w:szCs w:val="24"/>
         </w:rPr>
         <w:pict w14:anchorId="52159F2A">
-          <v:rect id="_x0000_i1069" style="width:0;height:0" o:hralign="center" o:hrstd="t" o:hr="t" fillcolor="#a0a0a0" stroked="f"/>
+          <v:rect id="_x0000_i1031" style="width:0;height:0" o:hralign="center" o:hrstd="t" o:hr="t" fillcolor="#a0a0a0" stroked="f"/>
         </w:pict>
       </w:r>
     </w:p>
@@ -2540,6 +2362,17 @@
         <w:jc w:val="left"/>
         <w:outlineLvl w:val="2"/>
         <w:rPr>
+          <w:rFonts w:ascii="微软雅黑" w:eastAsia="微软雅黑" w:hAnsi="微软雅黑" w:cs="Segoe UI"/>
+          <w:b/>
+          <w:bCs/>
+          <w:color w:val="333333"/>
+          <w:kern w:val="0"/>
+          <w:sz w:val="36"/>
+          <w:szCs w:val="36"/>
+        </w:rPr>
+      </w:pPr>
+      <w:r>
+        <w:rPr>
           <w:rFonts w:ascii="微软雅黑" w:eastAsia="微软雅黑" w:hAnsi="微软雅黑" w:cs="Segoe UI" w:hint="eastAsia"/>
           <w:b/>
           <w:bCs/>
@@ -2548,6 +2381,70 @@
           <w:sz w:val="36"/>
           <w:szCs w:val="36"/>
         </w:rPr>
+        <w:t>任务描述</w:t>
+      </w:r>
+    </w:p>
+    <w:p>
+      <w:pPr>
+        <w:widowControl/>
+        <w:shd w:val="clear" w:color="auto" w:fill="FAFAFA"/>
+        <w:spacing w:line="420" w:lineRule="atLeast"/>
+        <w:jc w:val="left"/>
+        <w:rPr>
+          <w:rFonts w:ascii="微软雅黑" w:eastAsia="微软雅黑" w:hAnsi="微软雅黑" w:cs="Segoe UI"/>
+          <w:color w:val="333333"/>
+          <w:kern w:val="0"/>
+          <w:sz w:val="24"/>
+          <w:szCs w:val="24"/>
+        </w:rPr>
+      </w:pPr>
+      <w:r>
+        <w:rPr>
+          <w:rFonts w:ascii="微软雅黑" w:eastAsia="微软雅黑" w:hAnsi="微软雅黑" w:cs="Segoe UI" w:hint="eastAsia"/>
+          <w:color w:val="333333"/>
+          <w:kern w:val="0"/>
+          <w:sz w:val="24"/>
+          <w:szCs w:val="24"/>
+        </w:rPr>
+        <w:t>本关任务：设计一个</w:t>
+      </w:r>
+      <w:r>
+        <w:rPr>
+          <w:rFonts w:ascii="Consolas" w:eastAsia="宋体" w:hAnsi="Consolas" w:cs="宋体"/>
+          <w:color w:val="333333"/>
+          <w:kern w:val="0"/>
+          <w:sz w:val="20"/>
+          <w:szCs w:val="20"/>
+        </w:rPr>
+        <w:t>hh:mm:ss</w:t>
+      </w:r>
+      <w:r>
+        <w:rPr>
+          <w:rFonts w:ascii="微软雅黑" w:eastAsia="微软雅黑" w:hAnsi="微软雅黑" w:cs="Segoe UI" w:hint="eastAsia"/>
+          <w:color w:val="333333"/>
+          <w:kern w:val="0"/>
+          <w:sz w:val="24"/>
+          <w:szCs w:val="24"/>
+        </w:rPr>
+        <w:t xml:space="preserve">格式的时钟类，支持时间的修改和计算两个时间的差值(后者减前者的绝对值) </w:t>
+      </w:r>
+    </w:p>
+    <w:p>
+      <w:pPr>
+        <w:widowControl/>
+        <w:shd w:val="clear" w:color="auto" w:fill="FAFAFA"/>
+        <w:spacing w:before="240" w:after="240"/>
+        <w:jc w:val="left"/>
+        <w:outlineLvl w:val="2"/>
+        <w:rPr>
+          <w:rFonts w:ascii="微软雅黑" w:eastAsia="微软雅黑" w:hAnsi="微软雅黑" w:cs="Segoe UI"/>
+          <w:b/>
+          <w:bCs/>
+          <w:color w:val="333333"/>
+          <w:kern w:val="0"/>
+          <w:sz w:val="36"/>
+          <w:szCs w:val="36"/>
+        </w:rPr>
       </w:pPr>
       <w:r>
         <w:rPr>
@@ -2559,55 +2456,32 @@
           <w:sz w:val="36"/>
           <w:szCs w:val="36"/>
         </w:rPr>
-        <w:t>任务描述</w:t>
-      </w:r>
-    </w:p>
-    <w:p>
-      <w:pPr>
-        <w:widowControl/>
-        <w:shd w:val="clear" w:color="auto" w:fill="FAFAFA"/>
-        <w:spacing w:line="420" w:lineRule="atLeast"/>
+        <w:t>编程要求</w:t>
+      </w:r>
+    </w:p>
+    <w:p>
+      <w:pPr>
+        <w:widowControl/>
+        <w:shd w:val="clear" w:color="auto" w:fill="FAFAFA"/>
+        <w:spacing w:after="240" w:line="420" w:lineRule="atLeast"/>
         <w:jc w:val="left"/>
         <w:rPr>
+          <w:rFonts w:ascii="微软雅黑" w:eastAsia="微软雅黑" w:hAnsi="微软雅黑" w:cs="Segoe UI"/>
+          <w:color w:val="333333"/>
+          <w:kern w:val="0"/>
+          <w:sz w:val="24"/>
+          <w:szCs w:val="24"/>
+        </w:rPr>
+      </w:pPr>
+      <w:r>
+        <w:rPr>
           <w:rFonts w:ascii="微软雅黑" w:eastAsia="微软雅黑" w:hAnsi="微软雅黑" w:cs="Segoe UI" w:hint="eastAsia"/>
           <w:color w:val="333333"/>
           <w:kern w:val="0"/>
           <w:sz w:val="24"/>
           <w:szCs w:val="24"/>
         </w:rPr>
-      </w:pPr>
-      <w:r>
-        <w:rPr>
-          <w:rFonts w:ascii="微软雅黑" w:eastAsia="微软雅黑" w:hAnsi="微软雅黑" w:cs="Segoe UI" w:hint="eastAsia"/>
-          <w:color w:val="333333"/>
-          <w:kern w:val="0"/>
-          <w:sz w:val="24"/>
-          <w:szCs w:val="24"/>
-        </w:rPr>
-        <w:lastRenderedPageBreak/>
-        <w:t>本关任务：设计一个</w:t>
-      </w:r>
-      <w:proofErr w:type="spellStart"/>
-      <w:r>
-        <w:rPr>
-          <w:rFonts w:ascii="Consolas" w:eastAsia="宋体" w:hAnsi="Consolas" w:cs="宋体"/>
-          <w:color w:val="333333"/>
-          <w:kern w:val="0"/>
-          <w:sz w:val="20"/>
-          <w:szCs w:val="20"/>
-        </w:rPr>
-        <w:t>hh:mm:ss</w:t>
-      </w:r>
-      <w:proofErr w:type="spellEnd"/>
-      <w:r>
-        <w:rPr>
-          <w:rFonts w:ascii="微软雅黑" w:eastAsia="微软雅黑" w:hAnsi="微软雅黑" w:cs="Segoe UI" w:hint="eastAsia"/>
-          <w:color w:val="333333"/>
-          <w:kern w:val="0"/>
-          <w:sz w:val="24"/>
-          <w:szCs w:val="24"/>
-        </w:rPr>
-        <w:t xml:space="preserve">格式的时钟类，支持时间的修改和计算两个时间的差值(后者减前者的绝对值) </w:t>
+        <w:t xml:space="preserve">根据提示，在右侧编辑器补充代码，完成时钟类的定义。用户输入两个时间（24小时制），计算其差值（两个时间不保证先后顺序） </w:t>
       </w:r>
     </w:p>
     <w:p>
@@ -2618,6 +2492,17 @@
         <w:jc w:val="left"/>
         <w:outlineLvl w:val="2"/>
         <w:rPr>
+          <w:rFonts w:ascii="微软雅黑" w:eastAsia="微软雅黑" w:hAnsi="微软雅黑" w:cs="Segoe UI"/>
+          <w:b/>
+          <w:bCs/>
+          <w:color w:val="333333"/>
+          <w:kern w:val="0"/>
+          <w:sz w:val="36"/>
+          <w:szCs w:val="36"/>
+        </w:rPr>
+      </w:pPr>
+      <w:r>
+        <w:rPr>
           <w:rFonts w:ascii="微软雅黑" w:eastAsia="微软雅黑" w:hAnsi="微软雅黑" w:cs="Segoe UI" w:hint="eastAsia"/>
           <w:b/>
           <w:bCs/>
@@ -2626,18 +2511,7 @@
           <w:sz w:val="36"/>
           <w:szCs w:val="36"/>
         </w:rPr>
-      </w:pPr>
-      <w:r>
-        <w:rPr>
-          <w:rFonts w:ascii="微软雅黑" w:eastAsia="微软雅黑" w:hAnsi="微软雅黑" w:cs="Segoe UI" w:hint="eastAsia"/>
-          <w:b/>
-          <w:bCs/>
-          <w:color w:val="333333"/>
-          <w:kern w:val="0"/>
-          <w:sz w:val="36"/>
-          <w:szCs w:val="36"/>
-        </w:rPr>
-        <w:t>编程要求</w:t>
+        <w:t>测试说明</w:t>
       </w:r>
     </w:p>
     <w:p>
@@ -2647,62 +2521,7 @@
         <w:spacing w:after="240" w:line="420" w:lineRule="atLeast"/>
         <w:jc w:val="left"/>
         <w:rPr>
-          <w:rFonts w:ascii="微软雅黑" w:eastAsia="微软雅黑" w:hAnsi="微软雅黑" w:cs="Segoe UI" w:hint="eastAsia"/>
-          <w:color w:val="333333"/>
-          <w:kern w:val="0"/>
-          <w:sz w:val="24"/>
-          <w:szCs w:val="24"/>
-        </w:rPr>
-      </w:pPr>
-      <w:r>
-        <w:rPr>
-          <w:rFonts w:ascii="微软雅黑" w:eastAsia="微软雅黑" w:hAnsi="微软雅黑" w:cs="Segoe UI" w:hint="eastAsia"/>
-          <w:color w:val="333333"/>
-          <w:kern w:val="0"/>
-          <w:sz w:val="24"/>
-          <w:szCs w:val="24"/>
-        </w:rPr>
-        <w:t xml:space="preserve">根据提示，在右侧编辑器补充代码，完成时钟类的定义。用户输入两个时间（24小时制），计算其差值（两个时间不保证先后顺序） </w:t>
-      </w:r>
-    </w:p>
-    <w:p>
-      <w:pPr>
-        <w:widowControl/>
-        <w:shd w:val="clear" w:color="auto" w:fill="FAFAFA"/>
-        <w:spacing w:before="240" w:after="240"/>
-        <w:jc w:val="left"/>
-        <w:outlineLvl w:val="2"/>
-        <w:rPr>
-          <w:rFonts w:ascii="微软雅黑" w:eastAsia="微软雅黑" w:hAnsi="微软雅黑" w:cs="Segoe UI" w:hint="eastAsia"/>
-          <w:b/>
-          <w:bCs/>
-          <w:color w:val="333333"/>
-          <w:kern w:val="0"/>
-          <w:sz w:val="36"/>
-          <w:szCs w:val="36"/>
-        </w:rPr>
-      </w:pPr>
-      <w:r>
-        <w:rPr>
-          <w:rFonts w:ascii="微软雅黑" w:eastAsia="微软雅黑" w:hAnsi="微软雅黑" w:cs="Segoe UI" w:hint="eastAsia"/>
-          <w:b/>
-          <w:bCs/>
-          <w:color w:val="333333"/>
-          <w:kern w:val="0"/>
-          <w:sz w:val="36"/>
-          <w:szCs w:val="36"/>
-        </w:rPr>
-        <w:t>测试说明</w:t>
-      </w:r>
-    </w:p>
-    <w:p>
-      <w:pPr>
-        <w:widowControl/>
-        <w:shd w:val="clear" w:color="auto" w:fill="FAFAFA"/>
-        <w:spacing w:after="240" w:line="420" w:lineRule="atLeast"/>
-        <w:jc w:val="left"/>
-        <w:rPr>
-          <w:rFonts w:ascii="微软雅黑" w:eastAsia="微软雅黑" w:hAnsi="微软雅黑" w:cs="Segoe UI" w:hint="eastAsia"/>
+          <w:rFonts w:ascii="微软雅黑" w:eastAsia="微软雅黑" w:hAnsi="微软雅黑" w:cs="Segoe UI"/>
           <w:color w:val="333333"/>
           <w:kern w:val="0"/>
           <w:sz w:val="24"/>
@@ -2727,7 +2546,7 @@
         <w:spacing w:line="420" w:lineRule="atLeast"/>
         <w:jc w:val="left"/>
         <w:rPr>
-          <w:rFonts w:ascii="微软雅黑" w:eastAsia="微软雅黑" w:hAnsi="微软雅黑" w:cs="Segoe UI" w:hint="eastAsia"/>
+          <w:rFonts w:ascii="微软雅黑" w:eastAsia="微软雅黑" w:hAnsi="微软雅黑" w:cs="Segoe UI"/>
           <w:color w:val="333333"/>
           <w:kern w:val="0"/>
           <w:sz w:val="24"/>
@@ -2782,7 +2601,7 @@
         <w:spacing w:line="420" w:lineRule="atLeast"/>
         <w:jc w:val="left"/>
         <w:rPr>
-          <w:rFonts w:ascii="微软雅黑" w:eastAsia="微软雅黑" w:hAnsi="微软雅黑" w:cs="Segoe UI" w:hint="eastAsia"/>
+          <w:rFonts w:ascii="微软雅黑" w:eastAsia="微软雅黑" w:hAnsi="微软雅黑" w:cs="Segoe UI"/>
           <w:color w:val="333333"/>
           <w:kern w:val="0"/>
           <w:sz w:val="24"/>
@@ -2817,23 +2636,24 @@
         <w:spacing w:before="225" w:after="225"/>
         <w:jc w:val="left"/>
         <w:rPr>
-          <w:rFonts w:ascii="微软雅黑" w:eastAsia="微软雅黑" w:hAnsi="微软雅黑" w:cs="Segoe UI" w:hint="eastAsia"/>
-          <w:color w:val="333333"/>
-          <w:kern w:val="0"/>
-          <w:sz w:val="24"/>
-          <w:szCs w:val="24"/>
-        </w:rPr>
-      </w:pPr>
-      <w:r>
-        <w:rPr>
-          <w:rFonts w:ascii="微软雅黑" w:eastAsia="微软雅黑" w:hAnsi="微软雅黑" w:cs="Segoe UI" w:hint="eastAsia"/>
-          <w:color w:val="333333"/>
-          <w:kern w:val="0"/>
-          <w:sz w:val="24"/>
-          <w:szCs w:val="24"/>
-        </w:rPr>
+          <w:rFonts w:ascii="微软雅黑" w:eastAsia="微软雅黑" w:hAnsi="微软雅黑" w:cs="Segoe UI"/>
+          <w:color w:val="333333"/>
+          <w:kern w:val="0"/>
+          <w:sz w:val="24"/>
+          <w:szCs w:val="24"/>
+        </w:rPr>
+      </w:pPr>
+      <w:r>
+        <w:rPr>
+          <w:rFonts w:ascii="微软雅黑" w:eastAsia="微软雅黑" w:hAnsi="微软雅黑" w:cs="Segoe UI"/>
+          <w:color w:val="333333"/>
+          <w:kern w:val="0"/>
+          <w:sz w:val="24"/>
+          <w:szCs w:val="24"/>
+        </w:rPr>
+        <w:lastRenderedPageBreak/>
         <w:pict w14:anchorId="2287E660">
-          <v:rect id="_x0000_i1070" style="width:0;height:0" o:hralign="center" o:hrstd="t" o:hr="t" fillcolor="#a0a0a0" stroked="f"/>
+          <v:rect id="_x0000_i1032" style="width:0;height:0" o:hralign="center" o:hrstd="t" o:hr="t" fillcolor="#a0a0a0" stroked="f"/>
         </w:pict>
       </w:r>
     </w:p>
@@ -2844,7 +2664,7 @@
         <w:spacing w:line="420" w:lineRule="atLeast"/>
         <w:jc w:val="left"/>
         <w:rPr>
-          <w:rFonts w:ascii="微软雅黑" w:eastAsia="微软雅黑" w:hAnsi="微软雅黑" w:cs="Segoe UI" w:hint="eastAsia"/>
+          <w:rFonts w:ascii="微软雅黑" w:eastAsia="微软雅黑" w:hAnsi="微软雅黑" w:cs="Segoe UI"/>
           <w:color w:val="333333"/>
           <w:kern w:val="0"/>
           <w:sz w:val="24"/>
@@ -2917,7 +2737,6 @@
         </w:rPr>
         <w:t>(*)</w:t>
       </w:r>
-      <w:proofErr w:type="gramStart"/>
       <w:r>
         <w:rPr>
           <w:rFonts w:ascii="Segoe UI" w:eastAsia="宋体" w:hAnsi="Segoe UI" w:cs="Segoe UI"/>
@@ -2928,7 +2747,6 @@
         </w:rPr>
         <w:t>栈</w:t>
       </w:r>
-      <w:proofErr w:type="gramEnd"/>
     </w:p>
     <w:p>
       <w:pPr>
@@ -3037,7 +2855,7 @@
           <w:szCs w:val="24"/>
         </w:rPr>
       </w:pPr>
-      <w:hyperlink r:id="rId19" w:anchor="%E4%BB%BB%E5%8A%A1%E6%8F%8F%E8%BF%B0" w:history="1">
+      <w:hyperlink r:id="rId20" w:anchor="%E4%BB%BB%E5%8A%A1%E6%8F%8F%E8%BF%B0" w:history="1">
         <w:r>
           <w:rPr>
             <w:rFonts w:ascii="微软雅黑" w:eastAsia="微软雅黑" w:hAnsi="微软雅黑" w:cs="Segoe UI" w:hint="eastAsia"/>
@@ -3062,14 +2880,14 @@
         <w:spacing w:before="100" w:beforeAutospacing="1" w:after="100" w:afterAutospacing="1"/>
         <w:jc w:val="left"/>
         <w:rPr>
-          <w:rFonts w:ascii="微软雅黑" w:eastAsia="微软雅黑" w:hAnsi="微软雅黑" w:cs="Segoe UI" w:hint="eastAsia"/>
-          <w:color w:val="333333"/>
-          <w:kern w:val="0"/>
-          <w:sz w:val="24"/>
-          <w:szCs w:val="24"/>
-        </w:rPr>
-      </w:pPr>
-      <w:hyperlink r:id="rId20" w:anchor="%E7%BC%96%E7%A8%8B%E8%A6%81%E6%B1%82" w:history="1">
+          <w:rFonts w:ascii="微软雅黑" w:eastAsia="微软雅黑" w:hAnsi="微软雅黑" w:cs="Segoe UI"/>
+          <w:color w:val="333333"/>
+          <w:kern w:val="0"/>
+          <w:sz w:val="24"/>
+          <w:szCs w:val="24"/>
+        </w:rPr>
+      </w:pPr>
+      <w:hyperlink r:id="rId21" w:anchor="%E7%BC%96%E7%A8%8B%E8%A6%81%E6%B1%82" w:history="1">
         <w:r>
           <w:rPr>
             <w:rFonts w:ascii="微软雅黑" w:eastAsia="微软雅黑" w:hAnsi="微软雅黑" w:cs="Segoe UI" w:hint="eastAsia"/>
@@ -3094,14 +2912,14 @@
         <w:spacing w:before="100" w:beforeAutospacing="1" w:after="100" w:afterAutospacing="1"/>
         <w:jc w:val="left"/>
         <w:rPr>
-          <w:rFonts w:ascii="微软雅黑" w:eastAsia="微软雅黑" w:hAnsi="微软雅黑" w:cs="Segoe UI" w:hint="eastAsia"/>
-          <w:color w:val="333333"/>
-          <w:kern w:val="0"/>
-          <w:sz w:val="24"/>
-          <w:szCs w:val="24"/>
-        </w:rPr>
-      </w:pPr>
-      <w:hyperlink r:id="rId21" w:anchor="%E6%B5%8B%E8%AF%95%E8%AF%B4%E6%98%8E" w:history="1">
+          <w:rFonts w:ascii="微软雅黑" w:eastAsia="微软雅黑" w:hAnsi="微软雅黑" w:cs="Segoe UI"/>
+          <w:color w:val="333333"/>
+          <w:kern w:val="0"/>
+          <w:sz w:val="24"/>
+          <w:szCs w:val="24"/>
+        </w:rPr>
+      </w:pPr>
+      <w:hyperlink r:id="rId22" w:anchor="%E6%B5%8B%E8%AF%95%E8%AF%B4%E6%98%8E" w:history="1">
         <w:r>
           <w:rPr>
             <w:rFonts w:ascii="微软雅黑" w:eastAsia="微软雅黑" w:hAnsi="微软雅黑" w:cs="Segoe UI" w:hint="eastAsia"/>
@@ -3122,23 +2940,23 @@
         <w:spacing w:before="225" w:after="225"/>
         <w:jc w:val="left"/>
         <w:rPr>
-          <w:rFonts w:ascii="微软雅黑" w:eastAsia="微软雅黑" w:hAnsi="微软雅黑" w:cs="Segoe UI" w:hint="eastAsia"/>
-          <w:color w:val="333333"/>
-          <w:kern w:val="0"/>
-          <w:sz w:val="24"/>
-          <w:szCs w:val="24"/>
-        </w:rPr>
-      </w:pPr>
-      <w:r>
-        <w:rPr>
-          <w:rFonts w:ascii="微软雅黑" w:eastAsia="微软雅黑" w:hAnsi="微软雅黑" w:cs="Segoe UI" w:hint="eastAsia"/>
+          <w:rFonts w:ascii="微软雅黑" w:eastAsia="微软雅黑" w:hAnsi="微软雅黑" w:cs="Segoe UI"/>
+          <w:color w:val="333333"/>
+          <w:kern w:val="0"/>
+          <w:sz w:val="24"/>
+          <w:szCs w:val="24"/>
+        </w:rPr>
+      </w:pPr>
+      <w:r>
+        <w:rPr>
+          <w:rFonts w:ascii="微软雅黑" w:eastAsia="微软雅黑" w:hAnsi="微软雅黑" w:cs="Segoe UI"/>
           <w:color w:val="333333"/>
           <w:kern w:val="0"/>
           <w:sz w:val="24"/>
           <w:szCs w:val="24"/>
         </w:rPr>
         <w:pict w14:anchorId="540CDDB6">
-          <v:rect id="_x0000_i1073" style="width:0;height:0" o:hralign="center" o:hrstd="t" o:hr="t" fillcolor="#a0a0a0" stroked="f"/>
+          <v:rect id="_x0000_i1033" style="width:0;height:0" o:hralign="center" o:hrstd="t" o:hr="t" fillcolor="#a0a0a0" stroked="f"/>
         </w:pict>
       </w:r>
     </w:p>
@@ -3150,6 +2968,17 @@
         <w:jc w:val="left"/>
         <w:outlineLvl w:val="2"/>
         <w:rPr>
+          <w:rFonts w:ascii="微软雅黑" w:eastAsia="微软雅黑" w:hAnsi="微软雅黑" w:cs="Segoe UI"/>
+          <w:b/>
+          <w:bCs/>
+          <w:color w:val="333333"/>
+          <w:kern w:val="0"/>
+          <w:sz w:val="36"/>
+          <w:szCs w:val="36"/>
+        </w:rPr>
+      </w:pPr>
+      <w:r>
+        <w:rPr>
           <w:rFonts w:ascii="微软雅黑" w:eastAsia="微软雅黑" w:hAnsi="微软雅黑" w:cs="Segoe UI" w:hint="eastAsia"/>
           <w:b/>
           <w:bCs/>
@@ -3158,6 +2987,50 @@
           <w:sz w:val="36"/>
           <w:szCs w:val="36"/>
         </w:rPr>
+        <w:t>任务描述</w:t>
+      </w:r>
+    </w:p>
+    <w:p>
+      <w:pPr>
+        <w:widowControl/>
+        <w:shd w:val="clear" w:color="auto" w:fill="FAFAFA"/>
+        <w:spacing w:after="240" w:line="420" w:lineRule="atLeast"/>
+        <w:jc w:val="left"/>
+        <w:rPr>
+          <w:rFonts w:ascii="微软雅黑" w:eastAsia="微软雅黑" w:hAnsi="微软雅黑" w:cs="Segoe UI"/>
+          <w:color w:val="333333"/>
+          <w:kern w:val="0"/>
+          <w:sz w:val="24"/>
+          <w:szCs w:val="24"/>
+        </w:rPr>
+      </w:pPr>
+      <w:r>
+        <w:rPr>
+          <w:rFonts w:ascii="微软雅黑" w:eastAsia="微软雅黑" w:hAnsi="微软雅黑" w:cs="Segoe UI" w:hint="eastAsia"/>
+          <w:color w:val="333333"/>
+          <w:kern w:val="0"/>
+          <w:sz w:val="24"/>
+          <w:szCs w:val="24"/>
+        </w:rPr>
+        <w:t>本关任务：栈是一种只能在一端进行插入和删除操作的数据结构，按照先进后出的原则存储数据，先进入的数据被压入栈底，最后的数据在栈顶，需要读数据的时候从栈顶开始弹出数据（最后一个数据被第一个读出来）。定义栈类mystack，用一个动态整型数组存放栈的数据，数据成员包括指向动态数组的指针，栈的最大规模（缺省值为100）和栈顶指针，要求能够判别栈满和栈空，数据进栈函数push，出栈函数pop等。</w:t>
+      </w:r>
+    </w:p>
+    <w:p>
+      <w:pPr>
+        <w:widowControl/>
+        <w:shd w:val="clear" w:color="auto" w:fill="FAFAFA"/>
+        <w:spacing w:before="240" w:after="240"/>
+        <w:jc w:val="left"/>
+        <w:outlineLvl w:val="2"/>
+        <w:rPr>
+          <w:rFonts w:ascii="微软雅黑" w:eastAsia="微软雅黑" w:hAnsi="微软雅黑" w:cs="Segoe UI"/>
+          <w:b/>
+          <w:bCs/>
+          <w:color w:val="333333"/>
+          <w:kern w:val="0"/>
+          <w:sz w:val="36"/>
+          <w:szCs w:val="36"/>
+        </w:rPr>
       </w:pPr>
       <w:r>
         <w:rPr>
@@ -3169,8 +3042,7 @@
           <w:sz w:val="36"/>
           <w:szCs w:val="36"/>
         </w:rPr>
-        <w:lastRenderedPageBreak/>
-        <w:t>任务描述</w:t>
+        <w:t>编程要求</w:t>
       </w:r>
     </w:p>
     <w:p>
@@ -3180,12 +3052,37 @@
         <w:spacing w:after="240" w:line="420" w:lineRule="atLeast"/>
         <w:jc w:val="left"/>
         <w:rPr>
+          <w:rFonts w:ascii="微软雅黑" w:eastAsia="微软雅黑" w:hAnsi="微软雅黑" w:cs="Segoe UI"/>
+          <w:color w:val="333333"/>
+          <w:kern w:val="0"/>
+          <w:sz w:val="24"/>
+          <w:szCs w:val="24"/>
+        </w:rPr>
+      </w:pPr>
+      <w:r>
+        <w:rPr>
           <w:rFonts w:ascii="微软雅黑" w:eastAsia="微软雅黑" w:hAnsi="微软雅黑" w:cs="Segoe UI" w:hint="eastAsia"/>
           <w:color w:val="333333"/>
           <w:kern w:val="0"/>
           <w:sz w:val="24"/>
           <w:szCs w:val="24"/>
         </w:rPr>
+        <w:t>根据提示，在右侧编辑器补充代码，main()函数已隐藏以避免被修改，内容如下：</w:t>
+      </w:r>
+    </w:p>
+    <w:p>
+      <w:pPr>
+        <w:widowControl/>
+        <w:shd w:val="clear" w:color="auto" w:fill="FAFAFA"/>
+        <w:spacing w:after="240" w:line="420" w:lineRule="atLeast"/>
+        <w:jc w:val="left"/>
+        <w:rPr>
+          <w:rFonts w:ascii="微软雅黑" w:eastAsia="微软雅黑" w:hAnsi="微软雅黑" w:cs="Segoe UI"/>
+          <w:color w:val="333333"/>
+          <w:kern w:val="0"/>
+          <w:sz w:val="24"/>
+          <w:szCs w:val="24"/>
+        </w:rPr>
       </w:pPr>
       <w:r>
         <w:rPr>
@@ -3195,293 +3092,8 @@
           <w:sz w:val="24"/>
           <w:szCs w:val="24"/>
         </w:rPr>
-        <w:t>本关任务：</w:t>
-      </w:r>
-      <w:proofErr w:type="gramStart"/>
-      <w:r>
-        <w:rPr>
-          <w:rFonts w:ascii="微软雅黑" w:eastAsia="微软雅黑" w:hAnsi="微软雅黑" w:cs="Segoe UI" w:hint="eastAsia"/>
-          <w:color w:val="333333"/>
-          <w:kern w:val="0"/>
-          <w:sz w:val="24"/>
-          <w:szCs w:val="24"/>
-        </w:rPr>
-        <w:t>栈</w:t>
-      </w:r>
-      <w:proofErr w:type="gramEnd"/>
-      <w:r>
-        <w:rPr>
-          <w:rFonts w:ascii="微软雅黑" w:eastAsia="微软雅黑" w:hAnsi="微软雅黑" w:cs="Segoe UI" w:hint="eastAsia"/>
-          <w:color w:val="333333"/>
-          <w:kern w:val="0"/>
-          <w:sz w:val="24"/>
-          <w:szCs w:val="24"/>
-        </w:rPr>
-        <w:t>是一种只能在一端进行插入和删除操作的数据结构，按照先进后出的原则存储数据，先进入的数据被压入</w:t>
-      </w:r>
-      <w:proofErr w:type="gramStart"/>
-      <w:r>
-        <w:rPr>
-          <w:rFonts w:ascii="微软雅黑" w:eastAsia="微软雅黑" w:hAnsi="微软雅黑" w:cs="Segoe UI" w:hint="eastAsia"/>
-          <w:color w:val="333333"/>
-          <w:kern w:val="0"/>
-          <w:sz w:val="24"/>
-          <w:szCs w:val="24"/>
-        </w:rPr>
-        <w:t>栈</w:t>
-      </w:r>
-      <w:proofErr w:type="gramEnd"/>
-      <w:r>
-        <w:rPr>
-          <w:rFonts w:ascii="微软雅黑" w:eastAsia="微软雅黑" w:hAnsi="微软雅黑" w:cs="Segoe UI" w:hint="eastAsia"/>
-          <w:color w:val="333333"/>
-          <w:kern w:val="0"/>
-          <w:sz w:val="24"/>
-          <w:szCs w:val="24"/>
-        </w:rPr>
-        <w:t>底，最后的数据在</w:t>
-      </w:r>
-      <w:proofErr w:type="gramStart"/>
-      <w:r>
-        <w:rPr>
-          <w:rFonts w:ascii="微软雅黑" w:eastAsia="微软雅黑" w:hAnsi="微软雅黑" w:cs="Segoe UI" w:hint="eastAsia"/>
-          <w:color w:val="333333"/>
-          <w:kern w:val="0"/>
-          <w:sz w:val="24"/>
-          <w:szCs w:val="24"/>
-        </w:rPr>
-        <w:t>栈</w:t>
-      </w:r>
-      <w:proofErr w:type="gramEnd"/>
-      <w:r>
-        <w:rPr>
-          <w:rFonts w:ascii="微软雅黑" w:eastAsia="微软雅黑" w:hAnsi="微软雅黑" w:cs="Segoe UI" w:hint="eastAsia"/>
-          <w:color w:val="333333"/>
-          <w:kern w:val="0"/>
-          <w:sz w:val="24"/>
-          <w:szCs w:val="24"/>
-        </w:rPr>
-        <w:t>顶，需要读数据的时候从</w:t>
-      </w:r>
-      <w:proofErr w:type="gramStart"/>
-      <w:r>
-        <w:rPr>
-          <w:rFonts w:ascii="微软雅黑" w:eastAsia="微软雅黑" w:hAnsi="微软雅黑" w:cs="Segoe UI" w:hint="eastAsia"/>
-          <w:color w:val="333333"/>
-          <w:kern w:val="0"/>
-          <w:sz w:val="24"/>
-          <w:szCs w:val="24"/>
-        </w:rPr>
-        <w:t>栈顶开始</w:t>
-      </w:r>
-      <w:proofErr w:type="gramEnd"/>
-      <w:r>
-        <w:rPr>
-          <w:rFonts w:ascii="微软雅黑" w:eastAsia="微软雅黑" w:hAnsi="微软雅黑" w:cs="Segoe UI" w:hint="eastAsia"/>
-          <w:color w:val="333333"/>
-          <w:kern w:val="0"/>
-          <w:sz w:val="24"/>
-          <w:szCs w:val="24"/>
-        </w:rPr>
-        <w:t>弹出数据（最后一个数据被第一个读出来）。定义</w:t>
-      </w:r>
-      <w:proofErr w:type="gramStart"/>
-      <w:r>
-        <w:rPr>
-          <w:rFonts w:ascii="微软雅黑" w:eastAsia="微软雅黑" w:hAnsi="微软雅黑" w:cs="Segoe UI" w:hint="eastAsia"/>
-          <w:color w:val="333333"/>
-          <w:kern w:val="0"/>
-          <w:sz w:val="24"/>
-          <w:szCs w:val="24"/>
-        </w:rPr>
-        <w:t>栈</w:t>
-      </w:r>
-      <w:proofErr w:type="gramEnd"/>
-      <w:r>
-        <w:rPr>
-          <w:rFonts w:ascii="微软雅黑" w:eastAsia="微软雅黑" w:hAnsi="微软雅黑" w:cs="Segoe UI" w:hint="eastAsia"/>
-          <w:color w:val="333333"/>
-          <w:kern w:val="0"/>
-          <w:sz w:val="24"/>
-          <w:szCs w:val="24"/>
-        </w:rPr>
-        <w:t>类</w:t>
-      </w:r>
-      <w:proofErr w:type="spellStart"/>
-      <w:r>
-        <w:rPr>
-          <w:rFonts w:ascii="微软雅黑" w:eastAsia="微软雅黑" w:hAnsi="微软雅黑" w:cs="Segoe UI" w:hint="eastAsia"/>
-          <w:color w:val="333333"/>
-          <w:kern w:val="0"/>
-          <w:sz w:val="24"/>
-          <w:szCs w:val="24"/>
-        </w:rPr>
-        <w:t>mystack</w:t>
-      </w:r>
-      <w:proofErr w:type="spellEnd"/>
-      <w:r>
-        <w:rPr>
-          <w:rFonts w:ascii="微软雅黑" w:eastAsia="微软雅黑" w:hAnsi="微软雅黑" w:cs="Segoe UI" w:hint="eastAsia"/>
-          <w:color w:val="333333"/>
-          <w:kern w:val="0"/>
-          <w:sz w:val="24"/>
-          <w:szCs w:val="24"/>
-        </w:rPr>
-        <w:t>，用一个动态整型数组存放</w:t>
-      </w:r>
-      <w:proofErr w:type="gramStart"/>
-      <w:r>
-        <w:rPr>
-          <w:rFonts w:ascii="微软雅黑" w:eastAsia="微软雅黑" w:hAnsi="微软雅黑" w:cs="Segoe UI" w:hint="eastAsia"/>
-          <w:color w:val="333333"/>
-          <w:kern w:val="0"/>
-          <w:sz w:val="24"/>
-          <w:szCs w:val="24"/>
-        </w:rPr>
-        <w:t>栈</w:t>
-      </w:r>
-      <w:proofErr w:type="gramEnd"/>
-      <w:r>
-        <w:rPr>
-          <w:rFonts w:ascii="微软雅黑" w:eastAsia="微软雅黑" w:hAnsi="微软雅黑" w:cs="Segoe UI" w:hint="eastAsia"/>
-          <w:color w:val="333333"/>
-          <w:kern w:val="0"/>
-          <w:sz w:val="24"/>
-          <w:szCs w:val="24"/>
-        </w:rPr>
-        <w:t>的数据，数据成员包括指向动态数组的指针，</w:t>
-      </w:r>
-      <w:proofErr w:type="gramStart"/>
-      <w:r>
-        <w:rPr>
-          <w:rFonts w:ascii="微软雅黑" w:eastAsia="微软雅黑" w:hAnsi="微软雅黑" w:cs="Segoe UI" w:hint="eastAsia"/>
-          <w:color w:val="333333"/>
-          <w:kern w:val="0"/>
-          <w:sz w:val="24"/>
-          <w:szCs w:val="24"/>
-        </w:rPr>
-        <w:t>栈</w:t>
-      </w:r>
-      <w:proofErr w:type="gramEnd"/>
-      <w:r>
-        <w:rPr>
-          <w:rFonts w:ascii="微软雅黑" w:eastAsia="微软雅黑" w:hAnsi="微软雅黑" w:cs="Segoe UI" w:hint="eastAsia"/>
-          <w:color w:val="333333"/>
-          <w:kern w:val="0"/>
-          <w:sz w:val="24"/>
-          <w:szCs w:val="24"/>
-        </w:rPr>
-        <w:t>的最大规模（缺省值为100）和</w:t>
-      </w:r>
-      <w:proofErr w:type="gramStart"/>
-      <w:r>
-        <w:rPr>
-          <w:rFonts w:ascii="微软雅黑" w:eastAsia="微软雅黑" w:hAnsi="微软雅黑" w:cs="Segoe UI" w:hint="eastAsia"/>
-          <w:color w:val="333333"/>
-          <w:kern w:val="0"/>
-          <w:sz w:val="24"/>
-          <w:szCs w:val="24"/>
-        </w:rPr>
-        <w:t>栈</w:t>
-      </w:r>
-      <w:proofErr w:type="gramEnd"/>
-      <w:r>
-        <w:rPr>
-          <w:rFonts w:ascii="微软雅黑" w:eastAsia="微软雅黑" w:hAnsi="微软雅黑" w:cs="Segoe UI" w:hint="eastAsia"/>
-          <w:color w:val="333333"/>
-          <w:kern w:val="0"/>
-          <w:sz w:val="24"/>
-          <w:szCs w:val="24"/>
-        </w:rPr>
-        <w:t>顶指针，要求能够判别</w:t>
-      </w:r>
-      <w:proofErr w:type="gramStart"/>
-      <w:r>
-        <w:rPr>
-          <w:rFonts w:ascii="微软雅黑" w:eastAsia="微软雅黑" w:hAnsi="微软雅黑" w:cs="Segoe UI" w:hint="eastAsia"/>
-          <w:color w:val="333333"/>
-          <w:kern w:val="0"/>
-          <w:sz w:val="24"/>
-          <w:szCs w:val="24"/>
-        </w:rPr>
-        <w:t>栈</w:t>
-      </w:r>
-      <w:proofErr w:type="gramEnd"/>
-      <w:r>
-        <w:rPr>
-          <w:rFonts w:ascii="微软雅黑" w:eastAsia="微软雅黑" w:hAnsi="微软雅黑" w:cs="Segoe UI" w:hint="eastAsia"/>
-          <w:color w:val="333333"/>
-          <w:kern w:val="0"/>
-          <w:sz w:val="24"/>
-          <w:szCs w:val="24"/>
-        </w:rPr>
-        <w:t>满和</w:t>
-      </w:r>
-      <w:proofErr w:type="gramStart"/>
-      <w:r>
-        <w:rPr>
-          <w:rFonts w:ascii="微软雅黑" w:eastAsia="微软雅黑" w:hAnsi="微软雅黑" w:cs="Segoe UI" w:hint="eastAsia"/>
-          <w:color w:val="333333"/>
-          <w:kern w:val="0"/>
-          <w:sz w:val="24"/>
-          <w:szCs w:val="24"/>
-        </w:rPr>
-        <w:t>栈</w:t>
-      </w:r>
-      <w:proofErr w:type="gramEnd"/>
-      <w:r>
-        <w:rPr>
-          <w:rFonts w:ascii="微软雅黑" w:eastAsia="微软雅黑" w:hAnsi="微软雅黑" w:cs="Segoe UI" w:hint="eastAsia"/>
-          <w:color w:val="333333"/>
-          <w:kern w:val="0"/>
-          <w:sz w:val="24"/>
-          <w:szCs w:val="24"/>
-        </w:rPr>
-        <w:t>空，数据进</w:t>
-      </w:r>
-      <w:proofErr w:type="gramStart"/>
-      <w:r>
-        <w:rPr>
-          <w:rFonts w:ascii="微软雅黑" w:eastAsia="微软雅黑" w:hAnsi="微软雅黑" w:cs="Segoe UI" w:hint="eastAsia"/>
-          <w:color w:val="333333"/>
-          <w:kern w:val="0"/>
-          <w:sz w:val="24"/>
-          <w:szCs w:val="24"/>
-        </w:rPr>
-        <w:t>栈</w:t>
-      </w:r>
-      <w:proofErr w:type="gramEnd"/>
-      <w:r>
-        <w:rPr>
-          <w:rFonts w:ascii="微软雅黑" w:eastAsia="微软雅黑" w:hAnsi="微软雅黑" w:cs="Segoe UI" w:hint="eastAsia"/>
-          <w:color w:val="333333"/>
-          <w:kern w:val="0"/>
-          <w:sz w:val="24"/>
-          <w:szCs w:val="24"/>
-        </w:rPr>
-        <w:t>函数push，出</w:t>
-      </w:r>
-      <w:proofErr w:type="gramStart"/>
-      <w:r>
-        <w:rPr>
-          <w:rFonts w:ascii="微软雅黑" w:eastAsia="微软雅黑" w:hAnsi="微软雅黑" w:cs="Segoe UI" w:hint="eastAsia"/>
-          <w:color w:val="333333"/>
-          <w:kern w:val="0"/>
-          <w:sz w:val="24"/>
-          <w:szCs w:val="24"/>
-        </w:rPr>
-        <w:t>栈</w:t>
-      </w:r>
-      <w:proofErr w:type="gramEnd"/>
-      <w:r>
-        <w:rPr>
-          <w:rFonts w:ascii="微软雅黑" w:eastAsia="微软雅黑" w:hAnsi="微软雅黑" w:cs="Segoe UI" w:hint="eastAsia"/>
-          <w:color w:val="333333"/>
-          <w:kern w:val="0"/>
-          <w:sz w:val="24"/>
-          <w:szCs w:val="24"/>
-        </w:rPr>
-        <w:t>函数pop等。</w:t>
+        <w:lastRenderedPageBreak/>
+        <w:t>int main() { int num[]={1,3,5,7,9,11},i,data; mystack s(5); cout&lt;&lt;"The stack is empty: "&lt;&lt;s.isempty()&lt;&lt;endl; cout&lt;&lt;"The stack is full: "&lt;&lt;s.isfull()&lt;&lt;endl; for(i=0;i&lt;=5;i++) { if(s.push(num[i])) cout&lt;&lt;"Push "&lt;&lt;num[i]&lt;&lt;" success!"&lt;&lt;endl; else cout&lt;&lt;"Push "&lt;&lt;num[i]&lt;&lt;" fail!"&lt;&lt;endl; } cout&lt;&lt;"The stack is empty: "&lt;&lt;s.isempty()&lt;&lt;endl; cout&lt;&lt;"The stack is full: "&lt;&lt;s.isfull()&lt;&lt;endl; for(i=0;i&lt;=5;i++) { if(s.pop(data)) cout&lt;&lt;"Pop "&lt;&lt;data&lt;&lt;" success!"&lt;&lt;endl; else cout&lt;&lt;"Pop fail!"&lt;&lt;endl; } return 0; } 请从给出的main()函数推断出要实现的功能和函数。给出的main()函数不一定代表真实的测试程序的方式。</w:t>
       </w:r>
     </w:p>
     <w:p>
@@ -3492,6 +3104,17 @@
         <w:jc w:val="left"/>
         <w:outlineLvl w:val="2"/>
         <w:rPr>
+          <w:rFonts w:ascii="微软雅黑" w:eastAsia="微软雅黑" w:hAnsi="微软雅黑" w:cs="Segoe UI"/>
+          <w:b/>
+          <w:bCs/>
+          <w:color w:val="333333"/>
+          <w:kern w:val="0"/>
+          <w:sz w:val="36"/>
+          <w:szCs w:val="36"/>
+        </w:rPr>
+      </w:pPr>
+      <w:r>
+        <w:rPr>
           <w:rFonts w:ascii="微软雅黑" w:eastAsia="微软雅黑" w:hAnsi="微软雅黑" w:cs="Segoe UI" w:hint="eastAsia"/>
           <w:b/>
           <w:bCs/>
@@ -3500,18 +3123,7 @@
           <w:sz w:val="36"/>
           <w:szCs w:val="36"/>
         </w:rPr>
-      </w:pPr>
-      <w:r>
-        <w:rPr>
-          <w:rFonts w:ascii="微软雅黑" w:eastAsia="微软雅黑" w:hAnsi="微软雅黑" w:cs="Segoe UI" w:hint="eastAsia"/>
-          <w:b/>
-          <w:bCs/>
-          <w:color w:val="333333"/>
-          <w:kern w:val="0"/>
-          <w:sz w:val="36"/>
-          <w:szCs w:val="36"/>
-        </w:rPr>
-        <w:t>编程要求</w:t>
+        <w:t>测试说明</w:t>
       </w:r>
     </w:p>
     <w:p>
@@ -3521,740 +3133,21 @@
         <w:spacing w:after="240" w:line="420" w:lineRule="atLeast"/>
         <w:jc w:val="left"/>
         <w:rPr>
+          <w:rFonts w:ascii="微软雅黑" w:eastAsia="微软雅黑" w:hAnsi="微软雅黑" w:cs="Segoe UI"/>
+          <w:color w:val="333333"/>
+          <w:kern w:val="0"/>
+          <w:sz w:val="24"/>
+          <w:szCs w:val="24"/>
+        </w:rPr>
+      </w:pPr>
+      <w:r>
+        <w:rPr>
           <w:rFonts w:ascii="微软雅黑" w:eastAsia="微软雅黑" w:hAnsi="微软雅黑" w:cs="Segoe UI" w:hint="eastAsia"/>
           <w:color w:val="333333"/>
           <w:kern w:val="0"/>
           <w:sz w:val="24"/>
           <w:szCs w:val="24"/>
         </w:rPr>
-      </w:pPr>
-      <w:r>
-        <w:rPr>
-          <w:rFonts w:ascii="微软雅黑" w:eastAsia="微软雅黑" w:hAnsi="微软雅黑" w:cs="Segoe UI" w:hint="eastAsia"/>
-          <w:color w:val="333333"/>
-          <w:kern w:val="0"/>
-          <w:sz w:val="24"/>
-          <w:szCs w:val="24"/>
-        </w:rPr>
-        <w:t>根据提示，在右侧编辑器补充代码，main()函数已隐藏以避免被修改，内容如下：</w:t>
-      </w:r>
-    </w:p>
-    <w:p>
-      <w:pPr>
-        <w:widowControl/>
-        <w:shd w:val="clear" w:color="auto" w:fill="FAFAFA"/>
-        <w:spacing w:after="240" w:line="420" w:lineRule="atLeast"/>
-        <w:jc w:val="left"/>
-        <w:rPr>
-          <w:rFonts w:ascii="微软雅黑" w:eastAsia="微软雅黑" w:hAnsi="微软雅黑" w:cs="Segoe UI" w:hint="eastAsia"/>
-          <w:color w:val="333333"/>
-          <w:kern w:val="0"/>
-          <w:sz w:val="24"/>
-          <w:szCs w:val="24"/>
-        </w:rPr>
-      </w:pPr>
-      <w:r>
-        <w:rPr>
-          <w:rFonts w:ascii="微软雅黑" w:eastAsia="微软雅黑" w:hAnsi="微软雅黑" w:cs="Segoe UI" w:hint="eastAsia"/>
-          <w:color w:val="333333"/>
-          <w:kern w:val="0"/>
-          <w:sz w:val="24"/>
-          <w:szCs w:val="24"/>
-        </w:rPr>
-        <w:t>int main() { int num[]={1,3,5,7,9,11},</w:t>
-      </w:r>
-      <w:proofErr w:type="spellStart"/>
-      <w:r>
-        <w:rPr>
-          <w:rFonts w:ascii="微软雅黑" w:eastAsia="微软雅黑" w:hAnsi="微软雅黑" w:cs="Segoe UI" w:hint="eastAsia"/>
-          <w:color w:val="333333"/>
-          <w:kern w:val="0"/>
-          <w:sz w:val="24"/>
-          <w:szCs w:val="24"/>
-        </w:rPr>
-        <w:t>i,data</w:t>
-      </w:r>
-      <w:proofErr w:type="spellEnd"/>
-      <w:r>
-        <w:rPr>
-          <w:rFonts w:ascii="微软雅黑" w:eastAsia="微软雅黑" w:hAnsi="微软雅黑" w:cs="Segoe UI" w:hint="eastAsia"/>
-          <w:color w:val="333333"/>
-          <w:kern w:val="0"/>
-          <w:sz w:val="24"/>
-          <w:szCs w:val="24"/>
-        </w:rPr>
-        <w:t xml:space="preserve">; </w:t>
-      </w:r>
-      <w:proofErr w:type="spellStart"/>
-      <w:r>
-        <w:rPr>
-          <w:rFonts w:ascii="微软雅黑" w:eastAsia="微软雅黑" w:hAnsi="微软雅黑" w:cs="Segoe UI" w:hint="eastAsia"/>
-          <w:color w:val="333333"/>
-          <w:kern w:val="0"/>
-          <w:sz w:val="24"/>
-          <w:szCs w:val="24"/>
-        </w:rPr>
-        <w:t>mystack</w:t>
-      </w:r>
-      <w:proofErr w:type="spellEnd"/>
-      <w:r>
-        <w:rPr>
-          <w:rFonts w:ascii="微软雅黑" w:eastAsia="微软雅黑" w:hAnsi="微软雅黑" w:cs="Segoe UI" w:hint="eastAsia"/>
-          <w:color w:val="333333"/>
-          <w:kern w:val="0"/>
-          <w:sz w:val="24"/>
-          <w:szCs w:val="24"/>
-        </w:rPr>
-        <w:t xml:space="preserve"> s(5); </w:t>
-      </w:r>
-      <w:proofErr w:type="spellStart"/>
-      <w:r>
-        <w:rPr>
-          <w:rFonts w:ascii="微软雅黑" w:eastAsia="微软雅黑" w:hAnsi="微软雅黑" w:cs="Segoe UI" w:hint="eastAsia"/>
-          <w:color w:val="333333"/>
-          <w:kern w:val="0"/>
-          <w:sz w:val="24"/>
-          <w:szCs w:val="24"/>
-        </w:rPr>
-        <w:t>cout</w:t>
-      </w:r>
-      <w:proofErr w:type="spellEnd"/>
-      <w:r>
-        <w:rPr>
-          <w:rFonts w:ascii="微软雅黑" w:eastAsia="微软雅黑" w:hAnsi="微软雅黑" w:cs="Segoe UI" w:hint="eastAsia"/>
-          <w:color w:val="333333"/>
-          <w:kern w:val="0"/>
-          <w:sz w:val="24"/>
-          <w:szCs w:val="24"/>
-        </w:rPr>
-        <w:t>&lt;&lt;"The stack is empty: "&lt;&lt;</w:t>
-      </w:r>
-      <w:proofErr w:type="spellStart"/>
-      <w:r>
-        <w:rPr>
-          <w:rFonts w:ascii="微软雅黑" w:eastAsia="微软雅黑" w:hAnsi="微软雅黑" w:cs="Segoe UI" w:hint="eastAsia"/>
-          <w:color w:val="333333"/>
-          <w:kern w:val="0"/>
-          <w:sz w:val="24"/>
-          <w:szCs w:val="24"/>
-        </w:rPr>
-        <w:t>s.isempty</w:t>
-      </w:r>
-      <w:proofErr w:type="spellEnd"/>
-      <w:r>
-        <w:rPr>
-          <w:rFonts w:ascii="微软雅黑" w:eastAsia="微软雅黑" w:hAnsi="微软雅黑" w:cs="Segoe UI" w:hint="eastAsia"/>
-          <w:color w:val="333333"/>
-          <w:kern w:val="0"/>
-          <w:sz w:val="24"/>
-          <w:szCs w:val="24"/>
-        </w:rPr>
-        <w:t>()&lt;&lt;</w:t>
-      </w:r>
-      <w:proofErr w:type="spellStart"/>
-      <w:r>
-        <w:rPr>
-          <w:rFonts w:ascii="微软雅黑" w:eastAsia="微软雅黑" w:hAnsi="微软雅黑" w:cs="Segoe UI" w:hint="eastAsia"/>
-          <w:color w:val="333333"/>
-          <w:kern w:val="0"/>
-          <w:sz w:val="24"/>
-          <w:szCs w:val="24"/>
-        </w:rPr>
-        <w:t>endl</w:t>
-      </w:r>
-      <w:proofErr w:type="spellEnd"/>
-      <w:r>
-        <w:rPr>
-          <w:rFonts w:ascii="微软雅黑" w:eastAsia="微软雅黑" w:hAnsi="微软雅黑" w:cs="Segoe UI" w:hint="eastAsia"/>
-          <w:color w:val="333333"/>
-          <w:kern w:val="0"/>
-          <w:sz w:val="24"/>
-          <w:szCs w:val="24"/>
-        </w:rPr>
-        <w:t xml:space="preserve">; </w:t>
-      </w:r>
-      <w:proofErr w:type="spellStart"/>
-      <w:r>
-        <w:rPr>
-          <w:rFonts w:ascii="微软雅黑" w:eastAsia="微软雅黑" w:hAnsi="微软雅黑" w:cs="Segoe UI" w:hint="eastAsia"/>
-          <w:color w:val="333333"/>
-          <w:kern w:val="0"/>
-          <w:sz w:val="24"/>
-          <w:szCs w:val="24"/>
-        </w:rPr>
-        <w:t>cout</w:t>
-      </w:r>
-      <w:proofErr w:type="spellEnd"/>
-      <w:r>
-        <w:rPr>
-          <w:rFonts w:ascii="微软雅黑" w:eastAsia="微软雅黑" w:hAnsi="微软雅黑" w:cs="Segoe UI" w:hint="eastAsia"/>
-          <w:color w:val="333333"/>
-          <w:kern w:val="0"/>
-          <w:sz w:val="24"/>
-          <w:szCs w:val="24"/>
-        </w:rPr>
-        <w:t>&lt;&lt;"The stack is full: "&lt;&lt;</w:t>
-      </w:r>
-      <w:proofErr w:type="spellStart"/>
-      <w:r>
-        <w:rPr>
-          <w:rFonts w:ascii="微软雅黑" w:eastAsia="微软雅黑" w:hAnsi="微软雅黑" w:cs="Segoe UI" w:hint="eastAsia"/>
-          <w:color w:val="333333"/>
-          <w:kern w:val="0"/>
-          <w:sz w:val="24"/>
-          <w:szCs w:val="24"/>
-        </w:rPr>
-        <w:t>s.isfull</w:t>
-      </w:r>
-      <w:proofErr w:type="spellEnd"/>
-      <w:r>
-        <w:rPr>
-          <w:rFonts w:ascii="微软雅黑" w:eastAsia="微软雅黑" w:hAnsi="微软雅黑" w:cs="Segoe UI" w:hint="eastAsia"/>
-          <w:color w:val="333333"/>
-          <w:kern w:val="0"/>
-          <w:sz w:val="24"/>
-          <w:szCs w:val="24"/>
-        </w:rPr>
-        <w:t>()&lt;&lt;</w:t>
-      </w:r>
-      <w:proofErr w:type="spellStart"/>
-      <w:r>
-        <w:rPr>
-          <w:rFonts w:ascii="微软雅黑" w:eastAsia="微软雅黑" w:hAnsi="微软雅黑" w:cs="Segoe UI" w:hint="eastAsia"/>
-          <w:color w:val="333333"/>
-          <w:kern w:val="0"/>
-          <w:sz w:val="24"/>
-          <w:szCs w:val="24"/>
-        </w:rPr>
-        <w:t>endl</w:t>
-      </w:r>
-      <w:proofErr w:type="spellEnd"/>
-      <w:r>
-        <w:rPr>
-          <w:rFonts w:ascii="微软雅黑" w:eastAsia="微软雅黑" w:hAnsi="微软雅黑" w:cs="Segoe UI" w:hint="eastAsia"/>
-          <w:color w:val="333333"/>
-          <w:kern w:val="0"/>
-          <w:sz w:val="24"/>
-          <w:szCs w:val="24"/>
-        </w:rPr>
-        <w:t>; for(</w:t>
-      </w:r>
-      <w:proofErr w:type="spellStart"/>
-      <w:r>
-        <w:rPr>
-          <w:rFonts w:ascii="微软雅黑" w:eastAsia="微软雅黑" w:hAnsi="微软雅黑" w:cs="Segoe UI" w:hint="eastAsia"/>
-          <w:color w:val="333333"/>
-          <w:kern w:val="0"/>
-          <w:sz w:val="24"/>
-          <w:szCs w:val="24"/>
-        </w:rPr>
-        <w:t>i</w:t>
-      </w:r>
-      <w:proofErr w:type="spellEnd"/>
-      <w:r>
-        <w:rPr>
-          <w:rFonts w:ascii="微软雅黑" w:eastAsia="微软雅黑" w:hAnsi="微软雅黑" w:cs="Segoe UI" w:hint="eastAsia"/>
-          <w:color w:val="333333"/>
-          <w:kern w:val="0"/>
-          <w:sz w:val="24"/>
-          <w:szCs w:val="24"/>
-        </w:rPr>
-        <w:t>=0;i&lt;=5;i++) { if(</w:t>
-      </w:r>
-      <w:proofErr w:type="spellStart"/>
-      <w:r>
-        <w:rPr>
-          <w:rFonts w:ascii="微软雅黑" w:eastAsia="微软雅黑" w:hAnsi="微软雅黑" w:cs="Segoe UI" w:hint="eastAsia"/>
-          <w:color w:val="333333"/>
-          <w:kern w:val="0"/>
-          <w:sz w:val="24"/>
-          <w:szCs w:val="24"/>
-        </w:rPr>
-        <w:t>s.push</w:t>
-      </w:r>
-      <w:proofErr w:type="spellEnd"/>
-      <w:r>
-        <w:rPr>
-          <w:rFonts w:ascii="微软雅黑" w:eastAsia="微软雅黑" w:hAnsi="微软雅黑" w:cs="Segoe UI" w:hint="eastAsia"/>
-          <w:color w:val="333333"/>
-          <w:kern w:val="0"/>
-          <w:sz w:val="24"/>
-          <w:szCs w:val="24"/>
-        </w:rPr>
-        <w:t>(num[</w:t>
-      </w:r>
-      <w:proofErr w:type="spellStart"/>
-      <w:r>
-        <w:rPr>
-          <w:rFonts w:ascii="微软雅黑" w:eastAsia="微软雅黑" w:hAnsi="微软雅黑" w:cs="Segoe UI" w:hint="eastAsia"/>
-          <w:color w:val="333333"/>
-          <w:kern w:val="0"/>
-          <w:sz w:val="24"/>
-          <w:szCs w:val="24"/>
-        </w:rPr>
-        <w:t>i</w:t>
-      </w:r>
-      <w:proofErr w:type="spellEnd"/>
-      <w:r>
-        <w:rPr>
-          <w:rFonts w:ascii="微软雅黑" w:eastAsia="微软雅黑" w:hAnsi="微软雅黑" w:cs="Segoe UI" w:hint="eastAsia"/>
-          <w:color w:val="333333"/>
-          <w:kern w:val="0"/>
-          <w:sz w:val="24"/>
-          <w:szCs w:val="24"/>
-        </w:rPr>
-        <w:t xml:space="preserve">])) </w:t>
-      </w:r>
-      <w:proofErr w:type="spellStart"/>
-      <w:r>
-        <w:rPr>
-          <w:rFonts w:ascii="微软雅黑" w:eastAsia="微软雅黑" w:hAnsi="微软雅黑" w:cs="Segoe UI" w:hint="eastAsia"/>
-          <w:color w:val="333333"/>
-          <w:kern w:val="0"/>
-          <w:sz w:val="24"/>
-          <w:szCs w:val="24"/>
-        </w:rPr>
-        <w:t>cout</w:t>
-      </w:r>
-      <w:proofErr w:type="spellEnd"/>
-      <w:r>
-        <w:rPr>
-          <w:rFonts w:ascii="微软雅黑" w:eastAsia="微软雅黑" w:hAnsi="微软雅黑" w:cs="Segoe UI" w:hint="eastAsia"/>
-          <w:color w:val="333333"/>
-          <w:kern w:val="0"/>
-          <w:sz w:val="24"/>
-          <w:szCs w:val="24"/>
-        </w:rPr>
-        <w:t>&lt;&lt;"Push "&lt;&lt;num[</w:t>
-      </w:r>
-      <w:proofErr w:type="spellStart"/>
-      <w:r>
-        <w:rPr>
-          <w:rFonts w:ascii="微软雅黑" w:eastAsia="微软雅黑" w:hAnsi="微软雅黑" w:cs="Segoe UI" w:hint="eastAsia"/>
-          <w:color w:val="333333"/>
-          <w:kern w:val="0"/>
-          <w:sz w:val="24"/>
-          <w:szCs w:val="24"/>
-        </w:rPr>
-        <w:t>i</w:t>
-      </w:r>
-      <w:proofErr w:type="spellEnd"/>
-      <w:r>
-        <w:rPr>
-          <w:rFonts w:ascii="微软雅黑" w:eastAsia="微软雅黑" w:hAnsi="微软雅黑" w:cs="Segoe UI" w:hint="eastAsia"/>
-          <w:color w:val="333333"/>
-          <w:kern w:val="0"/>
-          <w:sz w:val="24"/>
-          <w:szCs w:val="24"/>
-        </w:rPr>
-        <w:t>]&lt;&lt;" success!"&lt;&lt;</w:t>
-      </w:r>
-      <w:proofErr w:type="spellStart"/>
-      <w:r>
-        <w:rPr>
-          <w:rFonts w:ascii="微软雅黑" w:eastAsia="微软雅黑" w:hAnsi="微软雅黑" w:cs="Segoe UI" w:hint="eastAsia"/>
-          <w:color w:val="333333"/>
-          <w:kern w:val="0"/>
-          <w:sz w:val="24"/>
-          <w:szCs w:val="24"/>
-        </w:rPr>
-        <w:t>endl</w:t>
-      </w:r>
-      <w:proofErr w:type="spellEnd"/>
-      <w:r>
-        <w:rPr>
-          <w:rFonts w:ascii="微软雅黑" w:eastAsia="微软雅黑" w:hAnsi="微软雅黑" w:cs="Segoe UI" w:hint="eastAsia"/>
-          <w:color w:val="333333"/>
-          <w:kern w:val="0"/>
-          <w:sz w:val="24"/>
-          <w:szCs w:val="24"/>
-        </w:rPr>
-        <w:t xml:space="preserve">; else </w:t>
-      </w:r>
-      <w:proofErr w:type="spellStart"/>
-      <w:r>
-        <w:rPr>
-          <w:rFonts w:ascii="微软雅黑" w:eastAsia="微软雅黑" w:hAnsi="微软雅黑" w:cs="Segoe UI" w:hint="eastAsia"/>
-          <w:color w:val="333333"/>
-          <w:kern w:val="0"/>
-          <w:sz w:val="24"/>
-          <w:szCs w:val="24"/>
-        </w:rPr>
-        <w:t>cout</w:t>
-      </w:r>
-      <w:proofErr w:type="spellEnd"/>
-      <w:r>
-        <w:rPr>
-          <w:rFonts w:ascii="微软雅黑" w:eastAsia="微软雅黑" w:hAnsi="微软雅黑" w:cs="Segoe UI" w:hint="eastAsia"/>
-          <w:color w:val="333333"/>
-          <w:kern w:val="0"/>
-          <w:sz w:val="24"/>
-          <w:szCs w:val="24"/>
-        </w:rPr>
-        <w:t>&lt;&lt;"Push "&lt;&lt;num[</w:t>
-      </w:r>
-      <w:proofErr w:type="spellStart"/>
-      <w:r>
-        <w:rPr>
-          <w:rFonts w:ascii="微软雅黑" w:eastAsia="微软雅黑" w:hAnsi="微软雅黑" w:cs="Segoe UI" w:hint="eastAsia"/>
-          <w:color w:val="333333"/>
-          <w:kern w:val="0"/>
-          <w:sz w:val="24"/>
-          <w:szCs w:val="24"/>
-        </w:rPr>
-        <w:t>i</w:t>
-      </w:r>
-      <w:proofErr w:type="spellEnd"/>
-      <w:r>
-        <w:rPr>
-          <w:rFonts w:ascii="微软雅黑" w:eastAsia="微软雅黑" w:hAnsi="微软雅黑" w:cs="Segoe UI" w:hint="eastAsia"/>
-          <w:color w:val="333333"/>
-          <w:kern w:val="0"/>
-          <w:sz w:val="24"/>
-          <w:szCs w:val="24"/>
-        </w:rPr>
-        <w:t>]&lt;&lt;" fail!"&lt;&lt;</w:t>
-      </w:r>
-      <w:proofErr w:type="spellStart"/>
-      <w:r>
-        <w:rPr>
-          <w:rFonts w:ascii="微软雅黑" w:eastAsia="微软雅黑" w:hAnsi="微软雅黑" w:cs="Segoe UI" w:hint="eastAsia"/>
-          <w:color w:val="333333"/>
-          <w:kern w:val="0"/>
-          <w:sz w:val="24"/>
-          <w:szCs w:val="24"/>
-        </w:rPr>
-        <w:t>endl</w:t>
-      </w:r>
-      <w:proofErr w:type="spellEnd"/>
-      <w:r>
-        <w:rPr>
-          <w:rFonts w:ascii="微软雅黑" w:eastAsia="微软雅黑" w:hAnsi="微软雅黑" w:cs="Segoe UI" w:hint="eastAsia"/>
-          <w:color w:val="333333"/>
-          <w:kern w:val="0"/>
-          <w:sz w:val="24"/>
-          <w:szCs w:val="24"/>
-        </w:rPr>
-        <w:t xml:space="preserve">; } </w:t>
-      </w:r>
-      <w:proofErr w:type="spellStart"/>
-      <w:r>
-        <w:rPr>
-          <w:rFonts w:ascii="微软雅黑" w:eastAsia="微软雅黑" w:hAnsi="微软雅黑" w:cs="Segoe UI" w:hint="eastAsia"/>
-          <w:color w:val="333333"/>
-          <w:kern w:val="0"/>
-          <w:sz w:val="24"/>
-          <w:szCs w:val="24"/>
-        </w:rPr>
-        <w:t>cout</w:t>
-      </w:r>
-      <w:proofErr w:type="spellEnd"/>
-      <w:r>
-        <w:rPr>
-          <w:rFonts w:ascii="微软雅黑" w:eastAsia="微软雅黑" w:hAnsi="微软雅黑" w:cs="Segoe UI" w:hint="eastAsia"/>
-          <w:color w:val="333333"/>
-          <w:kern w:val="0"/>
-          <w:sz w:val="24"/>
-          <w:szCs w:val="24"/>
-        </w:rPr>
-        <w:t>&lt;&lt;"The stack is empty: "&lt;&lt;</w:t>
-      </w:r>
-      <w:proofErr w:type="spellStart"/>
-      <w:r>
-        <w:rPr>
-          <w:rFonts w:ascii="微软雅黑" w:eastAsia="微软雅黑" w:hAnsi="微软雅黑" w:cs="Segoe UI" w:hint="eastAsia"/>
-          <w:color w:val="333333"/>
-          <w:kern w:val="0"/>
-          <w:sz w:val="24"/>
-          <w:szCs w:val="24"/>
-        </w:rPr>
-        <w:t>s.isempty</w:t>
-      </w:r>
-      <w:proofErr w:type="spellEnd"/>
-      <w:r>
-        <w:rPr>
-          <w:rFonts w:ascii="微软雅黑" w:eastAsia="微软雅黑" w:hAnsi="微软雅黑" w:cs="Segoe UI" w:hint="eastAsia"/>
-          <w:color w:val="333333"/>
-          <w:kern w:val="0"/>
-          <w:sz w:val="24"/>
-          <w:szCs w:val="24"/>
-        </w:rPr>
-        <w:t>()&lt;&lt;</w:t>
-      </w:r>
-      <w:proofErr w:type="spellStart"/>
-      <w:r>
-        <w:rPr>
-          <w:rFonts w:ascii="微软雅黑" w:eastAsia="微软雅黑" w:hAnsi="微软雅黑" w:cs="Segoe UI" w:hint="eastAsia"/>
-          <w:color w:val="333333"/>
-          <w:kern w:val="0"/>
-          <w:sz w:val="24"/>
-          <w:szCs w:val="24"/>
-        </w:rPr>
-        <w:t>endl</w:t>
-      </w:r>
-      <w:proofErr w:type="spellEnd"/>
-      <w:r>
-        <w:rPr>
-          <w:rFonts w:ascii="微软雅黑" w:eastAsia="微软雅黑" w:hAnsi="微软雅黑" w:cs="Segoe UI" w:hint="eastAsia"/>
-          <w:color w:val="333333"/>
-          <w:kern w:val="0"/>
-          <w:sz w:val="24"/>
-          <w:szCs w:val="24"/>
-        </w:rPr>
-        <w:t xml:space="preserve">; </w:t>
-      </w:r>
-      <w:proofErr w:type="spellStart"/>
-      <w:r>
-        <w:rPr>
-          <w:rFonts w:ascii="微软雅黑" w:eastAsia="微软雅黑" w:hAnsi="微软雅黑" w:cs="Segoe UI" w:hint="eastAsia"/>
-          <w:color w:val="333333"/>
-          <w:kern w:val="0"/>
-          <w:sz w:val="24"/>
-          <w:szCs w:val="24"/>
-        </w:rPr>
-        <w:t>cout</w:t>
-      </w:r>
-      <w:proofErr w:type="spellEnd"/>
-      <w:r>
-        <w:rPr>
-          <w:rFonts w:ascii="微软雅黑" w:eastAsia="微软雅黑" w:hAnsi="微软雅黑" w:cs="Segoe UI" w:hint="eastAsia"/>
-          <w:color w:val="333333"/>
-          <w:kern w:val="0"/>
-          <w:sz w:val="24"/>
-          <w:szCs w:val="24"/>
-        </w:rPr>
-        <w:t>&lt;&lt;"The stack is full: "&lt;&lt;</w:t>
-      </w:r>
-      <w:proofErr w:type="spellStart"/>
-      <w:r>
-        <w:rPr>
-          <w:rFonts w:ascii="微软雅黑" w:eastAsia="微软雅黑" w:hAnsi="微软雅黑" w:cs="Segoe UI" w:hint="eastAsia"/>
-          <w:color w:val="333333"/>
-          <w:kern w:val="0"/>
-          <w:sz w:val="24"/>
-          <w:szCs w:val="24"/>
-        </w:rPr>
-        <w:t>s.isfull</w:t>
-      </w:r>
-      <w:proofErr w:type="spellEnd"/>
-      <w:r>
-        <w:rPr>
-          <w:rFonts w:ascii="微软雅黑" w:eastAsia="微软雅黑" w:hAnsi="微软雅黑" w:cs="Segoe UI" w:hint="eastAsia"/>
-          <w:color w:val="333333"/>
-          <w:kern w:val="0"/>
-          <w:sz w:val="24"/>
-          <w:szCs w:val="24"/>
-        </w:rPr>
-        <w:t>()&lt;&lt;</w:t>
-      </w:r>
-      <w:proofErr w:type="spellStart"/>
-      <w:r>
-        <w:rPr>
-          <w:rFonts w:ascii="微软雅黑" w:eastAsia="微软雅黑" w:hAnsi="微软雅黑" w:cs="Segoe UI" w:hint="eastAsia"/>
-          <w:color w:val="333333"/>
-          <w:kern w:val="0"/>
-          <w:sz w:val="24"/>
-          <w:szCs w:val="24"/>
-        </w:rPr>
-        <w:t>endl</w:t>
-      </w:r>
-      <w:proofErr w:type="spellEnd"/>
-      <w:r>
-        <w:rPr>
-          <w:rFonts w:ascii="微软雅黑" w:eastAsia="微软雅黑" w:hAnsi="微软雅黑" w:cs="Segoe UI" w:hint="eastAsia"/>
-          <w:color w:val="333333"/>
-          <w:kern w:val="0"/>
-          <w:sz w:val="24"/>
-          <w:szCs w:val="24"/>
-        </w:rPr>
-        <w:t>; for(</w:t>
-      </w:r>
-      <w:proofErr w:type="spellStart"/>
-      <w:r>
-        <w:rPr>
-          <w:rFonts w:ascii="微软雅黑" w:eastAsia="微软雅黑" w:hAnsi="微软雅黑" w:cs="Segoe UI" w:hint="eastAsia"/>
-          <w:color w:val="333333"/>
-          <w:kern w:val="0"/>
-          <w:sz w:val="24"/>
-          <w:szCs w:val="24"/>
-        </w:rPr>
-        <w:t>i</w:t>
-      </w:r>
-      <w:proofErr w:type="spellEnd"/>
-      <w:r>
-        <w:rPr>
-          <w:rFonts w:ascii="微软雅黑" w:eastAsia="微软雅黑" w:hAnsi="微软雅黑" w:cs="Segoe UI" w:hint="eastAsia"/>
-          <w:color w:val="333333"/>
-          <w:kern w:val="0"/>
-          <w:sz w:val="24"/>
-          <w:szCs w:val="24"/>
-        </w:rPr>
-        <w:t>=0;i&lt;=5;i++) { if(</w:t>
-      </w:r>
-      <w:proofErr w:type="spellStart"/>
-      <w:r>
-        <w:rPr>
-          <w:rFonts w:ascii="微软雅黑" w:eastAsia="微软雅黑" w:hAnsi="微软雅黑" w:cs="Segoe UI" w:hint="eastAsia"/>
-          <w:color w:val="333333"/>
-          <w:kern w:val="0"/>
-          <w:sz w:val="24"/>
-          <w:szCs w:val="24"/>
-        </w:rPr>
-        <w:t>s.pop</w:t>
-      </w:r>
-      <w:proofErr w:type="spellEnd"/>
-      <w:r>
-        <w:rPr>
-          <w:rFonts w:ascii="微软雅黑" w:eastAsia="微软雅黑" w:hAnsi="微软雅黑" w:cs="Segoe UI" w:hint="eastAsia"/>
-          <w:color w:val="333333"/>
-          <w:kern w:val="0"/>
-          <w:sz w:val="24"/>
-          <w:szCs w:val="24"/>
-        </w:rPr>
-        <w:t xml:space="preserve">(data)) </w:t>
-      </w:r>
-      <w:proofErr w:type="spellStart"/>
-      <w:r>
-        <w:rPr>
-          <w:rFonts w:ascii="微软雅黑" w:eastAsia="微软雅黑" w:hAnsi="微软雅黑" w:cs="Segoe UI" w:hint="eastAsia"/>
-          <w:color w:val="333333"/>
-          <w:kern w:val="0"/>
-          <w:sz w:val="24"/>
-          <w:szCs w:val="24"/>
-        </w:rPr>
-        <w:t>cout</w:t>
-      </w:r>
-      <w:proofErr w:type="spellEnd"/>
-      <w:r>
-        <w:rPr>
-          <w:rFonts w:ascii="微软雅黑" w:eastAsia="微软雅黑" w:hAnsi="微软雅黑" w:cs="Segoe UI" w:hint="eastAsia"/>
-          <w:color w:val="333333"/>
-          <w:kern w:val="0"/>
-          <w:sz w:val="24"/>
-          <w:szCs w:val="24"/>
-        </w:rPr>
-        <w:t>&lt;&lt;"Pop "&lt;&lt;data&lt;&lt;" success!"&lt;&lt;</w:t>
-      </w:r>
-      <w:proofErr w:type="spellStart"/>
-      <w:r>
-        <w:rPr>
-          <w:rFonts w:ascii="微软雅黑" w:eastAsia="微软雅黑" w:hAnsi="微软雅黑" w:cs="Segoe UI" w:hint="eastAsia"/>
-          <w:color w:val="333333"/>
-          <w:kern w:val="0"/>
-          <w:sz w:val="24"/>
-          <w:szCs w:val="24"/>
-        </w:rPr>
-        <w:t>endl</w:t>
-      </w:r>
-      <w:proofErr w:type="spellEnd"/>
-      <w:r>
-        <w:rPr>
-          <w:rFonts w:ascii="微软雅黑" w:eastAsia="微软雅黑" w:hAnsi="微软雅黑" w:cs="Segoe UI" w:hint="eastAsia"/>
-          <w:color w:val="333333"/>
-          <w:kern w:val="0"/>
-          <w:sz w:val="24"/>
-          <w:szCs w:val="24"/>
-        </w:rPr>
-        <w:t xml:space="preserve">; else </w:t>
-      </w:r>
-      <w:proofErr w:type="spellStart"/>
-      <w:r>
-        <w:rPr>
-          <w:rFonts w:ascii="微软雅黑" w:eastAsia="微软雅黑" w:hAnsi="微软雅黑" w:cs="Segoe UI" w:hint="eastAsia"/>
-          <w:color w:val="333333"/>
-          <w:kern w:val="0"/>
-          <w:sz w:val="24"/>
-          <w:szCs w:val="24"/>
-        </w:rPr>
-        <w:t>cout</w:t>
-      </w:r>
-      <w:proofErr w:type="spellEnd"/>
-      <w:r>
-        <w:rPr>
-          <w:rFonts w:ascii="微软雅黑" w:eastAsia="微软雅黑" w:hAnsi="微软雅黑" w:cs="Segoe UI" w:hint="eastAsia"/>
-          <w:color w:val="333333"/>
-          <w:kern w:val="0"/>
-          <w:sz w:val="24"/>
-          <w:szCs w:val="24"/>
-        </w:rPr>
-        <w:t>&lt;&lt;"Pop fail!"&lt;&lt;</w:t>
-      </w:r>
-      <w:proofErr w:type="spellStart"/>
-      <w:r>
-        <w:rPr>
-          <w:rFonts w:ascii="微软雅黑" w:eastAsia="微软雅黑" w:hAnsi="微软雅黑" w:cs="Segoe UI" w:hint="eastAsia"/>
-          <w:color w:val="333333"/>
-          <w:kern w:val="0"/>
-          <w:sz w:val="24"/>
-          <w:szCs w:val="24"/>
-        </w:rPr>
-        <w:t>endl</w:t>
-      </w:r>
-      <w:proofErr w:type="spellEnd"/>
-      <w:r>
-        <w:rPr>
-          <w:rFonts w:ascii="微软雅黑" w:eastAsia="微软雅黑" w:hAnsi="微软雅黑" w:cs="Segoe UI" w:hint="eastAsia"/>
-          <w:color w:val="333333"/>
-          <w:kern w:val="0"/>
-          <w:sz w:val="24"/>
-          <w:szCs w:val="24"/>
-        </w:rPr>
-        <w:t>; } return 0; } 请从给出的main()函数推断出要实现的功能和函数。给出的main()函数不一定代表真实的测试程序的方式。</w:t>
-      </w:r>
-    </w:p>
-    <w:p>
-      <w:pPr>
-        <w:widowControl/>
-        <w:shd w:val="clear" w:color="auto" w:fill="FAFAFA"/>
-        <w:spacing w:before="240" w:after="240"/>
-        <w:jc w:val="left"/>
-        <w:outlineLvl w:val="2"/>
-        <w:rPr>
-          <w:rFonts w:ascii="微软雅黑" w:eastAsia="微软雅黑" w:hAnsi="微软雅黑" w:cs="Segoe UI" w:hint="eastAsia"/>
-          <w:b/>
-          <w:bCs/>
-          <w:color w:val="333333"/>
-          <w:kern w:val="0"/>
-          <w:sz w:val="36"/>
-          <w:szCs w:val="36"/>
-        </w:rPr>
-      </w:pPr>
-      <w:r>
-        <w:rPr>
-          <w:rFonts w:ascii="微软雅黑" w:eastAsia="微软雅黑" w:hAnsi="微软雅黑" w:cs="Segoe UI" w:hint="eastAsia"/>
-          <w:b/>
-          <w:bCs/>
-          <w:color w:val="333333"/>
-          <w:kern w:val="0"/>
-          <w:sz w:val="36"/>
-          <w:szCs w:val="36"/>
-        </w:rPr>
-        <w:t>测试说明</w:t>
-      </w:r>
-    </w:p>
-    <w:p>
-      <w:pPr>
-        <w:widowControl/>
-        <w:shd w:val="clear" w:color="auto" w:fill="FAFAFA"/>
-        <w:spacing w:after="240" w:line="420" w:lineRule="atLeast"/>
-        <w:jc w:val="left"/>
-        <w:rPr>
-          <w:rFonts w:ascii="微软雅黑" w:eastAsia="微软雅黑" w:hAnsi="微软雅黑" w:cs="Segoe UI" w:hint="eastAsia"/>
-          <w:color w:val="333333"/>
-          <w:kern w:val="0"/>
-          <w:sz w:val="24"/>
-          <w:szCs w:val="24"/>
-        </w:rPr>
-      </w:pPr>
-      <w:r>
-        <w:rPr>
-          <w:rFonts w:ascii="微软雅黑" w:eastAsia="微软雅黑" w:hAnsi="微软雅黑" w:cs="Segoe UI" w:hint="eastAsia"/>
-          <w:color w:val="333333"/>
-          <w:kern w:val="0"/>
-          <w:sz w:val="24"/>
-          <w:szCs w:val="24"/>
-        </w:rPr>
-        <w:lastRenderedPageBreak/>
         <w:t>平台会对你编写的代码进行测试： 对应于所给main函数，其输出为： The stack is empty: 1 The stack is full: 0 Push 1 success! Push 3 success! Push 5 success! Push 7 success! Push 9 success! Push 11 fail! The stack is empty: 0 The stack is full: 1 Pop 9 success! Pop 7 success! Pop 5 success! Pop 3 success! Pop 1 success! Pop fail!</w:t>
       </w:r>
     </w:p>
@@ -4265,23 +3158,23 @@
         <w:spacing w:before="225" w:after="225"/>
         <w:jc w:val="left"/>
         <w:rPr>
-          <w:rFonts w:ascii="微软雅黑" w:eastAsia="微软雅黑" w:hAnsi="微软雅黑" w:cs="Segoe UI" w:hint="eastAsia"/>
-          <w:color w:val="333333"/>
-          <w:kern w:val="0"/>
-          <w:sz w:val="24"/>
-          <w:szCs w:val="24"/>
-        </w:rPr>
-      </w:pPr>
-      <w:r>
-        <w:rPr>
-          <w:rFonts w:ascii="微软雅黑" w:eastAsia="微软雅黑" w:hAnsi="微软雅黑" w:cs="Segoe UI" w:hint="eastAsia"/>
+          <w:rFonts w:ascii="微软雅黑" w:eastAsia="微软雅黑" w:hAnsi="微软雅黑" w:cs="Segoe UI"/>
+          <w:color w:val="333333"/>
+          <w:kern w:val="0"/>
+          <w:sz w:val="24"/>
+          <w:szCs w:val="24"/>
+        </w:rPr>
+      </w:pPr>
+      <w:r>
+        <w:rPr>
+          <w:rFonts w:ascii="微软雅黑" w:eastAsia="微软雅黑" w:hAnsi="微软雅黑" w:cs="Segoe UI"/>
           <w:color w:val="333333"/>
           <w:kern w:val="0"/>
           <w:sz w:val="24"/>
           <w:szCs w:val="24"/>
         </w:rPr>
         <w:pict w14:anchorId="0CA2679C">
-          <v:rect id="_x0000_i1074" style="width:0;height:0" o:hralign="center" o:hrstd="t" o:hr="t" fillcolor="#a0a0a0" stroked="f"/>
+          <v:rect id="_x0000_i1034" style="width:0;height:0" o:hralign="center" o:hrstd="t" o:hr="t" fillcolor="#a0a0a0" stroked="f"/>
         </w:pict>
       </w:r>
     </w:p>
@@ -4292,7 +3185,7 @@
         <w:spacing w:line="420" w:lineRule="atLeast"/>
         <w:jc w:val="left"/>
         <w:rPr>
-          <w:rFonts w:ascii="微软雅黑" w:eastAsia="微软雅黑" w:hAnsi="微软雅黑" w:cs="Segoe UI" w:hint="eastAsia"/>
+          <w:rFonts w:ascii="微软雅黑" w:eastAsia="微软雅黑" w:hAnsi="微软雅黑" w:cs="Segoe UI"/>
           <w:color w:val="333333"/>
           <w:kern w:val="0"/>
           <w:sz w:val="24"/>
@@ -4483,7 +3376,7 @@
           <w:szCs w:val="24"/>
         </w:rPr>
       </w:pPr>
-      <w:hyperlink r:id="rId22" w:anchor="%E4%BB%BB%E5%8A%A1%E6%8F%8F%E8%BF%B0" w:history="1">
+      <w:hyperlink r:id="rId23" w:anchor="%E4%BB%BB%E5%8A%A1%E6%8F%8F%E8%BF%B0" w:history="1">
         <w:r>
           <w:rPr>
             <w:rFonts w:ascii="微软雅黑" w:eastAsia="微软雅黑" w:hAnsi="微软雅黑" w:cs="Segoe UI" w:hint="eastAsia"/>
@@ -4508,14 +3401,14 @@
         <w:spacing w:before="100" w:beforeAutospacing="1" w:after="100" w:afterAutospacing="1"/>
         <w:jc w:val="left"/>
         <w:rPr>
-          <w:rFonts w:ascii="微软雅黑" w:eastAsia="微软雅黑" w:hAnsi="微软雅黑" w:cs="Segoe UI" w:hint="eastAsia"/>
-          <w:color w:val="333333"/>
-          <w:kern w:val="0"/>
-          <w:sz w:val="24"/>
-          <w:szCs w:val="24"/>
-        </w:rPr>
-      </w:pPr>
-      <w:hyperlink r:id="rId23" w:anchor="%E7%BC%96%E7%A8%8B%E8%A6%81%E6%B1%82" w:history="1">
+          <w:rFonts w:ascii="微软雅黑" w:eastAsia="微软雅黑" w:hAnsi="微软雅黑" w:cs="Segoe UI"/>
+          <w:color w:val="333333"/>
+          <w:kern w:val="0"/>
+          <w:sz w:val="24"/>
+          <w:szCs w:val="24"/>
+        </w:rPr>
+      </w:pPr>
+      <w:hyperlink r:id="rId24" w:anchor="%E7%BC%96%E7%A8%8B%E8%A6%81%E6%B1%82" w:history="1">
         <w:r>
           <w:rPr>
             <w:rFonts w:ascii="微软雅黑" w:eastAsia="微软雅黑" w:hAnsi="微软雅黑" w:cs="Segoe UI" w:hint="eastAsia"/>
@@ -4540,14 +3433,14 @@
         <w:spacing w:before="100" w:beforeAutospacing="1" w:after="100" w:afterAutospacing="1"/>
         <w:jc w:val="left"/>
         <w:rPr>
-          <w:rFonts w:ascii="微软雅黑" w:eastAsia="微软雅黑" w:hAnsi="微软雅黑" w:cs="Segoe UI" w:hint="eastAsia"/>
-          <w:color w:val="333333"/>
-          <w:kern w:val="0"/>
-          <w:sz w:val="24"/>
-          <w:szCs w:val="24"/>
-        </w:rPr>
-      </w:pPr>
-      <w:hyperlink r:id="rId24" w:anchor="%E6%B5%8B%E8%AF%95%E8%AF%B4%E6%98%8E" w:history="1">
+          <w:rFonts w:ascii="微软雅黑" w:eastAsia="微软雅黑" w:hAnsi="微软雅黑" w:cs="Segoe UI"/>
+          <w:color w:val="333333"/>
+          <w:kern w:val="0"/>
+          <w:sz w:val="24"/>
+          <w:szCs w:val="24"/>
+        </w:rPr>
+      </w:pPr>
+      <w:hyperlink r:id="rId25" w:anchor="%E6%B5%8B%E8%AF%95%E8%AF%B4%E6%98%8E" w:history="1">
         <w:r>
           <w:rPr>
             <w:rFonts w:ascii="微软雅黑" w:eastAsia="微软雅黑" w:hAnsi="微软雅黑" w:cs="Segoe UI" w:hint="eastAsia"/>
@@ -4568,23 +3461,23 @@
         <w:spacing w:before="225" w:after="225"/>
         <w:jc w:val="left"/>
         <w:rPr>
-          <w:rFonts w:ascii="微软雅黑" w:eastAsia="微软雅黑" w:hAnsi="微软雅黑" w:cs="Segoe UI" w:hint="eastAsia"/>
-          <w:color w:val="333333"/>
-          <w:kern w:val="0"/>
-          <w:sz w:val="24"/>
-          <w:szCs w:val="24"/>
-        </w:rPr>
-      </w:pPr>
-      <w:r>
-        <w:rPr>
-          <w:rFonts w:ascii="微软雅黑" w:eastAsia="微软雅黑" w:hAnsi="微软雅黑" w:cs="Segoe UI" w:hint="eastAsia"/>
+          <w:rFonts w:ascii="微软雅黑" w:eastAsia="微软雅黑" w:hAnsi="微软雅黑" w:cs="Segoe UI"/>
+          <w:color w:val="333333"/>
+          <w:kern w:val="0"/>
+          <w:sz w:val="24"/>
+          <w:szCs w:val="24"/>
+        </w:rPr>
+      </w:pPr>
+      <w:r>
+        <w:rPr>
+          <w:rFonts w:ascii="微软雅黑" w:eastAsia="微软雅黑" w:hAnsi="微软雅黑" w:cs="Segoe UI"/>
           <w:color w:val="333333"/>
           <w:kern w:val="0"/>
           <w:sz w:val="24"/>
           <w:szCs w:val="24"/>
         </w:rPr>
         <w:pict w14:anchorId="678CDEBF">
-          <v:rect id="_x0000_i1077" style="width:0;height:0" o:hralign="center" o:hrstd="t" o:hr="t" fillcolor="#a0a0a0" stroked="f"/>
+          <v:rect id="_x0000_i1035" style="width:0;height:0" o:hralign="center" o:hrstd="t" o:hr="t" fillcolor="#a0a0a0" stroked="f"/>
         </w:pict>
       </w:r>
     </w:p>
@@ -4596,6 +3489,17 @@
         <w:jc w:val="left"/>
         <w:outlineLvl w:val="2"/>
         <w:rPr>
+          <w:rFonts w:ascii="微软雅黑" w:eastAsia="微软雅黑" w:hAnsi="微软雅黑" w:cs="Segoe UI"/>
+          <w:b/>
+          <w:bCs/>
+          <w:color w:val="333333"/>
+          <w:kern w:val="0"/>
+          <w:sz w:val="36"/>
+          <w:szCs w:val="36"/>
+        </w:rPr>
+      </w:pPr>
+      <w:r>
+        <w:rPr>
           <w:rFonts w:ascii="微软雅黑" w:eastAsia="微软雅黑" w:hAnsi="微软雅黑" w:cs="Segoe UI" w:hint="eastAsia"/>
           <w:b/>
           <w:bCs/>
@@ -4604,6 +3508,70 @@
           <w:sz w:val="36"/>
           <w:szCs w:val="36"/>
         </w:rPr>
+        <w:t>任务描述</w:t>
+      </w:r>
+    </w:p>
+    <w:p>
+      <w:pPr>
+        <w:widowControl/>
+        <w:shd w:val="clear" w:color="auto" w:fill="FAFAFA"/>
+        <w:spacing w:line="420" w:lineRule="atLeast"/>
+        <w:jc w:val="left"/>
+        <w:rPr>
+          <w:rFonts w:ascii="微软雅黑" w:eastAsia="微软雅黑" w:hAnsi="微软雅黑" w:cs="Segoe UI"/>
+          <w:color w:val="333333"/>
+          <w:kern w:val="0"/>
+          <w:sz w:val="24"/>
+          <w:szCs w:val="24"/>
+        </w:rPr>
+      </w:pPr>
+      <w:r>
+        <w:rPr>
+          <w:rFonts w:ascii="微软雅黑" w:eastAsia="微软雅黑" w:hAnsi="微软雅黑" w:cs="Segoe UI" w:hint="eastAsia"/>
+          <w:color w:val="333333"/>
+          <w:kern w:val="0"/>
+          <w:sz w:val="24"/>
+          <w:szCs w:val="24"/>
+        </w:rPr>
+        <w:t>本关任务：设计一个</w:t>
+      </w:r>
+      <w:r>
+        <w:rPr>
+          <w:rFonts w:ascii="Consolas" w:eastAsia="宋体" w:hAnsi="Consolas" w:cs="宋体"/>
+          <w:color w:val="333333"/>
+          <w:kern w:val="0"/>
+          <w:sz w:val="20"/>
+          <w:szCs w:val="20"/>
+        </w:rPr>
+        <w:t>hh:mm:ss</w:t>
+      </w:r>
+      <w:r>
+        <w:rPr>
+          <w:rFonts w:ascii="微软雅黑" w:eastAsia="微软雅黑" w:hAnsi="微软雅黑" w:cs="Segoe UI" w:hint="eastAsia"/>
+          <w:color w:val="333333"/>
+          <w:kern w:val="0"/>
+          <w:sz w:val="24"/>
+          <w:szCs w:val="24"/>
+        </w:rPr>
+        <w:t xml:space="preserve">格式的时钟类，支持时间的修改和计算两个时间的差值(后者减前者的绝对值) </w:t>
+      </w:r>
+    </w:p>
+    <w:p>
+      <w:pPr>
+        <w:widowControl/>
+        <w:shd w:val="clear" w:color="auto" w:fill="FAFAFA"/>
+        <w:spacing w:before="240" w:after="240"/>
+        <w:jc w:val="left"/>
+        <w:outlineLvl w:val="2"/>
+        <w:rPr>
+          <w:rFonts w:ascii="微软雅黑" w:eastAsia="微软雅黑" w:hAnsi="微软雅黑" w:cs="Segoe UI"/>
+          <w:b/>
+          <w:bCs/>
+          <w:color w:val="333333"/>
+          <w:kern w:val="0"/>
+          <w:sz w:val="36"/>
+          <w:szCs w:val="36"/>
+        </w:rPr>
       </w:pPr>
       <w:r>
         <w:rPr>
@@ -4615,54 +3583,32 @@
           <w:sz w:val="36"/>
           <w:szCs w:val="36"/>
         </w:rPr>
-        <w:t>任务描述</w:t>
-      </w:r>
-    </w:p>
-    <w:p>
-      <w:pPr>
-        <w:widowControl/>
-        <w:shd w:val="clear" w:color="auto" w:fill="FAFAFA"/>
-        <w:spacing w:line="420" w:lineRule="atLeast"/>
+        <w:t>编程要求</w:t>
+      </w:r>
+    </w:p>
+    <w:p>
+      <w:pPr>
+        <w:widowControl/>
+        <w:shd w:val="clear" w:color="auto" w:fill="FAFAFA"/>
+        <w:spacing w:after="240" w:line="420" w:lineRule="atLeast"/>
         <w:jc w:val="left"/>
         <w:rPr>
+          <w:rFonts w:ascii="微软雅黑" w:eastAsia="微软雅黑" w:hAnsi="微软雅黑" w:cs="Segoe UI"/>
+          <w:color w:val="333333"/>
+          <w:kern w:val="0"/>
+          <w:sz w:val="24"/>
+          <w:szCs w:val="24"/>
+        </w:rPr>
+      </w:pPr>
+      <w:r>
+        <w:rPr>
           <w:rFonts w:ascii="微软雅黑" w:eastAsia="微软雅黑" w:hAnsi="微软雅黑" w:cs="Segoe UI" w:hint="eastAsia"/>
           <w:color w:val="333333"/>
           <w:kern w:val="0"/>
           <w:sz w:val="24"/>
           <w:szCs w:val="24"/>
         </w:rPr>
-      </w:pPr>
-      <w:r>
-        <w:rPr>
-          <w:rFonts w:ascii="微软雅黑" w:eastAsia="微软雅黑" w:hAnsi="微软雅黑" w:cs="Segoe UI" w:hint="eastAsia"/>
-          <w:color w:val="333333"/>
-          <w:kern w:val="0"/>
-          <w:sz w:val="24"/>
-          <w:szCs w:val="24"/>
-        </w:rPr>
-        <w:t>本关任务：设计一个</w:t>
-      </w:r>
-      <w:proofErr w:type="spellStart"/>
-      <w:r>
-        <w:rPr>
-          <w:rFonts w:ascii="Consolas" w:eastAsia="宋体" w:hAnsi="Consolas" w:cs="宋体"/>
-          <w:color w:val="333333"/>
-          <w:kern w:val="0"/>
-          <w:sz w:val="20"/>
-          <w:szCs w:val="20"/>
-        </w:rPr>
-        <w:t>hh:mm:ss</w:t>
-      </w:r>
-      <w:proofErr w:type="spellEnd"/>
-      <w:r>
-        <w:rPr>
-          <w:rFonts w:ascii="微软雅黑" w:eastAsia="微软雅黑" w:hAnsi="微软雅黑" w:cs="Segoe UI" w:hint="eastAsia"/>
-          <w:color w:val="333333"/>
-          <w:kern w:val="0"/>
-          <w:sz w:val="24"/>
-          <w:szCs w:val="24"/>
-        </w:rPr>
-        <w:t xml:space="preserve">格式的时钟类，支持时间的修改和计算两个时间的差值(后者减前者的绝对值) </w:t>
+        <w:t xml:space="preserve">根据提示，在右侧编辑器补充代码，完成时钟类的定义。用户输入两个时间（24小时制），计算其差值（两个时间不保证先后顺序） </w:t>
       </w:r>
     </w:p>
     <w:p>
@@ -4673,6 +3619,17 @@
         <w:jc w:val="left"/>
         <w:outlineLvl w:val="2"/>
         <w:rPr>
+          <w:rFonts w:ascii="微软雅黑" w:eastAsia="微软雅黑" w:hAnsi="微软雅黑" w:cs="Segoe UI"/>
+          <w:b/>
+          <w:bCs/>
+          <w:color w:val="333333"/>
+          <w:kern w:val="0"/>
+          <w:sz w:val="36"/>
+          <w:szCs w:val="36"/>
+        </w:rPr>
+      </w:pPr>
+      <w:r>
+        <w:rPr>
           <w:rFonts w:ascii="微软雅黑" w:eastAsia="微软雅黑" w:hAnsi="微软雅黑" w:cs="Segoe UI" w:hint="eastAsia"/>
           <w:b/>
           <w:bCs/>
@@ -4681,18 +3638,7 @@
           <w:sz w:val="36"/>
           <w:szCs w:val="36"/>
         </w:rPr>
-      </w:pPr>
-      <w:r>
-        <w:rPr>
-          <w:rFonts w:ascii="微软雅黑" w:eastAsia="微软雅黑" w:hAnsi="微软雅黑" w:cs="Segoe UI" w:hint="eastAsia"/>
-          <w:b/>
-          <w:bCs/>
-          <w:color w:val="333333"/>
-          <w:kern w:val="0"/>
-          <w:sz w:val="36"/>
-          <w:szCs w:val="36"/>
-        </w:rPr>
-        <w:t>编程要求</w:t>
+        <w:t>测试说明</w:t>
       </w:r>
     </w:p>
     <w:p>
@@ -4702,63 +3648,7 @@
         <w:spacing w:after="240" w:line="420" w:lineRule="atLeast"/>
         <w:jc w:val="left"/>
         <w:rPr>
-          <w:rFonts w:ascii="微软雅黑" w:eastAsia="微软雅黑" w:hAnsi="微软雅黑" w:cs="Segoe UI" w:hint="eastAsia"/>
-          <w:color w:val="333333"/>
-          <w:kern w:val="0"/>
-          <w:sz w:val="24"/>
-          <w:szCs w:val="24"/>
-        </w:rPr>
-      </w:pPr>
-      <w:r>
-        <w:rPr>
-          <w:rFonts w:ascii="微软雅黑" w:eastAsia="微软雅黑" w:hAnsi="微软雅黑" w:cs="Segoe UI" w:hint="eastAsia"/>
-          <w:color w:val="333333"/>
-          <w:kern w:val="0"/>
-          <w:sz w:val="24"/>
-          <w:szCs w:val="24"/>
-        </w:rPr>
-        <w:lastRenderedPageBreak/>
-        <w:t xml:space="preserve">根据提示，在右侧编辑器补充代码，完成时钟类的定义。用户输入两个时间（24小时制），计算其差值（两个时间不保证先后顺序） </w:t>
-      </w:r>
-    </w:p>
-    <w:p>
-      <w:pPr>
-        <w:widowControl/>
-        <w:shd w:val="clear" w:color="auto" w:fill="FAFAFA"/>
-        <w:spacing w:before="240" w:after="240"/>
-        <w:jc w:val="left"/>
-        <w:outlineLvl w:val="2"/>
-        <w:rPr>
-          <w:rFonts w:ascii="微软雅黑" w:eastAsia="微软雅黑" w:hAnsi="微软雅黑" w:cs="Segoe UI" w:hint="eastAsia"/>
-          <w:b/>
-          <w:bCs/>
-          <w:color w:val="333333"/>
-          <w:kern w:val="0"/>
-          <w:sz w:val="36"/>
-          <w:szCs w:val="36"/>
-        </w:rPr>
-      </w:pPr>
-      <w:r>
-        <w:rPr>
-          <w:rFonts w:ascii="微软雅黑" w:eastAsia="微软雅黑" w:hAnsi="微软雅黑" w:cs="Segoe UI" w:hint="eastAsia"/>
-          <w:b/>
-          <w:bCs/>
-          <w:color w:val="333333"/>
-          <w:kern w:val="0"/>
-          <w:sz w:val="36"/>
-          <w:szCs w:val="36"/>
-        </w:rPr>
-        <w:t>测试说明</w:t>
-      </w:r>
-    </w:p>
-    <w:p>
-      <w:pPr>
-        <w:widowControl/>
-        <w:shd w:val="clear" w:color="auto" w:fill="FAFAFA"/>
-        <w:spacing w:after="240" w:line="420" w:lineRule="atLeast"/>
-        <w:jc w:val="left"/>
-        <w:rPr>
-          <w:rFonts w:ascii="微软雅黑" w:eastAsia="微软雅黑" w:hAnsi="微软雅黑" w:cs="Segoe UI" w:hint="eastAsia"/>
+          <w:rFonts w:ascii="微软雅黑" w:eastAsia="微软雅黑" w:hAnsi="微软雅黑" w:cs="Segoe UI"/>
           <w:color w:val="333333"/>
           <w:kern w:val="0"/>
           <w:sz w:val="24"/>
@@ -4783,7 +3673,7 @@
         <w:spacing w:line="420" w:lineRule="atLeast"/>
         <w:jc w:val="left"/>
         <w:rPr>
-          <w:rFonts w:ascii="微软雅黑" w:eastAsia="微软雅黑" w:hAnsi="微软雅黑" w:cs="Segoe UI" w:hint="eastAsia"/>
+          <w:rFonts w:ascii="微软雅黑" w:eastAsia="微软雅黑" w:hAnsi="微软雅黑" w:cs="Segoe UI"/>
           <w:color w:val="333333"/>
           <w:kern w:val="0"/>
           <w:sz w:val="24"/>
@@ -4838,7 +3728,7 @@
         <w:spacing w:line="420" w:lineRule="atLeast"/>
         <w:jc w:val="left"/>
         <w:rPr>
-          <w:rFonts w:ascii="微软雅黑" w:eastAsia="微软雅黑" w:hAnsi="微软雅黑" w:cs="Segoe UI" w:hint="eastAsia"/>
+          <w:rFonts w:ascii="微软雅黑" w:eastAsia="微软雅黑" w:hAnsi="微软雅黑" w:cs="Segoe UI"/>
           <w:color w:val="333333"/>
           <w:kern w:val="0"/>
           <w:sz w:val="24"/>
@@ -4873,23 +3763,23 @@
         <w:spacing w:before="225" w:after="225"/>
         <w:jc w:val="left"/>
         <w:rPr>
-          <w:rFonts w:ascii="微软雅黑" w:eastAsia="微软雅黑" w:hAnsi="微软雅黑" w:cs="Segoe UI" w:hint="eastAsia"/>
-          <w:color w:val="333333"/>
-          <w:kern w:val="0"/>
-          <w:sz w:val="24"/>
-          <w:szCs w:val="24"/>
-        </w:rPr>
-      </w:pPr>
-      <w:r>
-        <w:rPr>
-          <w:rFonts w:ascii="微软雅黑" w:eastAsia="微软雅黑" w:hAnsi="微软雅黑" w:cs="Segoe UI" w:hint="eastAsia"/>
+          <w:rFonts w:ascii="微软雅黑" w:eastAsia="微软雅黑" w:hAnsi="微软雅黑" w:cs="Segoe UI"/>
+          <w:color w:val="333333"/>
+          <w:kern w:val="0"/>
+          <w:sz w:val="24"/>
+          <w:szCs w:val="24"/>
+        </w:rPr>
+      </w:pPr>
+      <w:r>
+        <w:rPr>
+          <w:rFonts w:ascii="微软雅黑" w:eastAsia="微软雅黑" w:hAnsi="微软雅黑" w:cs="Segoe UI"/>
           <w:color w:val="333333"/>
           <w:kern w:val="0"/>
           <w:sz w:val="24"/>
           <w:szCs w:val="24"/>
         </w:rPr>
         <w:pict w14:anchorId="224A41B2">
-          <v:rect id="_x0000_i1078" style="width:0;height:0" o:hralign="center" o:hrstd="t" o:hr="t" fillcolor="#a0a0a0" stroked="f"/>
+          <v:rect id="_x0000_i1036" style="width:0;height:0" o:hralign="center" o:hrstd="t" o:hr="t" fillcolor="#a0a0a0" stroked="f"/>
         </w:pict>
       </w:r>
     </w:p>
@@ -4900,7 +3790,7 @@
         <w:spacing w:line="420" w:lineRule="atLeast"/>
         <w:jc w:val="left"/>
         <w:rPr>
-          <w:rFonts w:ascii="微软雅黑" w:eastAsia="微软雅黑" w:hAnsi="微软雅黑" w:cs="Segoe UI" w:hint="eastAsia"/>
+          <w:rFonts w:ascii="微软雅黑" w:eastAsia="微软雅黑" w:hAnsi="微软雅黑" w:cs="Segoe UI"/>
           <w:color w:val="333333"/>
           <w:kern w:val="0"/>
           <w:sz w:val="24"/>
@@ -4973,7 +3863,6 @@
         </w:rPr>
         <w:t>(*)</w:t>
       </w:r>
-      <w:proofErr w:type="gramStart"/>
       <w:r>
         <w:rPr>
           <w:rFonts w:ascii="Segoe UI" w:eastAsia="宋体" w:hAnsi="Segoe UI" w:cs="Segoe UI"/>
@@ -4984,7 +3873,6 @@
         </w:rPr>
         <w:t>栈</w:t>
       </w:r>
-      <w:proofErr w:type="gramEnd"/>
     </w:p>
     <w:p>
       <w:pPr>
@@ -5072,6 +3960,7 @@
           <w:sz w:val="18"/>
           <w:szCs w:val="18"/>
         </w:rPr>
+        <w:lastRenderedPageBreak/>
         <w:t>评论</w:t>
       </w:r>
     </w:p>
@@ -5093,7 +3982,7 @@
           <w:szCs w:val="24"/>
         </w:rPr>
       </w:pPr>
-      <w:hyperlink r:id="rId25" w:anchor="%E4%BB%BB%E5%8A%A1%E6%8F%8F%E8%BF%B0" w:history="1">
+      <w:hyperlink r:id="rId26" w:anchor="%E4%BB%BB%E5%8A%A1%E6%8F%8F%E8%BF%B0" w:history="1">
         <w:r>
           <w:rPr>
             <w:rFonts w:ascii="微软雅黑" w:eastAsia="微软雅黑" w:hAnsi="微软雅黑" w:cs="Segoe UI" w:hint="eastAsia"/>
@@ -5118,14 +4007,14 @@
         <w:spacing w:before="100" w:beforeAutospacing="1" w:after="100" w:afterAutospacing="1"/>
         <w:jc w:val="left"/>
         <w:rPr>
-          <w:rFonts w:ascii="微软雅黑" w:eastAsia="微软雅黑" w:hAnsi="微软雅黑" w:cs="Segoe UI" w:hint="eastAsia"/>
-          <w:color w:val="333333"/>
-          <w:kern w:val="0"/>
-          <w:sz w:val="24"/>
-          <w:szCs w:val="24"/>
-        </w:rPr>
-      </w:pPr>
-      <w:hyperlink r:id="rId26" w:anchor="%E7%BC%96%E7%A8%8B%E8%A6%81%E6%B1%82" w:history="1">
+          <w:rFonts w:ascii="微软雅黑" w:eastAsia="微软雅黑" w:hAnsi="微软雅黑" w:cs="Segoe UI"/>
+          <w:color w:val="333333"/>
+          <w:kern w:val="0"/>
+          <w:sz w:val="24"/>
+          <w:szCs w:val="24"/>
+        </w:rPr>
+      </w:pPr>
+      <w:hyperlink r:id="rId27" w:anchor="%E7%BC%96%E7%A8%8B%E8%A6%81%E6%B1%82" w:history="1">
         <w:r>
           <w:rPr>
             <w:rFonts w:ascii="微软雅黑" w:eastAsia="微软雅黑" w:hAnsi="微软雅黑" w:cs="Segoe UI" w:hint="eastAsia"/>
@@ -5150,14 +4039,14 @@
         <w:spacing w:before="100" w:beforeAutospacing="1" w:after="100" w:afterAutospacing="1"/>
         <w:jc w:val="left"/>
         <w:rPr>
-          <w:rFonts w:ascii="微软雅黑" w:eastAsia="微软雅黑" w:hAnsi="微软雅黑" w:cs="Segoe UI" w:hint="eastAsia"/>
-          <w:color w:val="333333"/>
-          <w:kern w:val="0"/>
-          <w:sz w:val="24"/>
-          <w:szCs w:val="24"/>
-        </w:rPr>
-      </w:pPr>
-      <w:hyperlink r:id="rId27" w:anchor="%E6%B5%8B%E8%AF%95%E8%AF%B4%E6%98%8E" w:history="1">
+          <w:rFonts w:ascii="微软雅黑" w:eastAsia="微软雅黑" w:hAnsi="微软雅黑" w:cs="Segoe UI"/>
+          <w:color w:val="333333"/>
+          <w:kern w:val="0"/>
+          <w:sz w:val="24"/>
+          <w:szCs w:val="24"/>
+        </w:rPr>
+      </w:pPr>
+      <w:hyperlink r:id="rId28" w:anchor="%E6%B5%8B%E8%AF%95%E8%AF%B4%E6%98%8E" w:history="1">
         <w:r>
           <w:rPr>
             <w:rFonts w:ascii="微软雅黑" w:eastAsia="微软雅黑" w:hAnsi="微软雅黑" w:cs="Segoe UI" w:hint="eastAsia"/>
@@ -5178,23 +4067,23 @@
         <w:spacing w:before="225" w:after="225"/>
         <w:jc w:val="left"/>
         <w:rPr>
-          <w:rFonts w:ascii="微软雅黑" w:eastAsia="微软雅黑" w:hAnsi="微软雅黑" w:cs="Segoe UI" w:hint="eastAsia"/>
-          <w:color w:val="333333"/>
-          <w:kern w:val="0"/>
-          <w:sz w:val="24"/>
-          <w:szCs w:val="24"/>
-        </w:rPr>
-      </w:pPr>
-      <w:r>
-        <w:rPr>
-          <w:rFonts w:ascii="微软雅黑" w:eastAsia="微软雅黑" w:hAnsi="微软雅黑" w:cs="Segoe UI" w:hint="eastAsia"/>
+          <w:rFonts w:ascii="微软雅黑" w:eastAsia="微软雅黑" w:hAnsi="微软雅黑" w:cs="Segoe UI"/>
+          <w:color w:val="333333"/>
+          <w:kern w:val="0"/>
+          <w:sz w:val="24"/>
+          <w:szCs w:val="24"/>
+        </w:rPr>
+      </w:pPr>
+      <w:r>
+        <w:rPr>
+          <w:rFonts w:ascii="微软雅黑" w:eastAsia="微软雅黑" w:hAnsi="微软雅黑" w:cs="Segoe UI"/>
           <w:color w:val="333333"/>
           <w:kern w:val="0"/>
           <w:sz w:val="24"/>
           <w:szCs w:val="24"/>
         </w:rPr>
         <w:pict w14:anchorId="5C31BD1A">
-          <v:rect id="_x0000_i1081" style="width:0;height:0" o:hralign="center" o:hrstd="t" o:hr="t" fillcolor="#a0a0a0" stroked="f"/>
+          <v:rect id="_x0000_i1037" style="width:0;height:0" o:hralign="center" o:hrstd="t" o:hr="t" fillcolor="#a0a0a0" stroked="f"/>
         </w:pict>
       </w:r>
     </w:p>
@@ -5206,6 +4095,17 @@
         <w:jc w:val="left"/>
         <w:outlineLvl w:val="2"/>
         <w:rPr>
+          <w:rFonts w:ascii="微软雅黑" w:eastAsia="微软雅黑" w:hAnsi="微软雅黑" w:cs="Segoe UI"/>
+          <w:b/>
+          <w:bCs/>
+          <w:color w:val="333333"/>
+          <w:kern w:val="0"/>
+          <w:sz w:val="36"/>
+          <w:szCs w:val="36"/>
+        </w:rPr>
+      </w:pPr>
+      <w:r>
+        <w:rPr>
           <w:rFonts w:ascii="微软雅黑" w:eastAsia="微软雅黑" w:hAnsi="微软雅黑" w:cs="Segoe UI" w:hint="eastAsia"/>
           <w:b/>
           <w:bCs/>
@@ -5214,6 +4114,50 @@
           <w:sz w:val="36"/>
           <w:szCs w:val="36"/>
         </w:rPr>
+        <w:t>任务描述</w:t>
+      </w:r>
+    </w:p>
+    <w:p>
+      <w:pPr>
+        <w:widowControl/>
+        <w:shd w:val="clear" w:color="auto" w:fill="FAFAFA"/>
+        <w:spacing w:after="240" w:line="420" w:lineRule="atLeast"/>
+        <w:jc w:val="left"/>
+        <w:rPr>
+          <w:rFonts w:ascii="微软雅黑" w:eastAsia="微软雅黑" w:hAnsi="微软雅黑" w:cs="Segoe UI"/>
+          <w:color w:val="333333"/>
+          <w:kern w:val="0"/>
+          <w:sz w:val="24"/>
+          <w:szCs w:val="24"/>
+        </w:rPr>
+      </w:pPr>
+      <w:r>
+        <w:rPr>
+          <w:rFonts w:ascii="微软雅黑" w:eastAsia="微软雅黑" w:hAnsi="微软雅黑" w:cs="Segoe UI" w:hint="eastAsia"/>
+          <w:color w:val="333333"/>
+          <w:kern w:val="0"/>
+          <w:sz w:val="24"/>
+          <w:szCs w:val="24"/>
+        </w:rPr>
+        <w:t>本关任务：栈是一种只能在一端进行插入和删除操作的数据结构，按照先进后出的原则存储数据，先进入的数据被压入栈底，最后的数据在栈顶，需要读数据的时候从栈顶开始弹出数据（最后一个数据被第一个读出来）。定义栈类mystack，用一个动态整型数组存放栈的数据，数据成员包括指向动态数组的指针，栈的最大规模（缺省值为100）和栈顶指针，要求能够判别栈满和栈空，数据进栈函数push，出栈函数pop等。</w:t>
+      </w:r>
+    </w:p>
+    <w:p>
+      <w:pPr>
+        <w:widowControl/>
+        <w:shd w:val="clear" w:color="auto" w:fill="FAFAFA"/>
+        <w:spacing w:before="240" w:after="240"/>
+        <w:jc w:val="left"/>
+        <w:outlineLvl w:val="2"/>
+        <w:rPr>
+          <w:rFonts w:ascii="微软雅黑" w:eastAsia="微软雅黑" w:hAnsi="微软雅黑" w:cs="Segoe UI"/>
+          <w:b/>
+          <w:bCs/>
+          <w:color w:val="333333"/>
+          <w:kern w:val="0"/>
+          <w:sz w:val="36"/>
+          <w:szCs w:val="36"/>
+        </w:rPr>
       </w:pPr>
       <w:r>
         <w:rPr>
@@ -5225,7 +4169,7 @@
           <w:sz w:val="36"/>
           <w:szCs w:val="36"/>
         </w:rPr>
-        <w:t>任务描述</w:t>
+        <w:t>编程要求</w:t>
       </w:r>
     </w:p>
     <w:p>
@@ -5235,12 +4179,37 @@
         <w:spacing w:after="240" w:line="420" w:lineRule="atLeast"/>
         <w:jc w:val="left"/>
         <w:rPr>
+          <w:rFonts w:ascii="微软雅黑" w:eastAsia="微软雅黑" w:hAnsi="微软雅黑" w:cs="Segoe UI"/>
+          <w:color w:val="333333"/>
+          <w:kern w:val="0"/>
+          <w:sz w:val="24"/>
+          <w:szCs w:val="24"/>
+        </w:rPr>
+      </w:pPr>
+      <w:r>
+        <w:rPr>
           <w:rFonts w:ascii="微软雅黑" w:eastAsia="微软雅黑" w:hAnsi="微软雅黑" w:cs="Segoe UI" w:hint="eastAsia"/>
           <w:color w:val="333333"/>
           <w:kern w:val="0"/>
           <w:sz w:val="24"/>
           <w:szCs w:val="24"/>
         </w:rPr>
+        <w:t>根据提示，在右侧编辑器补充代码，main()函数已隐藏以避免被修改，内容如下：</w:t>
+      </w:r>
+    </w:p>
+    <w:p>
+      <w:pPr>
+        <w:widowControl/>
+        <w:shd w:val="clear" w:color="auto" w:fill="FAFAFA"/>
+        <w:spacing w:after="240" w:line="420" w:lineRule="atLeast"/>
+        <w:jc w:val="left"/>
+        <w:rPr>
+          <w:rFonts w:ascii="微软雅黑" w:eastAsia="微软雅黑" w:hAnsi="微软雅黑" w:cs="Segoe UI"/>
+          <w:color w:val="333333"/>
+          <w:kern w:val="0"/>
+          <w:sz w:val="24"/>
+          <w:szCs w:val="24"/>
+        </w:rPr>
       </w:pPr>
       <w:r>
         <w:rPr>
@@ -5250,9 +4219,8 @@
           <w:sz w:val="24"/>
           <w:szCs w:val="24"/>
         </w:rPr>
-        <w:t>本关任务：</w:t>
-      </w:r>
-      <w:proofErr w:type="gramStart"/>
+        <w:t xml:space="preserve">int main() { int num[]={1,3,5,7,9,11},i,data; mystack s(5); cout&lt;&lt;"The stack is empty: "&lt;&lt;s.isempty()&lt;&lt;endl; cout&lt;&lt;"The stack is full: "&lt;&lt;s.isfull()&lt;&lt;endl; for(i=0;i&lt;=5;i++) { if(s.push(num[i])) cout&lt;&lt;"Push "&lt;&lt;num[i]&lt;&lt;" success!"&lt;&lt;endl; else cout&lt;&lt;"Push "&lt;&lt;num[i]&lt;&lt;" fail!"&lt;&lt;endl; } cout&lt;&lt;"The stack is empty: "&lt;&lt;s.isempty()&lt;&lt;endl; </w:t>
+      </w:r>
       <w:r>
         <w:rPr>
           <w:rFonts w:ascii="微软雅黑" w:eastAsia="微软雅黑" w:hAnsi="微软雅黑" w:cs="Segoe UI" w:hint="eastAsia"/>
@@ -5261,283 +4229,8 @@
           <w:sz w:val="24"/>
           <w:szCs w:val="24"/>
         </w:rPr>
-        <w:t>栈</w:t>
-      </w:r>
-      <w:proofErr w:type="gramEnd"/>
-      <w:r>
-        <w:rPr>
-          <w:rFonts w:ascii="微软雅黑" w:eastAsia="微软雅黑" w:hAnsi="微软雅黑" w:cs="Segoe UI" w:hint="eastAsia"/>
-          <w:color w:val="333333"/>
-          <w:kern w:val="0"/>
-          <w:sz w:val="24"/>
-          <w:szCs w:val="24"/>
-        </w:rPr>
-        <w:t>是一种只能在一端进行插入和删除操作的数据结构，按照先进后出的原则存储数据，先进入的数据被压入</w:t>
-      </w:r>
-      <w:proofErr w:type="gramStart"/>
-      <w:r>
-        <w:rPr>
-          <w:rFonts w:ascii="微软雅黑" w:eastAsia="微软雅黑" w:hAnsi="微软雅黑" w:cs="Segoe UI" w:hint="eastAsia"/>
-          <w:color w:val="333333"/>
-          <w:kern w:val="0"/>
-          <w:sz w:val="24"/>
-          <w:szCs w:val="24"/>
-        </w:rPr>
-        <w:t>栈</w:t>
-      </w:r>
-      <w:proofErr w:type="gramEnd"/>
-      <w:r>
-        <w:rPr>
-          <w:rFonts w:ascii="微软雅黑" w:eastAsia="微软雅黑" w:hAnsi="微软雅黑" w:cs="Segoe UI" w:hint="eastAsia"/>
-          <w:color w:val="333333"/>
-          <w:kern w:val="0"/>
-          <w:sz w:val="24"/>
-          <w:szCs w:val="24"/>
-        </w:rPr>
-        <w:t>底，最后的数据在</w:t>
-      </w:r>
-      <w:proofErr w:type="gramStart"/>
-      <w:r>
-        <w:rPr>
-          <w:rFonts w:ascii="微软雅黑" w:eastAsia="微软雅黑" w:hAnsi="微软雅黑" w:cs="Segoe UI" w:hint="eastAsia"/>
-          <w:color w:val="333333"/>
-          <w:kern w:val="0"/>
-          <w:sz w:val="24"/>
-          <w:szCs w:val="24"/>
-        </w:rPr>
-        <w:t>栈</w:t>
-      </w:r>
-      <w:proofErr w:type="gramEnd"/>
-      <w:r>
-        <w:rPr>
-          <w:rFonts w:ascii="微软雅黑" w:eastAsia="微软雅黑" w:hAnsi="微软雅黑" w:cs="Segoe UI" w:hint="eastAsia"/>
-          <w:color w:val="333333"/>
-          <w:kern w:val="0"/>
-          <w:sz w:val="24"/>
-          <w:szCs w:val="24"/>
-        </w:rPr>
-        <w:t>顶，需要读数据的时候从</w:t>
-      </w:r>
-      <w:proofErr w:type="gramStart"/>
-      <w:r>
-        <w:rPr>
-          <w:rFonts w:ascii="微软雅黑" w:eastAsia="微软雅黑" w:hAnsi="微软雅黑" w:cs="Segoe UI" w:hint="eastAsia"/>
-          <w:color w:val="333333"/>
-          <w:kern w:val="0"/>
-          <w:sz w:val="24"/>
-          <w:szCs w:val="24"/>
-        </w:rPr>
-        <w:t>栈顶开始</w:t>
-      </w:r>
-      <w:proofErr w:type="gramEnd"/>
-      <w:r>
-        <w:rPr>
-          <w:rFonts w:ascii="微软雅黑" w:eastAsia="微软雅黑" w:hAnsi="微软雅黑" w:cs="Segoe UI" w:hint="eastAsia"/>
-          <w:color w:val="333333"/>
-          <w:kern w:val="0"/>
-          <w:sz w:val="24"/>
-          <w:szCs w:val="24"/>
-        </w:rPr>
-        <w:t>弹出数据（最后一个数据被第一个读出来）。定义</w:t>
-      </w:r>
-      <w:proofErr w:type="gramStart"/>
-      <w:r>
-        <w:rPr>
-          <w:rFonts w:ascii="微软雅黑" w:eastAsia="微软雅黑" w:hAnsi="微软雅黑" w:cs="Segoe UI" w:hint="eastAsia"/>
-          <w:color w:val="333333"/>
-          <w:kern w:val="0"/>
-          <w:sz w:val="24"/>
-          <w:szCs w:val="24"/>
-        </w:rPr>
-        <w:t>栈</w:t>
-      </w:r>
-      <w:proofErr w:type="gramEnd"/>
-      <w:r>
-        <w:rPr>
-          <w:rFonts w:ascii="微软雅黑" w:eastAsia="微软雅黑" w:hAnsi="微软雅黑" w:cs="Segoe UI" w:hint="eastAsia"/>
-          <w:color w:val="333333"/>
-          <w:kern w:val="0"/>
-          <w:sz w:val="24"/>
-          <w:szCs w:val="24"/>
-        </w:rPr>
-        <w:t>类</w:t>
-      </w:r>
-      <w:proofErr w:type="spellStart"/>
-      <w:r>
-        <w:rPr>
-          <w:rFonts w:ascii="微软雅黑" w:eastAsia="微软雅黑" w:hAnsi="微软雅黑" w:cs="Segoe UI" w:hint="eastAsia"/>
-          <w:color w:val="333333"/>
-          <w:kern w:val="0"/>
-          <w:sz w:val="24"/>
-          <w:szCs w:val="24"/>
-        </w:rPr>
         <w:lastRenderedPageBreak/>
-        <w:t>mystack</w:t>
-      </w:r>
-      <w:proofErr w:type="spellEnd"/>
-      <w:r>
-        <w:rPr>
-          <w:rFonts w:ascii="微软雅黑" w:eastAsia="微软雅黑" w:hAnsi="微软雅黑" w:cs="Segoe UI" w:hint="eastAsia"/>
-          <w:color w:val="333333"/>
-          <w:kern w:val="0"/>
-          <w:sz w:val="24"/>
-          <w:szCs w:val="24"/>
-        </w:rPr>
-        <w:t>，用一个动态整型数组存放</w:t>
-      </w:r>
-      <w:proofErr w:type="gramStart"/>
-      <w:r>
-        <w:rPr>
-          <w:rFonts w:ascii="微软雅黑" w:eastAsia="微软雅黑" w:hAnsi="微软雅黑" w:cs="Segoe UI" w:hint="eastAsia"/>
-          <w:color w:val="333333"/>
-          <w:kern w:val="0"/>
-          <w:sz w:val="24"/>
-          <w:szCs w:val="24"/>
-        </w:rPr>
-        <w:t>栈</w:t>
-      </w:r>
-      <w:proofErr w:type="gramEnd"/>
-      <w:r>
-        <w:rPr>
-          <w:rFonts w:ascii="微软雅黑" w:eastAsia="微软雅黑" w:hAnsi="微软雅黑" w:cs="Segoe UI" w:hint="eastAsia"/>
-          <w:color w:val="333333"/>
-          <w:kern w:val="0"/>
-          <w:sz w:val="24"/>
-          <w:szCs w:val="24"/>
-        </w:rPr>
-        <w:t>的数据，数据成员包括指向动态数组的指针，</w:t>
-      </w:r>
-      <w:proofErr w:type="gramStart"/>
-      <w:r>
-        <w:rPr>
-          <w:rFonts w:ascii="微软雅黑" w:eastAsia="微软雅黑" w:hAnsi="微软雅黑" w:cs="Segoe UI" w:hint="eastAsia"/>
-          <w:color w:val="333333"/>
-          <w:kern w:val="0"/>
-          <w:sz w:val="24"/>
-          <w:szCs w:val="24"/>
-        </w:rPr>
-        <w:t>栈</w:t>
-      </w:r>
-      <w:proofErr w:type="gramEnd"/>
-      <w:r>
-        <w:rPr>
-          <w:rFonts w:ascii="微软雅黑" w:eastAsia="微软雅黑" w:hAnsi="微软雅黑" w:cs="Segoe UI" w:hint="eastAsia"/>
-          <w:color w:val="333333"/>
-          <w:kern w:val="0"/>
-          <w:sz w:val="24"/>
-          <w:szCs w:val="24"/>
-        </w:rPr>
-        <w:t>的最大规模（缺省值为100）和</w:t>
-      </w:r>
-      <w:proofErr w:type="gramStart"/>
-      <w:r>
-        <w:rPr>
-          <w:rFonts w:ascii="微软雅黑" w:eastAsia="微软雅黑" w:hAnsi="微软雅黑" w:cs="Segoe UI" w:hint="eastAsia"/>
-          <w:color w:val="333333"/>
-          <w:kern w:val="0"/>
-          <w:sz w:val="24"/>
-          <w:szCs w:val="24"/>
-        </w:rPr>
-        <w:t>栈</w:t>
-      </w:r>
-      <w:proofErr w:type="gramEnd"/>
-      <w:r>
-        <w:rPr>
-          <w:rFonts w:ascii="微软雅黑" w:eastAsia="微软雅黑" w:hAnsi="微软雅黑" w:cs="Segoe UI" w:hint="eastAsia"/>
-          <w:color w:val="333333"/>
-          <w:kern w:val="0"/>
-          <w:sz w:val="24"/>
-          <w:szCs w:val="24"/>
-        </w:rPr>
-        <w:t>顶指针，要求能够判别</w:t>
-      </w:r>
-      <w:proofErr w:type="gramStart"/>
-      <w:r>
-        <w:rPr>
-          <w:rFonts w:ascii="微软雅黑" w:eastAsia="微软雅黑" w:hAnsi="微软雅黑" w:cs="Segoe UI" w:hint="eastAsia"/>
-          <w:color w:val="333333"/>
-          <w:kern w:val="0"/>
-          <w:sz w:val="24"/>
-          <w:szCs w:val="24"/>
-        </w:rPr>
-        <w:t>栈</w:t>
-      </w:r>
-      <w:proofErr w:type="gramEnd"/>
-      <w:r>
-        <w:rPr>
-          <w:rFonts w:ascii="微软雅黑" w:eastAsia="微软雅黑" w:hAnsi="微软雅黑" w:cs="Segoe UI" w:hint="eastAsia"/>
-          <w:color w:val="333333"/>
-          <w:kern w:val="0"/>
-          <w:sz w:val="24"/>
-          <w:szCs w:val="24"/>
-        </w:rPr>
-        <w:t>满和</w:t>
-      </w:r>
-      <w:proofErr w:type="gramStart"/>
-      <w:r>
-        <w:rPr>
-          <w:rFonts w:ascii="微软雅黑" w:eastAsia="微软雅黑" w:hAnsi="微软雅黑" w:cs="Segoe UI" w:hint="eastAsia"/>
-          <w:color w:val="333333"/>
-          <w:kern w:val="0"/>
-          <w:sz w:val="24"/>
-          <w:szCs w:val="24"/>
-        </w:rPr>
-        <w:t>栈</w:t>
-      </w:r>
-      <w:proofErr w:type="gramEnd"/>
-      <w:r>
-        <w:rPr>
-          <w:rFonts w:ascii="微软雅黑" w:eastAsia="微软雅黑" w:hAnsi="微软雅黑" w:cs="Segoe UI" w:hint="eastAsia"/>
-          <w:color w:val="333333"/>
-          <w:kern w:val="0"/>
-          <w:sz w:val="24"/>
-          <w:szCs w:val="24"/>
-        </w:rPr>
-        <w:t>空，数据进</w:t>
-      </w:r>
-      <w:proofErr w:type="gramStart"/>
-      <w:r>
-        <w:rPr>
-          <w:rFonts w:ascii="微软雅黑" w:eastAsia="微软雅黑" w:hAnsi="微软雅黑" w:cs="Segoe UI" w:hint="eastAsia"/>
-          <w:color w:val="333333"/>
-          <w:kern w:val="0"/>
-          <w:sz w:val="24"/>
-          <w:szCs w:val="24"/>
-        </w:rPr>
-        <w:t>栈</w:t>
-      </w:r>
-      <w:proofErr w:type="gramEnd"/>
-      <w:r>
-        <w:rPr>
-          <w:rFonts w:ascii="微软雅黑" w:eastAsia="微软雅黑" w:hAnsi="微软雅黑" w:cs="Segoe UI" w:hint="eastAsia"/>
-          <w:color w:val="333333"/>
-          <w:kern w:val="0"/>
-          <w:sz w:val="24"/>
-          <w:szCs w:val="24"/>
-        </w:rPr>
-        <w:t>函数push，出</w:t>
-      </w:r>
-      <w:proofErr w:type="gramStart"/>
-      <w:r>
-        <w:rPr>
-          <w:rFonts w:ascii="微软雅黑" w:eastAsia="微软雅黑" w:hAnsi="微软雅黑" w:cs="Segoe UI" w:hint="eastAsia"/>
-          <w:color w:val="333333"/>
-          <w:kern w:val="0"/>
-          <w:sz w:val="24"/>
-          <w:szCs w:val="24"/>
-        </w:rPr>
-        <w:t>栈</w:t>
-      </w:r>
-      <w:proofErr w:type="gramEnd"/>
-      <w:r>
-        <w:rPr>
-          <w:rFonts w:ascii="微软雅黑" w:eastAsia="微软雅黑" w:hAnsi="微软雅黑" w:cs="Segoe UI" w:hint="eastAsia"/>
-          <w:color w:val="333333"/>
-          <w:kern w:val="0"/>
-          <w:sz w:val="24"/>
-          <w:szCs w:val="24"/>
-        </w:rPr>
-        <w:t>函数pop等。</w:t>
+        <w:t>cout&lt;&lt;"The stack is full: "&lt;&lt;s.isfull()&lt;&lt;endl; for(i=0;i&lt;=5;i++) { if(s.pop(data)) cout&lt;&lt;"Pop "&lt;&lt;data&lt;&lt;" success!"&lt;&lt;endl; else cout&lt;&lt;"Pop fail!"&lt;&lt;endl; } return 0; } 请从给出的main()函数推断出要实现的功能和函数。给出的main()函数不一定代表真实的测试程序的方式。</w:t>
       </w:r>
     </w:p>
     <w:p>
@@ -5548,6 +4241,17 @@
         <w:jc w:val="left"/>
         <w:outlineLvl w:val="2"/>
         <w:rPr>
+          <w:rFonts w:ascii="微软雅黑" w:eastAsia="微软雅黑" w:hAnsi="微软雅黑" w:cs="Segoe UI"/>
+          <w:b/>
+          <w:bCs/>
+          <w:color w:val="333333"/>
+          <w:kern w:val="0"/>
+          <w:sz w:val="36"/>
+          <w:szCs w:val="36"/>
+        </w:rPr>
+      </w:pPr>
+      <w:r>
+        <w:rPr>
           <w:rFonts w:ascii="微软雅黑" w:eastAsia="微软雅黑" w:hAnsi="微软雅黑" w:cs="Segoe UI" w:hint="eastAsia"/>
           <w:b/>
           <w:bCs/>
@@ -5556,18 +4260,7 @@
           <w:sz w:val="36"/>
           <w:szCs w:val="36"/>
         </w:rPr>
-      </w:pPr>
-      <w:r>
-        <w:rPr>
-          <w:rFonts w:ascii="微软雅黑" w:eastAsia="微软雅黑" w:hAnsi="微软雅黑" w:cs="Segoe UI" w:hint="eastAsia"/>
-          <w:b/>
-          <w:bCs/>
-          <w:color w:val="333333"/>
-          <w:kern w:val="0"/>
-          <w:sz w:val="36"/>
-          <w:szCs w:val="36"/>
-        </w:rPr>
-        <w:t>编程要求</w:t>
+        <w:t>测试说明</w:t>
       </w:r>
     </w:p>
     <w:p>
@@ -5577,751 +4270,22 @@
         <w:spacing w:after="240" w:line="420" w:lineRule="atLeast"/>
         <w:jc w:val="left"/>
         <w:rPr>
+          <w:rFonts w:ascii="微软雅黑" w:eastAsia="微软雅黑" w:hAnsi="微软雅黑" w:cs="Segoe UI"/>
+          <w:color w:val="333333"/>
+          <w:kern w:val="0"/>
+          <w:sz w:val="24"/>
+          <w:szCs w:val="24"/>
+        </w:rPr>
+      </w:pPr>
+      <w:r>
+        <w:rPr>
           <w:rFonts w:ascii="微软雅黑" w:eastAsia="微软雅黑" w:hAnsi="微软雅黑" w:cs="Segoe UI" w:hint="eastAsia"/>
           <w:color w:val="333333"/>
           <w:kern w:val="0"/>
           <w:sz w:val="24"/>
           <w:szCs w:val="24"/>
         </w:rPr>
-      </w:pPr>
-      <w:r>
-        <w:rPr>
-          <w:rFonts w:ascii="微软雅黑" w:eastAsia="微软雅黑" w:hAnsi="微软雅黑" w:cs="Segoe UI" w:hint="eastAsia"/>
-          <w:color w:val="333333"/>
-          <w:kern w:val="0"/>
-          <w:sz w:val="24"/>
-          <w:szCs w:val="24"/>
-        </w:rPr>
-        <w:t>根据提示，在右侧编辑器补充代码，main()函数已隐藏以避免被修改，内容如下：</w:t>
-      </w:r>
-    </w:p>
-    <w:p>
-      <w:pPr>
-        <w:widowControl/>
-        <w:shd w:val="clear" w:color="auto" w:fill="FAFAFA"/>
-        <w:spacing w:after="240" w:line="420" w:lineRule="atLeast"/>
-        <w:jc w:val="left"/>
-        <w:rPr>
-          <w:rFonts w:ascii="微软雅黑" w:eastAsia="微软雅黑" w:hAnsi="微软雅黑" w:cs="Segoe UI" w:hint="eastAsia"/>
-          <w:color w:val="333333"/>
-          <w:kern w:val="0"/>
-          <w:sz w:val="24"/>
-          <w:szCs w:val="24"/>
-        </w:rPr>
-      </w:pPr>
-      <w:r>
-        <w:rPr>
-          <w:rFonts w:ascii="微软雅黑" w:eastAsia="微软雅黑" w:hAnsi="微软雅黑" w:cs="Segoe UI" w:hint="eastAsia"/>
-          <w:color w:val="333333"/>
-          <w:kern w:val="0"/>
-          <w:sz w:val="24"/>
-          <w:szCs w:val="24"/>
-        </w:rPr>
-        <w:t>int main() { int num[]={1,3,5,7,9,11},</w:t>
-      </w:r>
-      <w:proofErr w:type="spellStart"/>
-      <w:r>
-        <w:rPr>
-          <w:rFonts w:ascii="微软雅黑" w:eastAsia="微软雅黑" w:hAnsi="微软雅黑" w:cs="Segoe UI" w:hint="eastAsia"/>
-          <w:color w:val="333333"/>
-          <w:kern w:val="0"/>
-          <w:sz w:val="24"/>
-          <w:szCs w:val="24"/>
-        </w:rPr>
-        <w:t>i,data</w:t>
-      </w:r>
-      <w:proofErr w:type="spellEnd"/>
-      <w:r>
-        <w:rPr>
-          <w:rFonts w:ascii="微软雅黑" w:eastAsia="微软雅黑" w:hAnsi="微软雅黑" w:cs="Segoe UI" w:hint="eastAsia"/>
-          <w:color w:val="333333"/>
-          <w:kern w:val="0"/>
-          <w:sz w:val="24"/>
-          <w:szCs w:val="24"/>
-        </w:rPr>
-        <w:t xml:space="preserve">; </w:t>
-      </w:r>
-      <w:proofErr w:type="spellStart"/>
-      <w:r>
-        <w:rPr>
-          <w:rFonts w:ascii="微软雅黑" w:eastAsia="微软雅黑" w:hAnsi="微软雅黑" w:cs="Segoe UI" w:hint="eastAsia"/>
-          <w:color w:val="333333"/>
-          <w:kern w:val="0"/>
-          <w:sz w:val="24"/>
-          <w:szCs w:val="24"/>
-        </w:rPr>
-        <w:t>mystack</w:t>
-      </w:r>
-      <w:proofErr w:type="spellEnd"/>
-      <w:r>
-        <w:rPr>
-          <w:rFonts w:ascii="微软雅黑" w:eastAsia="微软雅黑" w:hAnsi="微软雅黑" w:cs="Segoe UI" w:hint="eastAsia"/>
-          <w:color w:val="333333"/>
-          <w:kern w:val="0"/>
-          <w:sz w:val="24"/>
-          <w:szCs w:val="24"/>
-        </w:rPr>
-        <w:t xml:space="preserve"> s(5); </w:t>
-      </w:r>
-      <w:proofErr w:type="spellStart"/>
-      <w:r>
-        <w:rPr>
-          <w:rFonts w:ascii="微软雅黑" w:eastAsia="微软雅黑" w:hAnsi="微软雅黑" w:cs="Segoe UI" w:hint="eastAsia"/>
-          <w:color w:val="333333"/>
-          <w:kern w:val="0"/>
-          <w:sz w:val="24"/>
-          <w:szCs w:val="24"/>
-        </w:rPr>
-        <w:t>cout</w:t>
-      </w:r>
-      <w:proofErr w:type="spellEnd"/>
-      <w:r>
-        <w:rPr>
-          <w:rFonts w:ascii="微软雅黑" w:eastAsia="微软雅黑" w:hAnsi="微软雅黑" w:cs="Segoe UI" w:hint="eastAsia"/>
-          <w:color w:val="333333"/>
-          <w:kern w:val="0"/>
-          <w:sz w:val="24"/>
-          <w:szCs w:val="24"/>
-        </w:rPr>
-        <w:t>&lt;&lt;"The stack is empty: "&lt;&lt;</w:t>
-      </w:r>
-      <w:proofErr w:type="spellStart"/>
-      <w:r>
-        <w:rPr>
-          <w:rFonts w:ascii="微软雅黑" w:eastAsia="微软雅黑" w:hAnsi="微软雅黑" w:cs="Segoe UI" w:hint="eastAsia"/>
-          <w:color w:val="333333"/>
-          <w:kern w:val="0"/>
-          <w:sz w:val="24"/>
-          <w:szCs w:val="24"/>
-        </w:rPr>
-        <w:t>s.isempty</w:t>
-      </w:r>
-      <w:proofErr w:type="spellEnd"/>
-      <w:r>
-        <w:rPr>
-          <w:rFonts w:ascii="微软雅黑" w:eastAsia="微软雅黑" w:hAnsi="微软雅黑" w:cs="Segoe UI" w:hint="eastAsia"/>
-          <w:color w:val="333333"/>
-          <w:kern w:val="0"/>
-          <w:sz w:val="24"/>
-          <w:szCs w:val="24"/>
-        </w:rPr>
-        <w:t>()&lt;&lt;</w:t>
-      </w:r>
-      <w:proofErr w:type="spellStart"/>
-      <w:r>
-        <w:rPr>
-          <w:rFonts w:ascii="微软雅黑" w:eastAsia="微软雅黑" w:hAnsi="微软雅黑" w:cs="Segoe UI" w:hint="eastAsia"/>
-          <w:color w:val="333333"/>
-          <w:kern w:val="0"/>
-          <w:sz w:val="24"/>
-          <w:szCs w:val="24"/>
-        </w:rPr>
-        <w:t>endl</w:t>
-      </w:r>
-      <w:proofErr w:type="spellEnd"/>
-      <w:r>
-        <w:rPr>
-          <w:rFonts w:ascii="微软雅黑" w:eastAsia="微软雅黑" w:hAnsi="微软雅黑" w:cs="Segoe UI" w:hint="eastAsia"/>
-          <w:color w:val="333333"/>
-          <w:kern w:val="0"/>
-          <w:sz w:val="24"/>
-          <w:szCs w:val="24"/>
-        </w:rPr>
-        <w:t xml:space="preserve">; </w:t>
-      </w:r>
-      <w:proofErr w:type="spellStart"/>
-      <w:r>
-        <w:rPr>
-          <w:rFonts w:ascii="微软雅黑" w:eastAsia="微软雅黑" w:hAnsi="微软雅黑" w:cs="Segoe UI" w:hint="eastAsia"/>
-          <w:color w:val="333333"/>
-          <w:kern w:val="0"/>
-          <w:sz w:val="24"/>
-          <w:szCs w:val="24"/>
-        </w:rPr>
-        <w:t>cout</w:t>
-      </w:r>
-      <w:proofErr w:type="spellEnd"/>
-      <w:r>
-        <w:rPr>
-          <w:rFonts w:ascii="微软雅黑" w:eastAsia="微软雅黑" w:hAnsi="微软雅黑" w:cs="Segoe UI" w:hint="eastAsia"/>
-          <w:color w:val="333333"/>
-          <w:kern w:val="0"/>
-          <w:sz w:val="24"/>
-          <w:szCs w:val="24"/>
-        </w:rPr>
-        <w:t>&lt;&lt;"The stack is full: "&lt;&lt;</w:t>
-      </w:r>
-      <w:proofErr w:type="spellStart"/>
-      <w:r>
-        <w:rPr>
-          <w:rFonts w:ascii="微软雅黑" w:eastAsia="微软雅黑" w:hAnsi="微软雅黑" w:cs="Segoe UI" w:hint="eastAsia"/>
-          <w:color w:val="333333"/>
-          <w:kern w:val="0"/>
-          <w:sz w:val="24"/>
-          <w:szCs w:val="24"/>
-        </w:rPr>
-        <w:t>s.isfull</w:t>
-      </w:r>
-      <w:proofErr w:type="spellEnd"/>
-      <w:r>
-        <w:rPr>
-          <w:rFonts w:ascii="微软雅黑" w:eastAsia="微软雅黑" w:hAnsi="微软雅黑" w:cs="Segoe UI" w:hint="eastAsia"/>
-          <w:color w:val="333333"/>
-          <w:kern w:val="0"/>
-          <w:sz w:val="24"/>
-          <w:szCs w:val="24"/>
-        </w:rPr>
-        <w:t>()&lt;&lt;</w:t>
-      </w:r>
-      <w:proofErr w:type="spellStart"/>
-      <w:r>
-        <w:rPr>
-          <w:rFonts w:ascii="微软雅黑" w:eastAsia="微软雅黑" w:hAnsi="微软雅黑" w:cs="Segoe UI" w:hint="eastAsia"/>
-          <w:color w:val="333333"/>
-          <w:kern w:val="0"/>
-          <w:sz w:val="24"/>
-          <w:szCs w:val="24"/>
-        </w:rPr>
-        <w:t>endl</w:t>
-      </w:r>
-      <w:proofErr w:type="spellEnd"/>
-      <w:r>
-        <w:rPr>
-          <w:rFonts w:ascii="微软雅黑" w:eastAsia="微软雅黑" w:hAnsi="微软雅黑" w:cs="Segoe UI" w:hint="eastAsia"/>
-          <w:color w:val="333333"/>
-          <w:kern w:val="0"/>
-          <w:sz w:val="24"/>
-          <w:szCs w:val="24"/>
-        </w:rPr>
-        <w:t>; for(</w:t>
-      </w:r>
-      <w:proofErr w:type="spellStart"/>
-      <w:r>
-        <w:rPr>
-          <w:rFonts w:ascii="微软雅黑" w:eastAsia="微软雅黑" w:hAnsi="微软雅黑" w:cs="Segoe UI" w:hint="eastAsia"/>
-          <w:color w:val="333333"/>
-          <w:kern w:val="0"/>
-          <w:sz w:val="24"/>
-          <w:szCs w:val="24"/>
-        </w:rPr>
-        <w:t>i</w:t>
-      </w:r>
-      <w:proofErr w:type="spellEnd"/>
-      <w:r>
-        <w:rPr>
-          <w:rFonts w:ascii="微软雅黑" w:eastAsia="微软雅黑" w:hAnsi="微软雅黑" w:cs="Segoe UI" w:hint="eastAsia"/>
-          <w:color w:val="333333"/>
-          <w:kern w:val="0"/>
-          <w:sz w:val="24"/>
-          <w:szCs w:val="24"/>
-        </w:rPr>
-        <w:t>=0;i&lt;=5;i++) { if(</w:t>
-      </w:r>
-      <w:proofErr w:type="spellStart"/>
-      <w:r>
-        <w:rPr>
-          <w:rFonts w:ascii="微软雅黑" w:eastAsia="微软雅黑" w:hAnsi="微软雅黑" w:cs="Segoe UI" w:hint="eastAsia"/>
-          <w:color w:val="333333"/>
-          <w:kern w:val="0"/>
-          <w:sz w:val="24"/>
-          <w:szCs w:val="24"/>
-        </w:rPr>
-        <w:t>s.push</w:t>
-      </w:r>
-      <w:proofErr w:type="spellEnd"/>
-      <w:r>
-        <w:rPr>
-          <w:rFonts w:ascii="微软雅黑" w:eastAsia="微软雅黑" w:hAnsi="微软雅黑" w:cs="Segoe UI" w:hint="eastAsia"/>
-          <w:color w:val="333333"/>
-          <w:kern w:val="0"/>
-          <w:sz w:val="24"/>
-          <w:szCs w:val="24"/>
-        </w:rPr>
-        <w:t>(num[</w:t>
-      </w:r>
-      <w:proofErr w:type="spellStart"/>
-      <w:r>
-        <w:rPr>
-          <w:rFonts w:ascii="微软雅黑" w:eastAsia="微软雅黑" w:hAnsi="微软雅黑" w:cs="Segoe UI" w:hint="eastAsia"/>
-          <w:color w:val="333333"/>
-          <w:kern w:val="0"/>
-          <w:sz w:val="24"/>
-          <w:szCs w:val="24"/>
-        </w:rPr>
-        <w:t>i</w:t>
-      </w:r>
-      <w:proofErr w:type="spellEnd"/>
-      <w:r>
-        <w:rPr>
-          <w:rFonts w:ascii="微软雅黑" w:eastAsia="微软雅黑" w:hAnsi="微软雅黑" w:cs="Segoe UI" w:hint="eastAsia"/>
-          <w:color w:val="333333"/>
-          <w:kern w:val="0"/>
-          <w:sz w:val="24"/>
-          <w:szCs w:val="24"/>
-        </w:rPr>
-        <w:t xml:space="preserve">])) </w:t>
-      </w:r>
-      <w:proofErr w:type="spellStart"/>
-      <w:r>
-        <w:rPr>
-          <w:rFonts w:ascii="微软雅黑" w:eastAsia="微软雅黑" w:hAnsi="微软雅黑" w:cs="Segoe UI" w:hint="eastAsia"/>
-          <w:color w:val="333333"/>
-          <w:kern w:val="0"/>
-          <w:sz w:val="24"/>
-          <w:szCs w:val="24"/>
-        </w:rPr>
-        <w:t>cout</w:t>
-      </w:r>
-      <w:proofErr w:type="spellEnd"/>
-      <w:r>
-        <w:rPr>
-          <w:rFonts w:ascii="微软雅黑" w:eastAsia="微软雅黑" w:hAnsi="微软雅黑" w:cs="Segoe UI" w:hint="eastAsia"/>
-          <w:color w:val="333333"/>
-          <w:kern w:val="0"/>
-          <w:sz w:val="24"/>
-          <w:szCs w:val="24"/>
-        </w:rPr>
-        <w:t>&lt;&lt;"Push "&lt;&lt;num[</w:t>
-      </w:r>
-      <w:proofErr w:type="spellStart"/>
-      <w:r>
-        <w:rPr>
-          <w:rFonts w:ascii="微软雅黑" w:eastAsia="微软雅黑" w:hAnsi="微软雅黑" w:cs="Segoe UI" w:hint="eastAsia"/>
-          <w:color w:val="333333"/>
-          <w:kern w:val="0"/>
-          <w:sz w:val="24"/>
-          <w:szCs w:val="24"/>
-        </w:rPr>
-        <w:t>i</w:t>
-      </w:r>
-      <w:proofErr w:type="spellEnd"/>
-      <w:r>
-        <w:rPr>
-          <w:rFonts w:ascii="微软雅黑" w:eastAsia="微软雅黑" w:hAnsi="微软雅黑" w:cs="Segoe UI" w:hint="eastAsia"/>
-          <w:color w:val="333333"/>
-          <w:kern w:val="0"/>
-          <w:sz w:val="24"/>
-          <w:szCs w:val="24"/>
-        </w:rPr>
-        <w:t>]&lt;&lt;" success!"&lt;&lt;</w:t>
-      </w:r>
-      <w:proofErr w:type="spellStart"/>
-      <w:r>
-        <w:rPr>
-          <w:rFonts w:ascii="微软雅黑" w:eastAsia="微软雅黑" w:hAnsi="微软雅黑" w:cs="Segoe UI" w:hint="eastAsia"/>
-          <w:color w:val="333333"/>
-          <w:kern w:val="0"/>
-          <w:sz w:val="24"/>
-          <w:szCs w:val="24"/>
-        </w:rPr>
-        <w:t>endl</w:t>
-      </w:r>
-      <w:proofErr w:type="spellEnd"/>
-      <w:r>
-        <w:rPr>
-          <w:rFonts w:ascii="微软雅黑" w:eastAsia="微软雅黑" w:hAnsi="微软雅黑" w:cs="Segoe UI" w:hint="eastAsia"/>
-          <w:color w:val="333333"/>
-          <w:kern w:val="0"/>
-          <w:sz w:val="24"/>
-          <w:szCs w:val="24"/>
-        </w:rPr>
-        <w:t xml:space="preserve">; else </w:t>
-      </w:r>
-      <w:proofErr w:type="spellStart"/>
-      <w:r>
-        <w:rPr>
-          <w:rFonts w:ascii="微软雅黑" w:eastAsia="微软雅黑" w:hAnsi="微软雅黑" w:cs="Segoe UI" w:hint="eastAsia"/>
-          <w:color w:val="333333"/>
-          <w:kern w:val="0"/>
-          <w:sz w:val="24"/>
-          <w:szCs w:val="24"/>
-        </w:rPr>
-        <w:t>cout</w:t>
-      </w:r>
-      <w:proofErr w:type="spellEnd"/>
-      <w:r>
-        <w:rPr>
-          <w:rFonts w:ascii="微软雅黑" w:eastAsia="微软雅黑" w:hAnsi="微软雅黑" w:cs="Segoe UI" w:hint="eastAsia"/>
-          <w:color w:val="333333"/>
-          <w:kern w:val="0"/>
-          <w:sz w:val="24"/>
-          <w:szCs w:val="24"/>
-        </w:rPr>
-        <w:t>&lt;&lt;"Push "&lt;&lt;num[</w:t>
-      </w:r>
-      <w:proofErr w:type="spellStart"/>
-      <w:r>
-        <w:rPr>
-          <w:rFonts w:ascii="微软雅黑" w:eastAsia="微软雅黑" w:hAnsi="微软雅黑" w:cs="Segoe UI" w:hint="eastAsia"/>
-          <w:color w:val="333333"/>
-          <w:kern w:val="0"/>
-          <w:sz w:val="24"/>
-          <w:szCs w:val="24"/>
-        </w:rPr>
-        <w:t>i</w:t>
-      </w:r>
-      <w:proofErr w:type="spellEnd"/>
-      <w:r>
-        <w:rPr>
-          <w:rFonts w:ascii="微软雅黑" w:eastAsia="微软雅黑" w:hAnsi="微软雅黑" w:cs="Segoe UI" w:hint="eastAsia"/>
-          <w:color w:val="333333"/>
-          <w:kern w:val="0"/>
-          <w:sz w:val="24"/>
-          <w:szCs w:val="24"/>
-        </w:rPr>
-        <w:t>]&lt;&lt;" fail!"&lt;&lt;</w:t>
-      </w:r>
-      <w:proofErr w:type="spellStart"/>
-      <w:r>
-        <w:rPr>
-          <w:rFonts w:ascii="微软雅黑" w:eastAsia="微软雅黑" w:hAnsi="微软雅黑" w:cs="Segoe UI" w:hint="eastAsia"/>
-          <w:color w:val="333333"/>
-          <w:kern w:val="0"/>
-          <w:sz w:val="24"/>
-          <w:szCs w:val="24"/>
-        </w:rPr>
-        <w:t>endl</w:t>
-      </w:r>
-      <w:proofErr w:type="spellEnd"/>
-      <w:r>
-        <w:rPr>
-          <w:rFonts w:ascii="微软雅黑" w:eastAsia="微软雅黑" w:hAnsi="微软雅黑" w:cs="Segoe UI" w:hint="eastAsia"/>
-          <w:color w:val="333333"/>
-          <w:kern w:val="0"/>
-          <w:sz w:val="24"/>
-          <w:szCs w:val="24"/>
-        </w:rPr>
-        <w:t xml:space="preserve">; } </w:t>
-      </w:r>
-      <w:proofErr w:type="spellStart"/>
-      <w:r>
-        <w:rPr>
-          <w:rFonts w:ascii="微软雅黑" w:eastAsia="微软雅黑" w:hAnsi="微软雅黑" w:cs="Segoe UI" w:hint="eastAsia"/>
-          <w:color w:val="333333"/>
-          <w:kern w:val="0"/>
-          <w:sz w:val="24"/>
-          <w:szCs w:val="24"/>
-        </w:rPr>
-        <w:t>cout</w:t>
-      </w:r>
-      <w:proofErr w:type="spellEnd"/>
-      <w:r>
-        <w:rPr>
-          <w:rFonts w:ascii="微软雅黑" w:eastAsia="微软雅黑" w:hAnsi="微软雅黑" w:cs="Segoe UI" w:hint="eastAsia"/>
-          <w:color w:val="333333"/>
-          <w:kern w:val="0"/>
-          <w:sz w:val="24"/>
-          <w:szCs w:val="24"/>
-        </w:rPr>
-        <w:t>&lt;&lt;"The stack is empty: "&lt;&lt;</w:t>
-      </w:r>
-      <w:proofErr w:type="spellStart"/>
-      <w:r>
-        <w:rPr>
-          <w:rFonts w:ascii="微软雅黑" w:eastAsia="微软雅黑" w:hAnsi="微软雅黑" w:cs="Segoe UI" w:hint="eastAsia"/>
-          <w:color w:val="333333"/>
-          <w:kern w:val="0"/>
-          <w:sz w:val="24"/>
-          <w:szCs w:val="24"/>
-        </w:rPr>
-        <w:t>s.isempty</w:t>
-      </w:r>
-      <w:proofErr w:type="spellEnd"/>
-      <w:r>
-        <w:rPr>
-          <w:rFonts w:ascii="微软雅黑" w:eastAsia="微软雅黑" w:hAnsi="微软雅黑" w:cs="Segoe UI" w:hint="eastAsia"/>
-          <w:color w:val="333333"/>
-          <w:kern w:val="0"/>
-          <w:sz w:val="24"/>
-          <w:szCs w:val="24"/>
-        </w:rPr>
-        <w:t>()&lt;&lt;</w:t>
-      </w:r>
-      <w:proofErr w:type="spellStart"/>
-      <w:r>
-        <w:rPr>
-          <w:rFonts w:ascii="微软雅黑" w:eastAsia="微软雅黑" w:hAnsi="微软雅黑" w:cs="Segoe UI" w:hint="eastAsia"/>
-          <w:color w:val="333333"/>
-          <w:kern w:val="0"/>
-          <w:sz w:val="24"/>
-          <w:szCs w:val="24"/>
-        </w:rPr>
-        <w:t>endl</w:t>
-      </w:r>
-      <w:proofErr w:type="spellEnd"/>
-      <w:r>
-        <w:rPr>
-          <w:rFonts w:ascii="微软雅黑" w:eastAsia="微软雅黑" w:hAnsi="微软雅黑" w:cs="Segoe UI" w:hint="eastAsia"/>
-          <w:color w:val="333333"/>
-          <w:kern w:val="0"/>
-          <w:sz w:val="24"/>
-          <w:szCs w:val="24"/>
-        </w:rPr>
-        <w:t xml:space="preserve">; </w:t>
-      </w:r>
-      <w:proofErr w:type="spellStart"/>
-      <w:r>
-        <w:rPr>
-          <w:rFonts w:ascii="微软雅黑" w:eastAsia="微软雅黑" w:hAnsi="微软雅黑" w:cs="Segoe UI" w:hint="eastAsia"/>
-          <w:color w:val="333333"/>
-          <w:kern w:val="0"/>
-          <w:sz w:val="24"/>
-          <w:szCs w:val="24"/>
-        </w:rPr>
-        <w:t>cout</w:t>
-      </w:r>
-      <w:proofErr w:type="spellEnd"/>
-      <w:r>
-        <w:rPr>
-          <w:rFonts w:ascii="微软雅黑" w:eastAsia="微软雅黑" w:hAnsi="微软雅黑" w:cs="Segoe UI" w:hint="eastAsia"/>
-          <w:color w:val="333333"/>
-          <w:kern w:val="0"/>
-          <w:sz w:val="24"/>
-          <w:szCs w:val="24"/>
-        </w:rPr>
-        <w:t>&lt;&lt;"The stack is full: "&lt;&lt;</w:t>
-      </w:r>
-      <w:proofErr w:type="spellStart"/>
-      <w:r>
-        <w:rPr>
-          <w:rFonts w:ascii="微软雅黑" w:eastAsia="微软雅黑" w:hAnsi="微软雅黑" w:cs="Segoe UI" w:hint="eastAsia"/>
-          <w:color w:val="333333"/>
-          <w:kern w:val="0"/>
-          <w:sz w:val="24"/>
-          <w:szCs w:val="24"/>
-        </w:rPr>
-        <w:t>s.isfull</w:t>
-      </w:r>
-      <w:proofErr w:type="spellEnd"/>
-      <w:r>
-        <w:rPr>
-          <w:rFonts w:ascii="微软雅黑" w:eastAsia="微软雅黑" w:hAnsi="微软雅黑" w:cs="Segoe UI" w:hint="eastAsia"/>
-          <w:color w:val="333333"/>
-          <w:kern w:val="0"/>
-          <w:sz w:val="24"/>
-          <w:szCs w:val="24"/>
-        </w:rPr>
-        <w:t>()&lt;&lt;</w:t>
-      </w:r>
-      <w:proofErr w:type="spellStart"/>
-      <w:r>
-        <w:rPr>
-          <w:rFonts w:ascii="微软雅黑" w:eastAsia="微软雅黑" w:hAnsi="微软雅黑" w:cs="Segoe UI" w:hint="eastAsia"/>
-          <w:color w:val="333333"/>
-          <w:kern w:val="0"/>
-          <w:sz w:val="24"/>
-          <w:szCs w:val="24"/>
-        </w:rPr>
-        <w:t>endl</w:t>
-      </w:r>
-      <w:proofErr w:type="spellEnd"/>
-      <w:r>
-        <w:rPr>
-          <w:rFonts w:ascii="微软雅黑" w:eastAsia="微软雅黑" w:hAnsi="微软雅黑" w:cs="Segoe UI" w:hint="eastAsia"/>
-          <w:color w:val="333333"/>
-          <w:kern w:val="0"/>
-          <w:sz w:val="24"/>
-          <w:szCs w:val="24"/>
-        </w:rPr>
-        <w:t>; for(</w:t>
-      </w:r>
-      <w:proofErr w:type="spellStart"/>
-      <w:r>
-        <w:rPr>
-          <w:rFonts w:ascii="微软雅黑" w:eastAsia="微软雅黑" w:hAnsi="微软雅黑" w:cs="Segoe UI" w:hint="eastAsia"/>
-          <w:color w:val="333333"/>
-          <w:kern w:val="0"/>
-          <w:sz w:val="24"/>
-          <w:szCs w:val="24"/>
-        </w:rPr>
-        <w:t>i</w:t>
-      </w:r>
-      <w:proofErr w:type="spellEnd"/>
-      <w:r>
-        <w:rPr>
-          <w:rFonts w:ascii="微软雅黑" w:eastAsia="微软雅黑" w:hAnsi="微软雅黑" w:cs="Segoe UI" w:hint="eastAsia"/>
-          <w:color w:val="333333"/>
-          <w:kern w:val="0"/>
-          <w:sz w:val="24"/>
-          <w:szCs w:val="24"/>
-        </w:rPr>
-        <w:t>=0;i&lt;=5;i++) { if(</w:t>
-      </w:r>
-      <w:proofErr w:type="spellStart"/>
-      <w:r>
-        <w:rPr>
-          <w:rFonts w:ascii="微软雅黑" w:eastAsia="微软雅黑" w:hAnsi="微软雅黑" w:cs="Segoe UI" w:hint="eastAsia"/>
-          <w:color w:val="333333"/>
-          <w:kern w:val="0"/>
-          <w:sz w:val="24"/>
-          <w:szCs w:val="24"/>
-        </w:rPr>
-        <w:t>s.pop</w:t>
-      </w:r>
-      <w:proofErr w:type="spellEnd"/>
-      <w:r>
-        <w:rPr>
-          <w:rFonts w:ascii="微软雅黑" w:eastAsia="微软雅黑" w:hAnsi="微软雅黑" w:cs="Segoe UI" w:hint="eastAsia"/>
-          <w:color w:val="333333"/>
-          <w:kern w:val="0"/>
-          <w:sz w:val="24"/>
-          <w:szCs w:val="24"/>
-        </w:rPr>
-        <w:t xml:space="preserve">(data)) </w:t>
-      </w:r>
-      <w:proofErr w:type="spellStart"/>
-      <w:r>
-        <w:rPr>
-          <w:rFonts w:ascii="微软雅黑" w:eastAsia="微软雅黑" w:hAnsi="微软雅黑" w:cs="Segoe UI" w:hint="eastAsia"/>
-          <w:color w:val="333333"/>
-          <w:kern w:val="0"/>
-          <w:sz w:val="24"/>
-          <w:szCs w:val="24"/>
-        </w:rPr>
-        <w:t>cout</w:t>
-      </w:r>
-      <w:proofErr w:type="spellEnd"/>
-      <w:r>
-        <w:rPr>
-          <w:rFonts w:ascii="微软雅黑" w:eastAsia="微软雅黑" w:hAnsi="微软雅黑" w:cs="Segoe UI" w:hint="eastAsia"/>
-          <w:color w:val="333333"/>
-          <w:kern w:val="0"/>
-          <w:sz w:val="24"/>
-          <w:szCs w:val="24"/>
-        </w:rPr>
-        <w:t>&lt;&lt;"Pop "&lt;&lt;data&lt;&lt;" success!"&lt;&lt;</w:t>
-      </w:r>
-      <w:proofErr w:type="spellStart"/>
-      <w:r>
-        <w:rPr>
-          <w:rFonts w:ascii="微软雅黑" w:eastAsia="微软雅黑" w:hAnsi="微软雅黑" w:cs="Segoe UI" w:hint="eastAsia"/>
-          <w:color w:val="333333"/>
-          <w:kern w:val="0"/>
-          <w:sz w:val="24"/>
-          <w:szCs w:val="24"/>
-        </w:rPr>
-        <w:t>endl</w:t>
-      </w:r>
-      <w:proofErr w:type="spellEnd"/>
-      <w:r>
-        <w:rPr>
-          <w:rFonts w:ascii="微软雅黑" w:eastAsia="微软雅黑" w:hAnsi="微软雅黑" w:cs="Segoe UI" w:hint="eastAsia"/>
-          <w:color w:val="333333"/>
-          <w:kern w:val="0"/>
-          <w:sz w:val="24"/>
-          <w:szCs w:val="24"/>
-        </w:rPr>
-        <w:t xml:space="preserve">; else </w:t>
-      </w:r>
-      <w:proofErr w:type="spellStart"/>
-      <w:r>
-        <w:rPr>
-          <w:rFonts w:ascii="微软雅黑" w:eastAsia="微软雅黑" w:hAnsi="微软雅黑" w:cs="Segoe UI" w:hint="eastAsia"/>
-          <w:color w:val="333333"/>
-          <w:kern w:val="0"/>
-          <w:sz w:val="24"/>
-          <w:szCs w:val="24"/>
-        </w:rPr>
-        <w:t>cout</w:t>
-      </w:r>
-      <w:proofErr w:type="spellEnd"/>
-      <w:r>
-        <w:rPr>
-          <w:rFonts w:ascii="微软雅黑" w:eastAsia="微软雅黑" w:hAnsi="微软雅黑" w:cs="Segoe UI" w:hint="eastAsia"/>
-          <w:color w:val="333333"/>
-          <w:kern w:val="0"/>
-          <w:sz w:val="24"/>
-          <w:szCs w:val="24"/>
-        </w:rPr>
-        <w:t>&lt;&lt;"Pop fail!"&lt;&lt;</w:t>
-      </w:r>
-      <w:proofErr w:type="spellStart"/>
-      <w:r>
-        <w:rPr>
-          <w:rFonts w:ascii="微软雅黑" w:eastAsia="微软雅黑" w:hAnsi="微软雅黑" w:cs="Segoe UI" w:hint="eastAsia"/>
-          <w:color w:val="333333"/>
-          <w:kern w:val="0"/>
-          <w:sz w:val="24"/>
-          <w:szCs w:val="24"/>
-        </w:rPr>
-        <w:t>endl</w:t>
-      </w:r>
-      <w:proofErr w:type="spellEnd"/>
-      <w:r>
-        <w:rPr>
-          <w:rFonts w:ascii="微软雅黑" w:eastAsia="微软雅黑" w:hAnsi="微软雅黑" w:cs="Segoe UI" w:hint="eastAsia"/>
-          <w:color w:val="333333"/>
-          <w:kern w:val="0"/>
-          <w:sz w:val="24"/>
-          <w:szCs w:val="24"/>
-        </w:rPr>
-        <w:t>; } return 0; } 请从给出的main()函数推断出要实现的功能和函数。给出的main()函数不一定代表真实的测试程序的方式。</w:t>
-      </w:r>
-    </w:p>
-    <w:p>
-      <w:pPr>
-        <w:widowControl/>
-        <w:shd w:val="clear" w:color="auto" w:fill="FAFAFA"/>
-        <w:spacing w:before="240" w:after="240"/>
-        <w:jc w:val="left"/>
-        <w:outlineLvl w:val="2"/>
-        <w:rPr>
-          <w:rFonts w:ascii="微软雅黑" w:eastAsia="微软雅黑" w:hAnsi="微软雅黑" w:cs="Segoe UI" w:hint="eastAsia"/>
-          <w:b/>
-          <w:bCs/>
-          <w:color w:val="333333"/>
-          <w:kern w:val="0"/>
-          <w:sz w:val="36"/>
-          <w:szCs w:val="36"/>
-        </w:rPr>
-      </w:pPr>
-      <w:r>
-        <w:rPr>
-          <w:rFonts w:ascii="微软雅黑" w:eastAsia="微软雅黑" w:hAnsi="微软雅黑" w:cs="Segoe UI" w:hint="eastAsia"/>
-          <w:b/>
-          <w:bCs/>
-          <w:color w:val="333333"/>
-          <w:kern w:val="0"/>
-          <w:sz w:val="36"/>
-          <w:szCs w:val="36"/>
-        </w:rPr>
-        <w:t>测试说明</w:t>
-      </w:r>
-    </w:p>
-    <w:p>
-      <w:pPr>
-        <w:widowControl/>
-        <w:shd w:val="clear" w:color="auto" w:fill="FAFAFA"/>
-        <w:spacing w:after="240" w:line="420" w:lineRule="atLeast"/>
-        <w:jc w:val="left"/>
-        <w:rPr>
-          <w:rFonts w:ascii="微软雅黑" w:eastAsia="微软雅黑" w:hAnsi="微软雅黑" w:cs="Segoe UI" w:hint="eastAsia"/>
-          <w:color w:val="333333"/>
-          <w:kern w:val="0"/>
-          <w:sz w:val="24"/>
-          <w:szCs w:val="24"/>
-        </w:rPr>
-      </w:pPr>
-      <w:r>
-        <w:rPr>
-          <w:rFonts w:ascii="微软雅黑" w:eastAsia="微软雅黑" w:hAnsi="微软雅黑" w:cs="Segoe UI" w:hint="eastAsia"/>
-          <w:color w:val="333333"/>
-          <w:kern w:val="0"/>
-          <w:sz w:val="24"/>
-          <w:szCs w:val="24"/>
-        </w:rPr>
-        <w:t xml:space="preserve">平台会对你编写的代码进行测试： 对应于所给main函数，其输出为： The stack is empty: 1 The stack is full: 0 Push 1 success! Push 3 success! Push 5 success! Push 7 success! Push 9 success! Push 11 fail! The stack is </w:t>
-      </w:r>
-      <w:r>
-        <w:rPr>
-          <w:rFonts w:ascii="微软雅黑" w:eastAsia="微软雅黑" w:hAnsi="微软雅黑" w:cs="Segoe UI" w:hint="eastAsia"/>
-          <w:color w:val="333333"/>
-          <w:kern w:val="0"/>
-          <w:sz w:val="24"/>
-          <w:szCs w:val="24"/>
-        </w:rPr>
-        <w:lastRenderedPageBreak/>
-        <w:t>empty: 0 The stack is full: 1 Pop 9 success! Pop 7 success! Pop 5 success! Pop 3 success! Pop 1 success! Pop fail!</w:t>
+        <w:t>平台会对你编写的代码进行测试： 对应于所给main函数，其输出为： The stack is empty: 1 The stack is full: 0 Push 1 success! Push 3 success! Push 5 success! Push 7 success! Push 9 success! Push 11 fail! The stack is empty: 0 The stack is full: 1 Pop 9 success! Pop 7 success! Pop 5 success! Pop 3 success! Pop 1 success! Pop fail!</w:t>
       </w:r>
     </w:p>
     <w:p>
@@ -6331,23 +4295,23 @@
         <w:spacing w:before="225" w:after="225"/>
         <w:jc w:val="left"/>
         <w:rPr>
-          <w:rFonts w:ascii="微软雅黑" w:eastAsia="微软雅黑" w:hAnsi="微软雅黑" w:cs="Segoe UI" w:hint="eastAsia"/>
-          <w:color w:val="333333"/>
-          <w:kern w:val="0"/>
-          <w:sz w:val="24"/>
-          <w:szCs w:val="24"/>
-        </w:rPr>
-      </w:pPr>
-      <w:r>
-        <w:rPr>
-          <w:rFonts w:ascii="微软雅黑" w:eastAsia="微软雅黑" w:hAnsi="微软雅黑" w:cs="Segoe UI" w:hint="eastAsia"/>
+          <w:rFonts w:ascii="微软雅黑" w:eastAsia="微软雅黑" w:hAnsi="微软雅黑" w:cs="Segoe UI"/>
+          <w:color w:val="333333"/>
+          <w:kern w:val="0"/>
+          <w:sz w:val="24"/>
+          <w:szCs w:val="24"/>
+        </w:rPr>
+      </w:pPr>
+      <w:r>
+        <w:rPr>
+          <w:rFonts w:ascii="微软雅黑" w:eastAsia="微软雅黑" w:hAnsi="微软雅黑" w:cs="Segoe UI"/>
           <w:color w:val="333333"/>
           <w:kern w:val="0"/>
           <w:sz w:val="24"/>
           <w:szCs w:val="24"/>
         </w:rPr>
         <w:pict w14:anchorId="7B307684">
-          <v:rect id="_x0000_i1082" style="width:0;height:0" o:hralign="center" o:hrstd="t" o:hr="t" fillcolor="#a0a0a0" stroked="f"/>
+          <v:rect id="_x0000_i1038" style="width:0;height:0" o:hralign="center" o:hrstd="t" o:hr="t" fillcolor="#a0a0a0" stroked="f"/>
         </w:pict>
       </w:r>
     </w:p>
@@ -6358,7 +4322,7 @@
         <w:spacing w:line="420" w:lineRule="atLeast"/>
         <w:jc w:val="left"/>
         <w:rPr>
-          <w:rFonts w:ascii="微软雅黑" w:eastAsia="微软雅黑" w:hAnsi="微软雅黑" w:cs="Segoe UI" w:hint="eastAsia"/>
+          <w:rFonts w:ascii="微软雅黑" w:eastAsia="微软雅黑" w:hAnsi="微软雅黑" w:cs="Segoe UI"/>
           <w:color w:val="333333"/>
           <w:kern w:val="0"/>
           <w:sz w:val="24"/>
@@ -12043,7 +10007,6 @@
   </w:num>
   <w:num w:numId="18">
     <w:abstractNumId w:val="10"/>
-    <w:lvlOverride w:ilvl="0"/>
   </w:num>
   <w:num w:numId="19">
     <w:abstractNumId w:val="25"/>

</xml_diff>